<commit_message>
Delete auto save file
</commit_message>
<xml_diff>
--- a/Cases/Cases.docx
+++ b/Cases/Cases.docx
@@ -23,6 +23,80 @@
           <w:lang w:val="en-US"/>
         </w:rPr>
         <w:t xml:space="preserve"> VI Company</w:t>
+      </w:r>
+    </w:p>
+    <w:p>
+      <w:pPr>
+        <w:rPr>
+          <w:lang w:val="en-US"/>
+        </w:rPr>
+      </w:pPr>
+      <w:r>
+        <w:rPr>
+          <w:noProof/>
+          <w:lang w:eastAsia="nl-NL"/>
+        </w:rPr>
+        <w:drawing>
+          <wp:inline distT="0" distB="0" distL="0" distR="0">
+            <wp:extent cx="4876800" cy="4876800"/>
+            <wp:effectExtent l="0" t="0" r="0" b="0"/>
+            <wp:docPr id="1" name="Picture 1" descr="https://pbs.twimg.com/profile_images/705306559182737408/pmVBfCsb.jpg"/>
+            <wp:cNvGraphicFramePr>
+              <a:graphicFrameLocks xmlns:a="http://schemas.openxmlformats.org/drawingml/2006/main" noChangeAspect="1"/>
+            </wp:cNvGraphicFramePr>
+            <a:graphic xmlns:a="http://schemas.openxmlformats.org/drawingml/2006/main">
+              <a:graphicData uri="http://schemas.openxmlformats.org/drawingml/2006/picture">
+                <pic:pic xmlns:pic="http://schemas.openxmlformats.org/drawingml/2006/picture">
+                  <pic:nvPicPr>
+                    <pic:cNvPr id="0" name="Picture 1" descr="https://pbs.twimg.com/profile_images/705306559182737408/pmVBfCsb.jpg"/>
+                    <pic:cNvPicPr>
+                      <a:picLocks noChangeAspect="1" noChangeArrowheads="1"/>
+                    </pic:cNvPicPr>
+                  </pic:nvPicPr>
+                  <pic:blipFill>
+                    <a:blip r:embed="rId8">
+                      <a:extLst>
+                        <a:ext uri="{28A0092B-C50C-407E-A947-70E740481C1C}">
+                          <a14:useLocalDpi xmlns:a14="http://schemas.microsoft.com/office/drawing/2010/main" val="0"/>
+                        </a:ext>
+                      </a:extLst>
+                    </a:blip>
+                    <a:srcRect/>
+                    <a:stretch>
+                      <a:fillRect/>
+                    </a:stretch>
+                  </pic:blipFill>
+                  <pic:spPr bwMode="auto">
+                    <a:xfrm>
+                      <a:off x="0" y="0"/>
+                      <a:ext cx="4876800" cy="4876800"/>
+                    </a:xfrm>
+                    <a:prstGeom prst="rect">
+                      <a:avLst/>
+                    </a:prstGeom>
+                    <a:noFill/>
+                    <a:ln>
+                      <a:noFill/>
+                    </a:ln>
+                  </pic:spPr>
+                </pic:pic>
+              </a:graphicData>
+            </a:graphic>
+          </wp:inline>
+        </w:drawing>
+      </w:r>
+    </w:p>
+    <w:p>
+      <w:pPr>
+        <w:rPr>
+          <w:lang w:val="en-US"/>
+        </w:rPr>
+      </w:pPr>
+      <w:r>
+        <w:rPr>
+          <w:lang w:val="en-US"/>
+        </w:rPr>
+        <w:t>Made by: Oscar Veldman &amp; Jeffrey Hoogland</w:t>
       </w:r>
     </w:p>
     <w:p>
@@ -83,13 +157,16 @@
             <w:rPr>
               <w:rFonts w:eastAsiaTheme="minorEastAsia"/>
               <w:noProof/>
-              <w:lang w:eastAsia="nl-NL"/>
+              <w:lang w:val="en-US" w:eastAsia="nl-NL"/>
             </w:rPr>
           </w:pPr>
           <w:r>
             <w:fldChar w:fldCharType="begin"/>
           </w:r>
           <w:r>
+            <w:rPr>
+              <w:lang w:val="en-US"/>
+            </w:rPr>
             <w:instrText xml:space="preserve"> TOC \o "1-3" \h \z \u </w:instrText>
           </w:r>
           <w:r>
@@ -100,6 +177,7 @@
               <w:rPr>
                 <w:rStyle w:val="Hyperlink"/>
                 <w:noProof/>
+                <w:lang w:val="en-US"/>
               </w:rPr>
               <w:t>Case 1- Meertaligheid</w:t>
             </w:r>
@@ -107,6 +185,7 @@
               <w:rPr>
                 <w:noProof/>
                 <w:webHidden/>
+                <w:lang w:val="en-US"/>
               </w:rPr>
               <w:tab/>
             </w:r>
@@ -121,6 +200,7 @@
               <w:rPr>
                 <w:noProof/>
                 <w:webHidden/>
+                <w:lang w:val="en-US"/>
               </w:rPr>
               <w:instrText xml:space="preserve"> PAGEREF _Toc461713463 \h </w:instrText>
             </w:r>
@@ -141,6 +221,7 @@
               <w:rPr>
                 <w:noProof/>
                 <w:webHidden/>
+                <w:lang w:val="en-US"/>
               </w:rPr>
               <w:t>3</w:t>
             </w:r>
@@ -1029,139 +1110,142 @@
         <w:t xml:space="preserve">Een webapplicatie </w:t>
       </w:r>
       <w:r>
-        <w:t>(ASP.NET C</w:t>
-      </w:r>
-      <w:bookmarkStart w:id="5" w:name="_GoBack"/>
+        <w:t xml:space="preserve">(ASP.NET </w:t>
+      </w:r>
+      <w:proofErr w:type="spellStart"/>
+      <w:r>
+        <w:t>Core</w:t>
+      </w:r>
+      <w:proofErr w:type="spellEnd"/>
+      <w:r>
+        <w:t>)</w:t>
+      </w:r>
+    </w:p>
+    <w:p>
+      <w:pPr>
+        <w:pStyle w:val="ListParagraph"/>
+        <w:numPr>
+          <w:ilvl w:val="1"/>
+          <w:numId w:val="1"/>
+        </w:numPr>
+      </w:pPr>
+      <w:proofErr w:type="spellStart"/>
+      <w:r>
+        <w:t>Json</w:t>
+      </w:r>
+      <w:proofErr w:type="spellEnd"/>
+    </w:p>
+    <w:p>
+      <w:pPr>
+        <w:pStyle w:val="ListParagraph"/>
+        <w:numPr>
+          <w:ilvl w:val="0"/>
+          <w:numId w:val="1"/>
+        </w:numPr>
+      </w:pPr>
+      <w:r>
+        <w:t xml:space="preserve">Een webapplicatie </w:t>
+      </w:r>
+      <w:r>
+        <w:t xml:space="preserve">(ASP.NET </w:t>
+      </w:r>
+      <w:proofErr w:type="spellStart"/>
+      <w:r>
+        <w:t>Core</w:t>
+      </w:r>
+      <w:proofErr w:type="spellEnd"/>
+      <w:r>
+        <w:t>)</w:t>
+      </w:r>
+    </w:p>
+    <w:p>
+      <w:pPr>
+        <w:pStyle w:val="ListParagraph"/>
+        <w:numPr>
+          <w:ilvl w:val="1"/>
+          <w:numId w:val="1"/>
+        </w:numPr>
+      </w:pPr>
+      <w:r>
+        <w:t>Database</w:t>
+      </w:r>
+    </w:p>
+    <w:p>
+      <w:pPr>
+        <w:pStyle w:val="ListParagraph"/>
+        <w:numPr>
+          <w:ilvl w:val="0"/>
+          <w:numId w:val="1"/>
+        </w:numPr>
+        <w:rPr>
+          <w:lang w:val="en-US"/>
+        </w:rPr>
+      </w:pPr>
+      <w:proofErr w:type="gramStart"/>
+      <w:r>
+        <w:rPr>
+          <w:lang w:val="en-US"/>
+        </w:rPr>
+        <w:t>*.Exe</w:t>
+      </w:r>
+      <w:proofErr w:type="gramEnd"/>
+      <w:r>
+        <w:rPr>
+          <w:lang w:val="en-US"/>
+        </w:rPr>
+        <w:t xml:space="preserve"> </w:t>
+      </w:r>
+      <w:proofErr w:type="spellStart"/>
+      <w:r>
+        <w:rPr>
+          <w:lang w:val="en-US"/>
+        </w:rPr>
+        <w:t>voor</w:t>
+      </w:r>
+      <w:proofErr w:type="spellEnd"/>
+      <w:r>
+        <w:rPr>
+          <w:lang w:val="en-US"/>
+        </w:rPr>
+        <w:t xml:space="preserve"> Windows. (</w:t>
+      </w:r>
+      <w:proofErr w:type="spellStart"/>
+      <w:r>
+        <w:rPr>
+          <w:lang w:val="en-US"/>
+        </w:rPr>
+        <w:t>Programma</w:t>
+      </w:r>
+      <w:proofErr w:type="spellEnd"/>
+      <w:r>
+        <w:rPr>
+          <w:lang w:val="en-US"/>
+        </w:rPr>
+        <w:t xml:space="preserve"> local)</w:t>
+      </w:r>
+    </w:p>
+    <w:p>
+      <w:pPr>
+        <w:pStyle w:val="Heading2"/>
+        <w:rPr>
+          <w:lang w:val="en-US"/>
+        </w:rPr>
+      </w:pPr>
+      <w:bookmarkStart w:id="5" w:name="_Toc461713468"/>
+      <w:r>
+        <w:rPr>
+          <w:lang w:val="en-US"/>
+        </w:rPr>
+        <w:t xml:space="preserve">Login </w:t>
+      </w:r>
+      <w:proofErr w:type="spellStart"/>
+      <w:r>
+        <w:rPr>
+          <w:lang w:val="en-US"/>
+        </w:rPr>
+        <w:t>rollen</w:t>
+      </w:r>
       <w:bookmarkEnd w:id="5"/>
-      <w:r>
-        <w:t>ore)</w:t>
-      </w:r>
-    </w:p>
-    <w:p>
-      <w:pPr>
-        <w:pStyle w:val="ListParagraph"/>
-        <w:numPr>
-          <w:ilvl w:val="1"/>
-          <w:numId w:val="1"/>
-        </w:numPr>
-      </w:pPr>
-      <w:proofErr w:type="spellStart"/>
-      <w:r>
-        <w:t>Json</w:t>
-      </w:r>
-      <w:proofErr w:type="spellEnd"/>
-    </w:p>
-    <w:p>
-      <w:pPr>
-        <w:pStyle w:val="ListParagraph"/>
-        <w:numPr>
-          <w:ilvl w:val="0"/>
-          <w:numId w:val="1"/>
-        </w:numPr>
-      </w:pPr>
-      <w:r>
-        <w:t xml:space="preserve">Een webapplicatie </w:t>
-      </w:r>
-      <w:r>
-        <w:t xml:space="preserve">(ASP.NET </w:t>
-      </w:r>
-      <w:proofErr w:type="spellStart"/>
-      <w:r>
-        <w:t>Core</w:t>
-      </w:r>
-      <w:proofErr w:type="spellEnd"/>
-      <w:r>
-        <w:t>)</w:t>
-      </w:r>
-    </w:p>
-    <w:p>
-      <w:pPr>
-        <w:pStyle w:val="ListParagraph"/>
-        <w:numPr>
-          <w:ilvl w:val="1"/>
-          <w:numId w:val="1"/>
-        </w:numPr>
-      </w:pPr>
-      <w:r>
-        <w:t>Database</w:t>
-      </w:r>
-    </w:p>
-    <w:p>
-      <w:pPr>
-        <w:pStyle w:val="ListParagraph"/>
-        <w:numPr>
-          <w:ilvl w:val="0"/>
-          <w:numId w:val="1"/>
-        </w:numPr>
-        <w:rPr>
-          <w:lang w:val="en-US"/>
-        </w:rPr>
-      </w:pPr>
-      <w:proofErr w:type="gramStart"/>
-      <w:r>
-        <w:rPr>
-          <w:lang w:val="en-US"/>
-        </w:rPr>
-        <w:t>*.Exe</w:t>
-      </w:r>
-      <w:proofErr w:type="gramEnd"/>
-      <w:r>
-        <w:rPr>
-          <w:lang w:val="en-US"/>
-        </w:rPr>
-        <w:t xml:space="preserve"> </w:t>
-      </w:r>
-      <w:proofErr w:type="spellStart"/>
-      <w:r>
-        <w:rPr>
-          <w:lang w:val="en-US"/>
-        </w:rPr>
-        <w:t>voor</w:t>
-      </w:r>
-      <w:proofErr w:type="spellEnd"/>
-      <w:r>
-        <w:rPr>
-          <w:lang w:val="en-US"/>
-        </w:rPr>
-        <w:t xml:space="preserve"> Windows. (</w:t>
-      </w:r>
-      <w:proofErr w:type="spellStart"/>
-      <w:r>
-        <w:rPr>
-          <w:lang w:val="en-US"/>
-        </w:rPr>
-        <w:t>Programma</w:t>
-      </w:r>
-      <w:proofErr w:type="spellEnd"/>
-      <w:r>
-        <w:rPr>
-          <w:lang w:val="en-US"/>
-        </w:rPr>
-        <w:t xml:space="preserve"> local)</w:t>
-      </w:r>
-    </w:p>
-    <w:p>
-      <w:pPr>
-        <w:pStyle w:val="Heading2"/>
-        <w:rPr>
-          <w:lang w:val="en-US"/>
-        </w:rPr>
-      </w:pPr>
-      <w:bookmarkStart w:id="6" w:name="_Toc461713468"/>
-      <w:r>
-        <w:rPr>
-          <w:lang w:val="en-US"/>
-        </w:rPr>
-        <w:t xml:space="preserve">Login </w:t>
-      </w:r>
-      <w:proofErr w:type="spellStart"/>
-      <w:r>
-        <w:rPr>
-          <w:lang w:val="en-US"/>
-        </w:rPr>
-        <w:t>rollen</w:t>
-      </w:r>
-      <w:bookmarkEnd w:id="6"/>
       <w:proofErr w:type="spellEnd"/>
     </w:p>
     <w:p>
@@ -1233,7 +1317,7 @@
       <w:r>
         <w:t>Iemand die alleen mag kijken?</w:t>
       </w:r>
-      <w:bookmarkStart w:id="7" w:name="_Toc461713469"/>
+      <w:bookmarkStart w:id="6" w:name="_Toc461713469"/>
     </w:p>
     <w:p>
       <w:pPr>
@@ -1246,164 +1330,162 @@
       <w:r>
         <w:t>stories</w:t>
       </w:r>
+      <w:bookmarkEnd w:id="6"/>
+      <w:proofErr w:type="spellEnd"/>
+    </w:p>
+    <w:p>
+      <w:r>
+        <w:t xml:space="preserve">Hieronder komen al een paar voorbeelden van user </w:t>
+      </w:r>
+      <w:proofErr w:type="spellStart"/>
+      <w:r>
+        <w:t>stories</w:t>
+      </w:r>
+      <w:proofErr w:type="spellEnd"/>
+      <w:r>
+        <w:t xml:space="preserve">. Dit worden er later meer. </w:t>
+      </w:r>
+    </w:p>
+    <w:p>
+      <w:pPr>
+        <w:pStyle w:val="ListParagraph"/>
+        <w:numPr>
+          <w:ilvl w:val="0"/>
+          <w:numId w:val="2"/>
+        </w:numPr>
+      </w:pPr>
+      <w:r>
+        <w:t xml:space="preserve">Een gebruiker </w:t>
+      </w:r>
+      <w:r>
+        <w:t>kan</w:t>
+      </w:r>
+      <w:r>
+        <w:t xml:space="preserve"> een label kunnen toevoegen, omdat het label onthouden kan worden</w:t>
+      </w:r>
+    </w:p>
+    <w:p>
+      <w:pPr>
+        <w:pStyle w:val="ListParagraph"/>
+        <w:numPr>
+          <w:ilvl w:val="0"/>
+          <w:numId w:val="2"/>
+        </w:numPr>
+      </w:pPr>
+      <w:r>
+        <w:t>Een gebruiker</w:t>
+      </w:r>
+      <w:r>
+        <w:t xml:space="preserve"> kan</w:t>
+      </w:r>
+      <w:r>
+        <w:t xml:space="preserve"> een label kunnen verwijderen, omdat het label niet meer nodig is</w:t>
+      </w:r>
+    </w:p>
+    <w:p>
+      <w:pPr>
+        <w:pStyle w:val="ListParagraph"/>
+        <w:numPr>
+          <w:ilvl w:val="0"/>
+          <w:numId w:val="2"/>
+        </w:numPr>
+      </w:pPr>
+      <w:r>
+        <w:t>Een gebruiker kan een label vertalen, omdat je meerdere vertalingen hebt</w:t>
+      </w:r>
+    </w:p>
+    <w:p>
+      <w:pPr>
+        <w:pStyle w:val="ListParagraph"/>
+        <w:numPr>
+          <w:ilvl w:val="0"/>
+          <w:numId w:val="2"/>
+        </w:numPr>
+      </w:pPr>
+      <w:r>
+        <w:t>Een gebruiker kan een route vertalen, omdat je meerdere vertalingen hebt</w:t>
+      </w:r>
+    </w:p>
+    <w:p>
+      <w:pPr>
+        <w:pStyle w:val="ListParagraph"/>
+        <w:numPr>
+          <w:ilvl w:val="0"/>
+          <w:numId w:val="2"/>
+        </w:numPr>
+      </w:pPr>
+      <w:r>
+        <w:t>Het systeem geeft automatisch aan of een nieuwe vertaling is voor de andere talen, omdat dat overzichtelijk blijft.</w:t>
+      </w:r>
+    </w:p>
+    <w:p>
+      <w:pPr>
+        <w:pStyle w:val="ListParagraph"/>
+        <w:numPr>
+          <w:ilvl w:val="0"/>
+          <w:numId w:val="2"/>
+        </w:numPr>
+      </w:pPr>
+      <w:r>
+        <w:t>Een gebruiker kan een label veranderen on run time, omdat dat veel minder tijd kost voor het opnieuw deployen</w:t>
+      </w:r>
+    </w:p>
+    <w:p>
+      <w:pPr>
+        <w:pStyle w:val="ListParagraph"/>
+        <w:numPr>
+          <w:ilvl w:val="0"/>
+          <w:numId w:val="2"/>
+        </w:numPr>
+      </w:pPr>
+      <w:r>
+        <w:t xml:space="preserve"> </w:t>
+      </w:r>
+      <w:r>
+        <w:t>Een gebruiker kan inloggen, zodat hij kan laten zien wie hij is</w:t>
+      </w:r>
+    </w:p>
+    <w:p>
+      <w:pPr>
+        <w:pStyle w:val="ListParagraph"/>
+        <w:numPr>
+          <w:ilvl w:val="0"/>
+          <w:numId w:val="2"/>
+        </w:numPr>
+      </w:pPr>
+      <w:r>
+        <w:t>Een gebruiker kan uitloggen, zodat niet iemand anders zomaar er in kan</w:t>
+      </w:r>
+    </w:p>
+    <w:p>
+      <w:pPr>
+        <w:pStyle w:val="ListParagraph"/>
+        <w:numPr>
+          <w:ilvl w:val="0"/>
+          <w:numId w:val="2"/>
+        </w:numPr>
+      </w:pPr>
+      <w:r>
+        <w:t xml:space="preserve">Een gebruiker moet labels kunnen opzoeken, zodat hij snel bij </w:t>
+      </w:r>
+      <w:proofErr w:type="gramStart"/>
+      <w:r>
+        <w:t>het</w:t>
+      </w:r>
+      <w:proofErr w:type="gramEnd"/>
+      <w:r>
+        <w:t xml:space="preserve"> </w:t>
+      </w:r>
+      <w:r>
+        <w:t>label kan zijn.</w:t>
+      </w:r>
+    </w:p>
+    <w:p>
+      <w:pPr>
+        <w:pStyle w:val="ListParagraph"/>
+      </w:pPr>
+      <w:bookmarkStart w:id="7" w:name="_GoBack"/>
       <w:bookmarkEnd w:id="7"/>
-      <w:proofErr w:type="spellEnd"/>
-    </w:p>
-    <w:p>
-      <w:r>
-        <w:t xml:space="preserve">Hieronder komen al een paar voorbeelden van user </w:t>
-      </w:r>
-      <w:proofErr w:type="spellStart"/>
-      <w:r>
-        <w:t>stories</w:t>
-      </w:r>
-      <w:proofErr w:type="spellEnd"/>
-      <w:r>
-        <w:t xml:space="preserve">. Dit worden er later meer. </w:t>
-      </w:r>
-    </w:p>
-    <w:p>
-      <w:pPr>
-        <w:pStyle w:val="ListParagraph"/>
-        <w:numPr>
-          <w:ilvl w:val="0"/>
-          <w:numId w:val="2"/>
-        </w:numPr>
-      </w:pPr>
-      <w:r>
-        <w:t xml:space="preserve">Een gebruiker </w:t>
-      </w:r>
-      <w:r>
-        <w:t>kan</w:t>
-      </w:r>
-      <w:r>
-        <w:t xml:space="preserve"> een label kunnen toevoegen, omdat het label onthouden kan worden</w:t>
-      </w:r>
-    </w:p>
-    <w:p>
-      <w:pPr>
-        <w:pStyle w:val="ListParagraph"/>
-        <w:numPr>
-          <w:ilvl w:val="0"/>
-          <w:numId w:val="2"/>
-        </w:numPr>
-      </w:pPr>
-      <w:r>
-        <w:t>Een gebruiker</w:t>
-      </w:r>
-      <w:r>
-        <w:t xml:space="preserve"> kan</w:t>
-      </w:r>
-      <w:r>
-        <w:t xml:space="preserve"> een label kunnen verwijderen, omdat het label niet meer nodig is</w:t>
-      </w:r>
-    </w:p>
-    <w:p>
-      <w:pPr>
-        <w:pStyle w:val="ListParagraph"/>
-        <w:numPr>
-          <w:ilvl w:val="0"/>
-          <w:numId w:val="2"/>
-        </w:numPr>
-      </w:pPr>
-      <w:r>
-        <w:t>Een gebruiker kan een label vertalen, omdat je meerdere vertalingen hebt</w:t>
-      </w:r>
-    </w:p>
-    <w:p>
-      <w:pPr>
-        <w:pStyle w:val="ListParagraph"/>
-        <w:numPr>
-          <w:ilvl w:val="0"/>
-          <w:numId w:val="2"/>
-        </w:numPr>
-      </w:pPr>
-      <w:r>
-        <w:t>Een gebruiker kan een route vertalen, omdat je meerdere vertalingen hebt</w:t>
-      </w:r>
-    </w:p>
-    <w:p>
-      <w:pPr>
-        <w:pStyle w:val="ListParagraph"/>
-        <w:numPr>
-          <w:ilvl w:val="0"/>
-          <w:numId w:val="2"/>
-        </w:numPr>
-      </w:pPr>
-      <w:r>
-        <w:t>Het systeem geeft automatisch aan of een nieuwe vertaling is voor de andere talen, omdat dat overzichtelijk blijft.</w:t>
-      </w:r>
-    </w:p>
-    <w:p>
-      <w:pPr>
-        <w:pStyle w:val="ListParagraph"/>
-        <w:numPr>
-          <w:ilvl w:val="0"/>
-          <w:numId w:val="2"/>
-        </w:numPr>
-      </w:pPr>
-      <w:r>
-        <w:t>Een gebruiker kan een label veranderen on run time, omdat dat veel minder tijd kost voor het opnieuw deployen</w:t>
-      </w:r>
-    </w:p>
-    <w:p>
-      <w:pPr>
-        <w:pStyle w:val="ListParagraph"/>
-        <w:numPr>
-          <w:ilvl w:val="0"/>
-          <w:numId w:val="2"/>
-        </w:numPr>
-      </w:pPr>
-      <w:r>
-        <w:t xml:space="preserve"> </w:t>
-      </w:r>
-      <w:r>
-        <w:t>Een gebruiker kan inloggen, zodat hij kan laten zien wie hij is</w:t>
-      </w:r>
-    </w:p>
-    <w:p>
-      <w:pPr>
-        <w:pStyle w:val="ListParagraph"/>
-        <w:numPr>
-          <w:ilvl w:val="0"/>
-          <w:numId w:val="2"/>
-        </w:numPr>
-      </w:pPr>
-      <w:r>
-        <w:t>Een gebruiker kan uitloggen, zodat niet iemand anders zomaar er in kan</w:t>
-      </w:r>
-    </w:p>
-    <w:p>
-      <w:pPr>
-        <w:pStyle w:val="ListParagraph"/>
-        <w:numPr>
-          <w:ilvl w:val="0"/>
-          <w:numId w:val="2"/>
-        </w:numPr>
-      </w:pPr>
-      <w:r>
-        <w:t xml:space="preserve">Een gebruiker moet labels kunnen opzoeken, zodat hij snel bij </w:t>
-      </w:r>
-      <w:proofErr w:type="gramStart"/>
-      <w:r>
-        <w:t>het</w:t>
-      </w:r>
-      <w:proofErr w:type="gramEnd"/>
-      <w:r>
-        <w:t xml:space="preserve"> </w:t>
-      </w:r>
-      <w:r>
-        <w:t>label kan zijn.</w:t>
-      </w:r>
-    </w:p>
-    <w:p>
-      <w:pPr>
-        <w:pStyle w:val="ListParagraph"/>
-        <w:numPr>
-          <w:ilvl w:val="0"/>
-          <w:numId w:val="2"/>
-        </w:numPr>
-      </w:pPr>
     </w:p>
     <w:p>
       <w:r>
@@ -1712,8 +1794,8 @@
       </w:pPr>
     </w:p>
     <w:sectPr>
-      <w:headerReference w:type="default" r:id="rId8"/>
-      <w:footerReference w:type="default" r:id="rId9"/>
+      <w:headerReference w:type="default" r:id="rId9"/>
+      <w:footerReference w:type="default" r:id="rId10"/>
       <w:pgSz w:w="11906" w:h="16838"/>
       <w:pgMar w:top="1417" w:right="1417" w:bottom="1417" w:left="1417" w:header="708" w:footer="708" w:gutter="0"/>
       <w:cols w:space="708"/>
@@ -1840,7 +1922,7 @@
                 <w:rPr>
                   <w:noProof/>
                 </w:rPr>
-                <w:t>3</w:t>
+                <w:t>4</w:t>
               </w:r>
               <w:r>
                 <w:fldChar w:fldCharType="end"/>
@@ -3118,7 +3200,7 @@
 </file>
 
 <file path=customXml/itemProps1.xml><?xml version="1.0" encoding="utf-8"?>
-<ds:datastoreItem xmlns:ds="http://schemas.openxmlformats.org/officeDocument/2006/customXml" ds:itemID="{8B636AA8-05BA-45D5-B03E-33AB22398889}">
+<ds:datastoreItem xmlns:ds="http://schemas.openxmlformats.org/officeDocument/2006/customXml" ds:itemID="{69D44A15-AD0C-441F-BA4B-5A02A16EF24B}">
   <ds:schemaRefs>
     <ds:schemaRef ds:uri="http://schemas.openxmlformats.org/officeDocument/2006/bibliography"/>
   </ds:schemaRefs>

</xml_diff>

<commit_message>
New requirements in Case 1
</commit_message>
<xml_diff>
--- a/Cases/Cases.docx
+++ b/Cases/Cases.docx
@@ -1332,6 +1332,17 @@
       </w:r>
       <w:bookmarkEnd w:id="6"/>
       <w:proofErr w:type="spellEnd"/>
+      <w:r>
+        <w:t>/</w:t>
+      </w:r>
+      <w:proofErr w:type="spellStart"/>
+      <w:r>
+        <w:t>Requirements</w:t>
+      </w:r>
+      <w:proofErr w:type="spellEnd"/>
+      <w:r>
+        <w:t xml:space="preserve"> </w:t>
+      </w:r>
     </w:p>
     <w:p>
       <w:r>
@@ -1361,7 +1372,13 @@
         <w:t>kan</w:t>
       </w:r>
       <w:r>
-        <w:t xml:space="preserve"> een label kunnen toevoegen, omdat het label onthouden kan worden</w:t>
+        <w:t xml:space="preserve"> een label kunnen toevoegen</w:t>
+      </w:r>
+      <w:r>
+        <w:t xml:space="preserve">, omdat het label onthouden moet </w:t>
+      </w:r>
+      <w:r>
+        <w:t>worden</w:t>
       </w:r>
     </w:p>
     <w:p>
@@ -1403,6 +1420,30 @@
         </w:numPr>
       </w:pPr>
       <w:r>
+        <w:t>Een gebruiker kan een label naam veranderen, omdat hij met een betere naam komt.</w:t>
+      </w:r>
+    </w:p>
+    <w:p>
+      <w:pPr>
+        <w:pStyle w:val="ListParagraph"/>
+        <w:numPr>
+          <w:ilvl w:val="0"/>
+          <w:numId w:val="2"/>
+        </w:numPr>
+      </w:pPr>
+      <w:r>
+        <w:t>Een gebruiker kan een module aanmaken, zodat het netjes gesorteerd blijft.</w:t>
+      </w:r>
+    </w:p>
+    <w:p>
+      <w:pPr>
+        <w:pStyle w:val="ListParagraph"/>
+        <w:numPr>
+          <w:ilvl w:val="0"/>
+          <w:numId w:val="2"/>
+        </w:numPr>
+      </w:pPr>
+      <w:r>
         <w:t>Een gebruiker kan een route vertalen, omdat je meerdere vertalingen hebt</w:t>
       </w:r>
     </w:p>
@@ -1415,7 +1456,16 @@
         </w:numPr>
       </w:pPr>
       <w:r>
-        <w:t>Het systeem geeft automatisch aan of een nieuwe vertaling is voor de andere talen, omdat dat overzichtelijk blijft.</w:t>
+        <w:t xml:space="preserve">Een gebruiker kan makkelijk zien welke labels nog niet vertaald zijn, </w:t>
+      </w:r>
+      <w:r>
+        <w:t xml:space="preserve">omdat dat </w:t>
+      </w:r>
+      <w:r>
+        <w:t xml:space="preserve">dan </w:t>
+      </w:r>
+      <w:r>
+        <w:t>overzichtelijk blijft.</w:t>
       </w:r>
     </w:p>
     <w:p>
@@ -1466,7 +1516,10 @@
         </w:numPr>
       </w:pPr>
       <w:r>
-        <w:t xml:space="preserve">Een gebruiker moet labels kunnen opzoeken, zodat hij snel bij </w:t>
+        <w:t>Een gebruiker kan labels</w:t>
+      </w:r>
+      <w:r>
+        <w:t xml:space="preserve"> opzoeken, zodat hij snel bij </w:t>
       </w:r>
       <w:proofErr w:type="gramStart"/>
       <w:r>
@@ -1483,9 +1536,108 @@
     <w:p>
       <w:pPr>
         <w:pStyle w:val="ListParagraph"/>
+        <w:numPr>
+          <w:ilvl w:val="0"/>
+          <w:numId w:val="2"/>
+        </w:numPr>
+      </w:pPr>
+      <w:r>
+        <w:t xml:space="preserve">Een gebruiker kan een nieuwe taal invoegen, omdat er </w:t>
+      </w:r>
+      <w:r>
+        <w:t xml:space="preserve">meer </w:t>
+      </w:r>
+      <w:r>
+        <w:t>talen bij kunnen komen</w:t>
+      </w:r>
+    </w:p>
+    <w:p>
+      <w:pPr>
+        <w:pStyle w:val="ListParagraph"/>
+        <w:numPr>
+          <w:ilvl w:val="0"/>
+          <w:numId w:val="2"/>
+        </w:numPr>
+      </w:pPr>
+      <w:r>
+        <w:t xml:space="preserve">De gebruiker kan switchen van taal, zodat </w:t>
+      </w:r>
+      <w:r>
+        <w:t>hij bij de talen kan om ze te vertalen</w:t>
+      </w:r>
+    </w:p>
+    <w:p>
+      <w:pPr>
+        <w:pStyle w:val="ListParagraph"/>
+        <w:numPr>
+          <w:ilvl w:val="0"/>
+          <w:numId w:val="2"/>
+        </w:numPr>
+      </w:pPr>
+      <w:r>
+        <w:t xml:space="preserve">Een gebruiker kan een </w:t>
+      </w:r>
+      <w:r>
+        <w:t>nieuw</w:t>
+      </w:r>
+      <w:r>
+        <w:t xml:space="preserve"> onderwerp van labels toevoegen, omdat het overzichtelijk en snel blijft voor het programma. </w:t>
+      </w:r>
+    </w:p>
+    <w:p>
+      <w:pPr>
+        <w:pStyle w:val="ListParagraph"/>
+        <w:numPr>
+          <w:ilvl w:val="0"/>
+          <w:numId w:val="2"/>
+        </w:numPr>
+      </w:pPr>
+      <w:r>
+        <w:t>De administrator kan nieuwe accounts aanmaken, omdat er meerdere mensen kunnen inloggen</w:t>
+      </w:r>
+    </w:p>
+    <w:p>
+      <w:pPr>
+        <w:pStyle w:val="ListParagraph"/>
+        <w:numPr>
+          <w:ilvl w:val="0"/>
+          <w:numId w:val="2"/>
+        </w:numPr>
+      </w:pPr>
+      <w:r>
+        <w:t xml:space="preserve">De gebruiker kan makkelijk zien welke labels niet meer in de site worden gebruikt, </w:t>
+      </w:r>
+      <w:r>
+        <w:t>zodat de gebruiker makkelijk kan beslissen of hij het niet meer nodig heeft</w:t>
+      </w:r>
+    </w:p>
+    <w:p>
+      <w:pPr>
+        <w:pStyle w:val="ListParagraph"/>
+        <w:numPr>
+          <w:ilvl w:val="0"/>
+          <w:numId w:val="2"/>
+        </w:numPr>
+      </w:pPr>
+      <w:r>
+        <w:t>De gebruiker kan de labels sorteren op verschillende tabelkolommen, zodat de gebruiker het makkelijker kan opzoeken</w:t>
+      </w:r>
+    </w:p>
+    <w:p>
+      <w:pPr>
+        <w:pStyle w:val="ListParagraph"/>
+        <w:numPr>
+          <w:ilvl w:val="0"/>
+          <w:numId w:val="2"/>
+        </w:numPr>
       </w:pPr>
       <w:bookmarkStart w:id="7" w:name="_GoBack"/>
       <w:bookmarkEnd w:id="7"/>
+    </w:p>
+    <w:p>
+      <w:pPr>
+        <w:pStyle w:val="ListParagraph"/>
+      </w:pPr>
     </w:p>
     <w:p>
       <w:r>
@@ -1922,7 +2074,7 @@
                 <w:rPr>
                   <w:noProof/>
                 </w:rPr>
-                <w:t>4</w:t>
+                <w:t>5</w:t>
               </w:r>
               <w:r>
                 <w:fldChar w:fldCharType="end"/>
@@ -3200,7 +3352,7 @@
 </file>
 
 <file path=customXml/itemProps1.xml><?xml version="1.0" encoding="utf-8"?>
-<ds:datastoreItem xmlns:ds="http://schemas.openxmlformats.org/officeDocument/2006/customXml" ds:itemID="{69D44A15-AD0C-441F-BA4B-5A02A16EF24B}">
+<ds:datastoreItem xmlns:ds="http://schemas.openxmlformats.org/officeDocument/2006/customXml" ds:itemID="{A66E74D1-16C7-429E-AF1A-FA5542D13E33}">
   <ds:schemaRefs>
     <ds:schemaRef ds:uri="http://schemas.openxmlformats.org/officeDocument/2006/bibliography"/>
   </ds:schemaRefs>

</xml_diff>

<commit_message>
Case 1 - Userstories fix
</commit_message>
<xml_diff>
--- a/Cases/Cases.docx
+++ b/Cases/Cases.docx
@@ -1202,100 +1202,179 @@
       <w:pPr>
         <w:pStyle w:val="Heading2"/>
       </w:pPr>
-      <w:bookmarkStart w:id="2" w:name="_Toc462124231"/>
-      <w:r>
-        <w:t>Scoop</w:t>
+      <w:r>
+        <w:t>Doelstelling</w:t>
+      </w:r>
+    </w:p>
+    <w:p>
+      <w:r>
+        <w:t>De software moet makkelijk labels kunnen veranderen voor meerdere talen.</w:t>
+      </w:r>
+      <w:r>
+        <w:t xml:space="preserve"> Als je bij de ene taal een label toevoegt, dan herkent het programma gelijk dat je bij de andere talen ook moet vertalen.</w:t>
+      </w:r>
+      <w:r>
+        <w:t xml:space="preserve"> </w:t>
+      </w:r>
+      <w:r>
+        <w:t xml:space="preserve">Stel dat er een label niet vertaald is, dan komt daar in de plaats een waarde van de default taal. </w:t>
+      </w:r>
+      <w:r>
+        <w:t>Dit geld ook voor het verwijderen van labels.</w:t>
+      </w:r>
+      <w:r>
+        <w:t xml:space="preserve"> </w:t>
+      </w:r>
+      <w:r>
+        <w:t>Alleen de bevoegde personen mogen erbij kunnen overal. De bevoegde personen kunnen klanten en werknemers van VI-Company</w:t>
+      </w:r>
+      <w:r>
+        <w:t xml:space="preserve"> zijn</w:t>
+      </w:r>
+      <w:r>
+        <w:t xml:space="preserve">. </w:t>
+      </w:r>
+    </w:p>
+    <w:p>
+      <w:r>
+        <w:t>Het programma moet in 1 opslag duidelijk zijn voor de gebruiker. Alle labels die kunnen gevonden door een goed werkende zoekbalk bijvoorbeeld.  De labels moeten op meerdere manieren gevonde</w:t>
+      </w:r>
+      <w:r>
+        <w:t>n worden, bijvoorbeeld op naam.</w:t>
+      </w:r>
+      <w:r>
+        <w:t xml:space="preserve"> De labels kan je ook groeperen, bijvoorbeeld met getallen. Je hebt soms bij een winkelmandje dat je 1 product hebt, maar ook 2 producten hebt. Het meervoud moet met 1 label aangegeven kunnen worden.  </w:t>
+      </w:r>
+    </w:p>
+    <w:p>
+      <w:r>
+        <w:t xml:space="preserve">Ook kan je in het programma zien hoe vaak een label wordt gebruikt en aangeroepen. </w:t>
+      </w:r>
+      <w:r>
+        <w:t>Als een label niet vaak wordt aangeroepen, dan geeft het programma automatisch aan dat het label niet of nauwelijks wordt gebruikt. Stel een label heeft meerdere dezelfde vertalingen. Dan wordt er gevraagd of je niet wil samenvoegen.</w:t>
+      </w:r>
+    </w:p>
+    <w:p>
+      <w:r>
+        <w:t xml:space="preserve">In de labels wordt soms ook opmaak gebruikt. Je wilt niet als je een bijvoorbeeld link wilt plaatsen, dat je meerdere labels moet aanmaken. Dus er komt een opmaak systeem in de labels. </w:t>
+      </w:r>
+      <w:r>
+        <w:t xml:space="preserve">Dit kan je aan de hand van een preview zien, hoe het eruit komt te zien. </w:t>
+      </w:r>
+      <w:r>
+        <w:t>Ook kan je hier variables maken zodat je gegevens die niet vast staan kunt gebruiken. De variabele worden wel met een duidelijke naam aangegeven, zodat j</w:t>
+      </w:r>
+      <w:r>
+        <w:t xml:space="preserve">e weet wat je verwachten staat. </w:t>
+      </w:r>
+    </w:p>
+    <w:p>
+      <w:r>
+        <w:t>De applicatie runt eerst op alleen de produceer omgeving. Daarna kijken we of alles tegelijk aangepast kan worden op alle omgevingen. Ook misschien voor de toekomst dat er een front-end in</w:t>
+      </w:r>
+      <w:r>
+        <w:t xml:space="preserve"> </w:t>
+      </w:r>
+      <w:r>
+        <w:t xml:space="preserve">line editing komt. Als op de pagina van de website een label aanklikt, dat je dan precies kan zien wat voor naam het label heet. </w:t>
+      </w:r>
+    </w:p>
+    <w:p>
+      <w:pPr>
+        <w:pStyle w:val="Heading2"/>
+        <w:rPr>
+          <w:color w:val="1F4D78" w:themeColor="accent1" w:themeShade="7F"/>
+          <w:sz w:val="24"/>
+          <w:szCs w:val="24"/>
+        </w:rPr>
+      </w:pPr>
+      <w:bookmarkStart w:id="2" w:name="_Toc462124232"/>
+      <w:r>
+        <w:t>Puntsgewijs</w:t>
       </w:r>
       <w:bookmarkEnd w:id="2"/>
     </w:p>
     <w:p>
-      <w:r>
-        <w:t xml:space="preserve">De software moet makkelijk labels kunnen veranderen voor meerdere talen. Als je bij de ene taal een label toevoegt, dan herkent het programma gelijk dat je bij de andere talen ook moet vertalen. Deze worden veranderd in productie en op de lokale machines. Dit geld ook voor het verwijderen van labels. Deze labels moeten ook steeds opnieuw gesorteerd worden. </w:t>
-      </w:r>
-      <w:r>
-        <w:t xml:space="preserve">Deze worden ingelezen en weggeschrijven in </w:t>
+      <w:pPr>
+        <w:pStyle w:val="ListParagraph"/>
+        <w:numPr>
+          <w:ilvl w:val="0"/>
+          <w:numId w:val="1"/>
+        </w:numPr>
+      </w:pPr>
+      <w:r>
+        <w:t>Toevoegen van labels</w:t>
+      </w:r>
+    </w:p>
+    <w:p>
+      <w:pPr>
+        <w:pStyle w:val="ListParagraph"/>
+        <w:numPr>
+          <w:ilvl w:val="0"/>
+          <w:numId w:val="1"/>
+        </w:numPr>
+      </w:pPr>
+      <w:r>
+        <w:t>Vertaling veranderen van labels</w:t>
+      </w:r>
+    </w:p>
+    <w:p>
+      <w:pPr>
+        <w:pStyle w:val="ListParagraph"/>
+        <w:numPr>
+          <w:ilvl w:val="0"/>
+          <w:numId w:val="1"/>
+        </w:numPr>
+      </w:pPr>
+      <w:r>
+        <w:t>Verwijderen van labels</w:t>
+      </w:r>
+    </w:p>
+    <w:p>
+      <w:pPr>
+        <w:pStyle w:val="ListParagraph"/>
+        <w:numPr>
+          <w:ilvl w:val="0"/>
+          <w:numId w:val="1"/>
+        </w:numPr>
+      </w:pPr>
+      <w:r>
+        <w:t>Sorteren van labels</w:t>
+      </w:r>
+    </w:p>
+    <w:p>
+      <w:pPr>
+        <w:pStyle w:val="ListParagraph"/>
+        <w:numPr>
+          <w:ilvl w:val="0"/>
+          <w:numId w:val="1"/>
+        </w:numPr>
+      </w:pPr>
+      <w:r>
+        <w:t xml:space="preserve">Inlezen van </w:t>
       </w:r>
       <w:proofErr w:type="spellStart"/>
       <w:r>
         <w:t>json</w:t>
       </w:r>
       <w:proofErr w:type="spellEnd"/>
-      <w:r>
-        <w:t xml:space="preserve">. </w:t>
-      </w:r>
-      <w:r>
-        <w:t xml:space="preserve">Alleen de </w:t>
-      </w:r>
-      <w:r>
-        <w:t xml:space="preserve">bevoegde personen mogen erbij kunnen overal. </w:t>
-      </w:r>
-      <w:r>
-        <w:t xml:space="preserve">De bevoegde personen kunnen klanten en werknemers van VI-Company. </w:t>
-      </w:r>
-    </w:p>
-    <w:p>
-      <w:r>
-        <w:t>Het programma moet in 1 opslag duidelijk zijn voor de gebruiker. Alle labels die kunnen gevonden door een goed werkende zoekbalk bijvoorbeeld.  De labels moeten op meerdere manieren gevonde</w:t>
-      </w:r>
-      <w:r>
-        <w:t xml:space="preserve">n worden, bijvoorbeeld op naam of op route. </w:t>
-      </w:r>
-    </w:p>
-    <w:p/>
-    <w:p>
-      <w:r>
-        <w:t xml:space="preserve">Statischer zijn ze nu aan het proberen. </w:t>
+    </w:p>
+    <w:p>
+      <w:pPr>
+        <w:pStyle w:val="ListParagraph"/>
+        <w:numPr>
+          <w:ilvl w:val="0"/>
+          <w:numId w:val="1"/>
+        </w:numPr>
+      </w:pPr>
+      <w:r>
+        <w:t xml:space="preserve">Wegschrijven van </w:t>
       </w:r>
       <w:proofErr w:type="spellStart"/>
       <w:r>
-        <w:t>Json</w:t>
+        <w:t>json</w:t>
       </w:r>
       <w:proofErr w:type="spellEnd"/>
-      <w:r>
-        <w:t xml:space="preserve"> files in route van de website. Bij </w:t>
-      </w:r>
-      <w:proofErr w:type="spellStart"/>
-      <w:r>
-        <w:t>bx</w:t>
-      </w:r>
-      <w:proofErr w:type="spellEnd"/>
-      <w:r>
-        <w:t xml:space="preserve"> werkt het prima. –nog meer </w:t>
-      </w:r>
-      <w:proofErr w:type="spellStart"/>
-      <w:r>
-        <w:t>ideeen</w:t>
-      </w:r>
-      <w:proofErr w:type="spellEnd"/>
-      <w:r>
-        <w:t xml:space="preserve"> worden verteld.</w:t>
-      </w:r>
-    </w:p>
-    <w:p>
-      <w:r>
-        <w:tab/>
-      </w:r>
-      <w:r>
-        <w:tab/>
-      </w:r>
-      <w:r>
-        <w:tab/>
-      </w:r>
-      <w:r>
-        <w:tab/>
-        <w:t>-Edwin</w:t>
-      </w:r>
-    </w:p>
-    <w:p/>
-    <w:p>
-      <w:pPr>
-        <w:pStyle w:val="Heading3"/>
-      </w:pPr>
-      <w:bookmarkStart w:id="3" w:name="_Toc462124232"/>
-      <w:r>
-        <w:t>Puntsgewijs</w:t>
-      </w:r>
-      <w:bookmarkEnd w:id="3"/>
     </w:p>
     <w:p>
       <w:pPr>
@@ -1306,101 +1385,7 @@
         </w:numPr>
       </w:pPr>
       <w:r>
-        <w:t>Toevoegen van labels</w:t>
-      </w:r>
-    </w:p>
-    <w:p>
-      <w:pPr>
-        <w:pStyle w:val="ListParagraph"/>
-        <w:numPr>
-          <w:ilvl w:val="0"/>
-          <w:numId w:val="1"/>
-        </w:numPr>
-      </w:pPr>
-      <w:r>
-        <w:t>Vertaling veranderen van labels</w:t>
-      </w:r>
-    </w:p>
-    <w:p>
-      <w:pPr>
-        <w:pStyle w:val="ListParagraph"/>
-        <w:numPr>
-          <w:ilvl w:val="0"/>
-          <w:numId w:val="1"/>
-        </w:numPr>
-      </w:pPr>
-      <w:r>
-        <w:t>Verwijderen van labels</w:t>
-      </w:r>
-    </w:p>
-    <w:p>
-      <w:pPr>
-        <w:pStyle w:val="ListParagraph"/>
-        <w:numPr>
-          <w:ilvl w:val="0"/>
-          <w:numId w:val="1"/>
-        </w:numPr>
-      </w:pPr>
-      <w:r>
-        <w:t>Sorteren van labels</w:t>
-      </w:r>
-    </w:p>
-    <w:p>
-      <w:pPr>
-        <w:pStyle w:val="ListParagraph"/>
-        <w:numPr>
-          <w:ilvl w:val="0"/>
-          <w:numId w:val="1"/>
-        </w:numPr>
-      </w:pPr>
-      <w:r>
-        <w:t xml:space="preserve">Inlezen van </w:t>
-      </w:r>
-      <w:proofErr w:type="spellStart"/>
-      <w:r>
-        <w:t>json</w:t>
-      </w:r>
-      <w:proofErr w:type="spellEnd"/>
-    </w:p>
-    <w:p>
-      <w:pPr>
-        <w:pStyle w:val="ListParagraph"/>
-        <w:numPr>
-          <w:ilvl w:val="0"/>
-          <w:numId w:val="1"/>
-        </w:numPr>
-      </w:pPr>
-      <w:r>
-        <w:t xml:space="preserve">Wegschrijven van </w:t>
-      </w:r>
-      <w:proofErr w:type="spellStart"/>
-      <w:r>
-        <w:t>json</w:t>
-      </w:r>
-      <w:proofErr w:type="spellEnd"/>
-    </w:p>
-    <w:p>
-      <w:pPr>
-        <w:pStyle w:val="ListParagraph"/>
-        <w:numPr>
-          <w:ilvl w:val="0"/>
-          <w:numId w:val="1"/>
-        </w:numPr>
-      </w:pPr>
-      <w:r>
         <w:t>Mark down</w:t>
-      </w:r>
-    </w:p>
-    <w:p>
-      <w:pPr>
-        <w:pStyle w:val="ListParagraph"/>
-        <w:numPr>
-          <w:ilvl w:val="0"/>
-          <w:numId w:val="1"/>
-        </w:numPr>
-      </w:pPr>
-      <w:r>
-        <w:t>Routes makkelijk vertalen</w:t>
       </w:r>
     </w:p>
     <w:p>
@@ -1455,190 +1440,267 @@
       <w:pPr>
         <w:pStyle w:val="Heading2"/>
       </w:pPr>
-      <w:bookmarkStart w:id="4" w:name="_Toc462124233"/>
-      <w:r>
-        <w:t>Wat kan het niet</w:t>
+      <w:bookmarkStart w:id="3" w:name="_Toc462124231"/>
+      <w:r>
+        <w:lastRenderedPageBreak/>
+        <w:t>Sc</w:t>
+      </w:r>
+      <w:r>
+        <w:t>op</w:t>
+      </w:r>
+      <w:bookmarkEnd w:id="3"/>
+      <w:r>
+        <w:t>e</w:t>
+      </w:r>
+    </w:p>
+    <w:p>
+      <w:pPr>
+        <w:pStyle w:val="ListParagraph"/>
+        <w:numPr>
+          <w:ilvl w:val="0"/>
+          <w:numId w:val="5"/>
+        </w:numPr>
+      </w:pPr>
+      <w:r>
+        <w:t>De software is bedoeld voor de programmeurs van VI Company.</w:t>
+      </w:r>
+    </w:p>
+    <w:p>
+      <w:pPr>
+        <w:pStyle w:val="ListParagraph"/>
+        <w:numPr>
+          <w:ilvl w:val="0"/>
+          <w:numId w:val="5"/>
+        </w:numPr>
+      </w:pPr>
+      <w:r>
+        <w:t>De routes worden buiten beschouwing laten</w:t>
+      </w:r>
+    </w:p>
+    <w:p>
+      <w:pPr>
+        <w:pStyle w:val="ListParagraph"/>
+        <w:numPr>
+          <w:ilvl w:val="0"/>
+          <w:numId w:val="5"/>
+        </w:numPr>
+      </w:pPr>
+    </w:p>
+    <w:p>
+      <w:pPr>
+        <w:pStyle w:val="Heading2"/>
+      </w:pPr>
+      <w:bookmarkStart w:id="4" w:name="_Toc462124234"/>
+      <w:r>
+        <w:t>Software</w:t>
       </w:r>
       <w:bookmarkEnd w:id="4"/>
     </w:p>
-    <w:p/>
-    <w:p>
-      <w:pPr>
+    <w:p>
+      <w:r>
+        <w:t>Hieronder staan meerdere mogelijkheden voor het maken van software</w:t>
+      </w:r>
+    </w:p>
+    <w:p>
+      <w:pPr>
+        <w:pStyle w:val="ListParagraph"/>
+        <w:numPr>
+          <w:ilvl w:val="0"/>
+          <w:numId w:val="1"/>
+        </w:numPr>
+      </w:pPr>
+      <w:r>
+        <w:t xml:space="preserve">Een webapplicatie </w:t>
+      </w:r>
+      <w:r>
+        <w:t xml:space="preserve">(ASP.NET </w:t>
+      </w:r>
+      <w:proofErr w:type="spellStart"/>
+      <w:r>
+        <w:t>Core</w:t>
+      </w:r>
+      <w:proofErr w:type="spellEnd"/>
+      <w:r>
+        <w:t>)</w:t>
+      </w:r>
+    </w:p>
+    <w:p>
+      <w:pPr>
+        <w:pStyle w:val="ListParagraph"/>
+        <w:numPr>
+          <w:ilvl w:val="1"/>
+          <w:numId w:val="1"/>
+        </w:numPr>
+      </w:pPr>
+      <w:proofErr w:type="spellStart"/>
+      <w:r>
+        <w:t>Json</w:t>
+      </w:r>
+      <w:proofErr w:type="spellEnd"/>
+    </w:p>
+    <w:p>
+      <w:pPr>
+        <w:pStyle w:val="ListParagraph"/>
+        <w:numPr>
+          <w:ilvl w:val="0"/>
+          <w:numId w:val="1"/>
+        </w:numPr>
+      </w:pPr>
+      <w:r>
+        <w:t xml:space="preserve">Een webapplicatie </w:t>
+      </w:r>
+      <w:r>
+        <w:t xml:space="preserve">(ASP.NET </w:t>
+      </w:r>
+      <w:proofErr w:type="spellStart"/>
+      <w:r>
+        <w:t>Core</w:t>
+      </w:r>
+      <w:proofErr w:type="spellEnd"/>
+      <w:r>
+        <w:t>)</w:t>
+      </w:r>
+    </w:p>
+    <w:p>
+      <w:pPr>
+        <w:pStyle w:val="ListParagraph"/>
+        <w:numPr>
+          <w:ilvl w:val="1"/>
+          <w:numId w:val="1"/>
+        </w:numPr>
+      </w:pPr>
+      <w:r>
+        <w:t>Database</w:t>
+      </w:r>
+    </w:p>
+    <w:p>
+      <w:pPr>
+        <w:pStyle w:val="ListParagraph"/>
+        <w:numPr>
+          <w:ilvl w:val="0"/>
+          <w:numId w:val="1"/>
+        </w:numPr>
+        <w:rPr>
+          <w:lang w:val="en-US"/>
+        </w:rPr>
+      </w:pPr>
+      <w:proofErr w:type="gramStart"/>
+      <w:r>
+        <w:rPr>
+          <w:lang w:val="en-US"/>
+        </w:rPr>
+        <w:t>*.Exe</w:t>
+      </w:r>
+      <w:proofErr w:type="gramEnd"/>
+      <w:r>
+        <w:rPr>
+          <w:lang w:val="en-US"/>
+        </w:rPr>
+        <w:t xml:space="preserve"> </w:t>
+      </w:r>
+      <w:proofErr w:type="spellStart"/>
+      <w:r>
+        <w:rPr>
+          <w:lang w:val="en-US"/>
+        </w:rPr>
+        <w:t>voor</w:t>
+      </w:r>
+      <w:proofErr w:type="spellEnd"/>
+      <w:r>
+        <w:rPr>
+          <w:lang w:val="en-US"/>
+        </w:rPr>
+        <w:t xml:space="preserve"> Windows. (</w:t>
+      </w:r>
+      <w:proofErr w:type="spellStart"/>
+      <w:r>
+        <w:rPr>
+          <w:lang w:val="en-US"/>
+        </w:rPr>
+        <w:t>Programma</w:t>
+      </w:r>
+      <w:proofErr w:type="spellEnd"/>
+      <w:r>
+        <w:rPr>
+          <w:lang w:val="en-US"/>
+        </w:rPr>
+        <w:t xml:space="preserve"> local)</w:t>
+      </w:r>
+    </w:p>
+    <w:p>
+      <w:pPr>
+        <w:pStyle w:val="Heading2"/>
+        <w:rPr>
+          <w:lang w:val="en-US"/>
+        </w:rPr>
+      </w:pPr>
+      <w:bookmarkStart w:id="5" w:name="_Toc462124235"/>
+      <w:r>
+        <w:rPr>
+          <w:lang w:val="en-US"/>
+        </w:rPr>
+        <w:t xml:space="preserve">Login </w:t>
+      </w:r>
+      <w:proofErr w:type="spellStart"/>
+      <w:r>
+        <w:rPr>
+          <w:lang w:val="en-US"/>
+        </w:rPr>
+        <w:t>rollen</w:t>
+      </w:r>
+      <w:bookmarkEnd w:id="5"/>
+      <w:proofErr w:type="spellEnd"/>
+    </w:p>
+    <w:p>
+      <w:pPr>
+        <w:pStyle w:val="ListParagraph"/>
+        <w:numPr>
+          <w:ilvl w:val="0"/>
+          <w:numId w:val="1"/>
+        </w:numPr>
         <w:rPr>
           <w:rFonts w:asciiTheme="majorHAnsi" w:eastAsiaTheme="majorEastAsia" w:hAnsiTheme="majorHAnsi" w:cstheme="majorBidi"/>
           <w:color w:val="2E74B5" w:themeColor="accent1" w:themeShade="BF"/>
           <w:sz w:val="26"/>
           <w:szCs w:val="26"/>
-        </w:rPr>
-      </w:pPr>
-      <w:r>
-        <w:br w:type="page"/>
-      </w:r>
-    </w:p>
-    <w:p>
-      <w:pPr>
-        <w:pStyle w:val="Heading2"/>
-      </w:pPr>
-      <w:bookmarkStart w:id="5" w:name="_Toc462124234"/>
-      <w:r>
-        <w:lastRenderedPageBreak/>
-        <w:t>Software</w:t>
-      </w:r>
-      <w:bookmarkEnd w:id="5"/>
-    </w:p>
-    <w:p>
-      <w:r>
-        <w:t>Hieronder staan meerdere mogelijkheden voor het maken van software</w:t>
-      </w:r>
-    </w:p>
-    <w:p>
-      <w:pPr>
-        <w:pStyle w:val="ListParagraph"/>
-        <w:numPr>
-          <w:ilvl w:val="0"/>
-          <w:numId w:val="1"/>
-        </w:numPr>
-      </w:pPr>
-      <w:r>
-        <w:t xml:space="preserve">Een webapplicatie </w:t>
-      </w:r>
-      <w:r>
-        <w:t xml:space="preserve">(ASP.NET </w:t>
-      </w:r>
+          <w:lang w:val="en-US"/>
+        </w:rPr>
+      </w:pPr>
       <w:proofErr w:type="spellStart"/>
       <w:r>
-        <w:t>Core</w:t>
+        <w:rPr>
+          <w:lang w:val="en-US"/>
+        </w:rPr>
+        <w:t>Iemand</w:t>
       </w:r>
       <w:proofErr w:type="spellEnd"/>
       <w:r>
-        <w:t>)</w:t>
-      </w:r>
-    </w:p>
-    <w:p>
-      <w:pPr>
-        <w:pStyle w:val="ListParagraph"/>
-        <w:numPr>
-          <w:ilvl w:val="1"/>
-          <w:numId w:val="1"/>
-        </w:numPr>
-      </w:pPr>
+        <w:rPr>
+          <w:lang w:val="en-US"/>
+        </w:rPr>
+        <w:t xml:space="preserve"> die </w:t>
+      </w:r>
       <w:proofErr w:type="spellStart"/>
       <w:r>
-        <w:t>Json</w:t>
+        <w:rPr>
+          <w:lang w:val="en-US"/>
+        </w:rPr>
+        <w:t>alles</w:t>
       </w:r>
       <w:proofErr w:type="spellEnd"/>
-    </w:p>
-    <w:p>
-      <w:pPr>
-        <w:pStyle w:val="ListParagraph"/>
-        <w:numPr>
-          <w:ilvl w:val="0"/>
-          <w:numId w:val="1"/>
-        </w:numPr>
-      </w:pPr>
-      <w:r>
-        <w:t xml:space="preserve">Een webapplicatie </w:t>
-      </w:r>
-      <w:r>
-        <w:t xml:space="preserve">(ASP.NET </w:t>
+      <w:r>
+        <w:rPr>
+          <w:lang w:val="en-US"/>
+        </w:rPr>
+        <w:t xml:space="preserve"> mag </w:t>
       </w:r>
       <w:proofErr w:type="spellStart"/>
       <w:r>
-        <w:t>Core</w:t>
-      </w:r>
-      <w:proofErr w:type="spellEnd"/>
-      <w:r>
-        <w:t>)</w:t>
-      </w:r>
-    </w:p>
-    <w:p>
-      <w:pPr>
-        <w:pStyle w:val="ListParagraph"/>
-        <w:numPr>
-          <w:ilvl w:val="1"/>
-          <w:numId w:val="1"/>
-        </w:numPr>
-      </w:pPr>
-      <w:r>
-        <w:t>Database</w:t>
-      </w:r>
-    </w:p>
-    <w:p>
-      <w:pPr>
-        <w:pStyle w:val="ListParagraph"/>
-        <w:numPr>
-          <w:ilvl w:val="0"/>
-          <w:numId w:val="1"/>
-        </w:numPr>
-        <w:rPr>
-          <w:lang w:val="en-US"/>
-        </w:rPr>
-      </w:pPr>
-      <w:proofErr w:type="gramStart"/>
-      <w:r>
-        <w:rPr>
-          <w:lang w:val="en-US"/>
-        </w:rPr>
-        <w:t>*.Exe</w:t>
-      </w:r>
-      <w:proofErr w:type="gramEnd"/>
-      <w:r>
-        <w:rPr>
-          <w:lang w:val="en-US"/>
-        </w:rPr>
-        <w:t xml:space="preserve"> </w:t>
-      </w:r>
-      <w:proofErr w:type="spellStart"/>
-      <w:r>
-        <w:rPr>
-          <w:lang w:val="en-US"/>
-        </w:rPr>
-        <w:t>voor</w:t>
-      </w:r>
-      <w:proofErr w:type="spellEnd"/>
-      <w:r>
-        <w:rPr>
-          <w:lang w:val="en-US"/>
-        </w:rPr>
-        <w:t xml:space="preserve"> Windows. (</w:t>
-      </w:r>
-      <w:proofErr w:type="spellStart"/>
-      <w:r>
-        <w:rPr>
-          <w:lang w:val="en-US"/>
-        </w:rPr>
-        <w:t>Programma</w:t>
-      </w:r>
-      <w:proofErr w:type="spellEnd"/>
-      <w:r>
-        <w:rPr>
-          <w:lang w:val="en-US"/>
-        </w:rPr>
-        <w:t xml:space="preserve"> local)</w:t>
-      </w:r>
-    </w:p>
-    <w:p>
-      <w:pPr>
-        <w:pStyle w:val="Heading2"/>
-        <w:rPr>
-          <w:lang w:val="en-US"/>
-        </w:rPr>
-      </w:pPr>
-      <w:bookmarkStart w:id="6" w:name="_Toc462124235"/>
-      <w:r>
-        <w:rPr>
-          <w:lang w:val="en-US"/>
-        </w:rPr>
-        <w:t xml:space="preserve">Login </w:t>
-      </w:r>
-      <w:proofErr w:type="spellStart"/>
-      <w:r>
-        <w:rPr>
-          <w:lang w:val="en-US"/>
-        </w:rPr>
-        <w:t>rollen</w:t>
-      </w:r>
-      <w:bookmarkEnd w:id="6"/>
+        <w:rPr>
+          <w:lang w:val="en-US"/>
+        </w:rPr>
+        <w:t>aanpassen</w:t>
+      </w:r>
       <w:proofErr w:type="spellEnd"/>
     </w:p>
     <w:p>
@@ -1653,71 +1715,92 @@
           <w:color w:val="2E74B5" w:themeColor="accent1" w:themeShade="BF"/>
           <w:sz w:val="26"/>
           <w:szCs w:val="26"/>
-          <w:lang w:val="en-US"/>
-        </w:rPr>
-      </w:pPr>
-      <w:proofErr w:type="spellStart"/>
-      <w:r>
-        <w:rPr>
-          <w:lang w:val="en-US"/>
-        </w:rPr>
-        <w:t>Iemand</w:t>
-      </w:r>
-      <w:proofErr w:type="spellEnd"/>
-      <w:r>
-        <w:rPr>
-          <w:lang w:val="en-US"/>
-        </w:rPr>
-        <w:t xml:space="preserve"> die </w:t>
-      </w:r>
-      <w:proofErr w:type="spellStart"/>
-      <w:r>
-        <w:rPr>
-          <w:lang w:val="en-US"/>
-        </w:rPr>
-        <w:t>alles</w:t>
-      </w:r>
-      <w:proofErr w:type="spellEnd"/>
-      <w:r>
-        <w:rPr>
-          <w:lang w:val="en-US"/>
-        </w:rPr>
-        <w:t xml:space="preserve"> mag </w:t>
-      </w:r>
-      <w:proofErr w:type="spellStart"/>
-      <w:r>
-        <w:rPr>
-          <w:lang w:val="en-US"/>
-        </w:rPr>
-        <w:t>aanpassen</w:t>
-      </w:r>
-      <w:proofErr w:type="spellEnd"/>
-    </w:p>
-    <w:p>
-      <w:pPr>
-        <w:pStyle w:val="ListParagraph"/>
-        <w:numPr>
-          <w:ilvl w:val="0"/>
-          <w:numId w:val="1"/>
-        </w:numPr>
+        </w:rPr>
+      </w:pPr>
+      <w:r>
+        <w:t>Iemand die alleen mag kijken?</w:t>
+      </w:r>
+    </w:p>
+    <w:p>
+      <w:pPr>
+        <w:pStyle w:val="Heading2"/>
+        <w:rPr>
+          <w:lang w:val="en-US"/>
+        </w:rPr>
+      </w:pPr>
+      <w:r>
+        <w:rPr>
+          <w:lang w:val="en-US"/>
+        </w:rPr>
+        <w:t xml:space="preserve">The </w:t>
+      </w:r>
+      <w:r>
+        <w:rPr>
+          <w:lang w:val="en-US"/>
+        </w:rPr>
+        <w:t>acceptance criteria</w:t>
+      </w:r>
+    </w:p>
+    <w:p>
+      <w:pPr>
         <w:rPr>
           <w:rFonts w:asciiTheme="majorHAnsi" w:eastAsiaTheme="majorEastAsia" w:hAnsiTheme="majorHAnsi" w:cstheme="majorBidi"/>
           <w:color w:val="2E74B5" w:themeColor="accent1" w:themeShade="BF"/>
           <w:sz w:val="26"/>
           <w:szCs w:val="26"/>
-        </w:rPr>
-      </w:pPr>
-      <w:r>
-        <w:t>Iemand die alleen mag kijken?</w:t>
+          <w:lang w:val="en-US"/>
+        </w:rPr>
+      </w:pPr>
+    </w:p>
+    <w:p>
+      <w:pPr>
+        <w:rPr>
+          <w:rFonts w:asciiTheme="majorHAnsi" w:eastAsiaTheme="majorEastAsia" w:hAnsiTheme="majorHAnsi" w:cstheme="majorBidi"/>
+          <w:color w:val="2E74B5" w:themeColor="accent1" w:themeShade="BF"/>
+          <w:sz w:val="26"/>
+          <w:szCs w:val="26"/>
+          <w:lang w:val="en-US"/>
+        </w:rPr>
+      </w:pPr>
+      <w:bookmarkStart w:id="6" w:name="_Toc462124236"/>
+      <w:r>
+        <w:rPr>
+          <w:lang w:val="en-US"/>
+        </w:rPr>
+        <w:br w:type="page"/>
       </w:r>
     </w:p>
     <w:p>
       <w:pPr>
         <w:pStyle w:val="Heading2"/>
-      </w:pPr>
-      <w:bookmarkStart w:id="7" w:name="_Toc462124236"/>
-      <w:r>
-        <w:t xml:space="preserve">User </w:t>
+        <w:rPr>
+          <w:lang w:val="en-US"/>
+        </w:rPr>
+      </w:pPr>
+      <w:r>
+        <w:rPr>
+          <w:lang w:val="en-US"/>
+        </w:rPr>
+        <w:lastRenderedPageBreak/>
+        <w:t>User stories</w:t>
+      </w:r>
+      <w:r>
+        <w:rPr>
+          <w:lang w:val="en-US"/>
+        </w:rPr>
+        <w:t>/Requirements</w:t>
+      </w:r>
+      <w:bookmarkEnd w:id="6"/>
+      <w:r>
+        <w:rPr>
+          <w:lang w:val="en-US"/>
+        </w:rPr>
+        <w:t xml:space="preserve"> </w:t>
+      </w:r>
+    </w:p>
+    <w:p>
+      <w:r>
+        <w:t xml:space="preserve">Hieronder komen al een paar voorbeelden van user </w:t>
       </w:r>
       <w:proofErr w:type="spellStart"/>
       <w:r>
@@ -1725,281 +1808,406 @@
       </w:r>
       <w:proofErr w:type="spellEnd"/>
       <w:r>
-        <w:t>/</w:t>
+        <w:t xml:space="preserve">. Dit worden er later meer. </w:t>
+      </w:r>
+    </w:p>
+    <w:p>
+      <w:pPr>
+        <w:pStyle w:val="ListParagraph"/>
+        <w:numPr>
+          <w:ilvl w:val="0"/>
+          <w:numId w:val="2"/>
+        </w:numPr>
+      </w:pPr>
+      <w:r>
+        <w:t>Een gebruiker kan een label kunnen toevoegen, omdat het label onthouden moet worden</w:t>
+      </w:r>
+      <w:r>
+        <w:t xml:space="preserve"> </w:t>
+      </w:r>
+    </w:p>
+    <w:p>
+      <w:pPr>
+        <w:pStyle w:val="ListParagraph"/>
+        <w:numPr>
+          <w:ilvl w:val="0"/>
+          <w:numId w:val="2"/>
+        </w:numPr>
+      </w:pPr>
+      <w:r>
+        <w:t>De gebrui</w:t>
+      </w:r>
+      <w:r>
+        <w:t>ker kan switchen van taal, omdat</w:t>
+      </w:r>
+      <w:r>
+        <w:t xml:space="preserve"> hij bij de talen kan om ze te vertalen</w:t>
+      </w:r>
+    </w:p>
+    <w:p>
+      <w:pPr>
+        <w:pStyle w:val="ListParagraph"/>
+        <w:numPr>
+          <w:ilvl w:val="0"/>
+          <w:numId w:val="2"/>
+        </w:numPr>
+      </w:pPr>
+      <w:r>
+        <w:t>Een gebruiker kan een label vertalen, omdat je meerdere vertalingen hebt</w:t>
+      </w:r>
+    </w:p>
+    <w:p>
+      <w:pPr>
+        <w:pStyle w:val="ListParagraph"/>
+        <w:numPr>
+          <w:ilvl w:val="0"/>
+          <w:numId w:val="2"/>
+        </w:numPr>
+      </w:pPr>
+      <w:r>
+        <w:t>Een gebruiker kan een nieuwe taal invoegen, omdat er meer talen bij kunnen komen.</w:t>
+      </w:r>
+    </w:p>
+    <w:p>
+      <w:pPr>
+        <w:pStyle w:val="ListParagraph"/>
+        <w:numPr>
+          <w:ilvl w:val="0"/>
+          <w:numId w:val="2"/>
+        </w:numPr>
+      </w:pPr>
+      <w:r>
+        <w:t>Een gebruike</w:t>
+      </w:r>
+      <w:r>
+        <w:t>r kan een module aanmaken, omdat</w:t>
+      </w:r>
+      <w:r>
+        <w:t xml:space="preserve"> het netjes gesorteerd blijft.</w:t>
+      </w:r>
+    </w:p>
+    <w:p>
+      <w:pPr>
+        <w:pStyle w:val="ListParagraph"/>
+        <w:numPr>
+          <w:ilvl w:val="0"/>
+          <w:numId w:val="2"/>
+        </w:numPr>
+      </w:pPr>
+      <w:r>
+        <w:t>Een gebruiker kan meerdere groeperingen voor een label maken voor 1 label</w:t>
+      </w:r>
+      <w:r>
+        <w:t>, omdat</w:t>
+      </w:r>
+      <w:r>
+        <w:t xml:space="preserve"> er een meervoud en enkelvoud van woorden gebruikt kan worden</w:t>
+      </w:r>
+    </w:p>
+    <w:p>
+      <w:pPr>
+        <w:pStyle w:val="ListParagraph"/>
+        <w:numPr>
+          <w:ilvl w:val="0"/>
+          <w:numId w:val="2"/>
+        </w:numPr>
+      </w:pPr>
+      <w:r>
+        <w:t>Een gebruiker kan makkelijk zien welke labels nog niet vertaald zijn, omdat dat dan overzichtelijk blijft.</w:t>
+      </w:r>
+    </w:p>
+    <w:p>
+      <w:pPr>
+        <w:pStyle w:val="ListParagraph"/>
+        <w:numPr>
+          <w:ilvl w:val="0"/>
+          <w:numId w:val="2"/>
+        </w:numPr>
+      </w:pPr>
+      <w:r>
+        <w:t>Een gebr</w:t>
+      </w:r>
+      <w:r>
+        <w:t>uiker kan labels opzoeken, omdat</w:t>
+      </w:r>
+      <w:r>
+        <w:t xml:space="preserve"> hij snel bij </w:t>
+      </w:r>
+      <w:proofErr w:type="gramStart"/>
+      <w:r>
+        <w:t>het</w:t>
+      </w:r>
+      <w:proofErr w:type="gramEnd"/>
+      <w:r>
+        <w:t xml:space="preserve"> label kan zijn.</w:t>
+      </w:r>
+    </w:p>
+    <w:p>
+      <w:pPr>
+        <w:pStyle w:val="ListParagraph"/>
+        <w:numPr>
+          <w:ilvl w:val="0"/>
+          <w:numId w:val="2"/>
+        </w:numPr>
+      </w:pPr>
+      <w:r>
+        <w:t>Een gebruiker kan een label een opmaak meegeven, omdat hij dan geen 3 labels hoeft aan te maken voor 1 zin</w:t>
+      </w:r>
+    </w:p>
+    <w:p>
+      <w:pPr>
+        <w:pStyle w:val="ListParagraph"/>
+        <w:numPr>
+          <w:ilvl w:val="0"/>
+          <w:numId w:val="2"/>
+        </w:numPr>
+      </w:pPr>
+      <w:r>
+        <w:t>Een gebruiker kan een variabele naam in een label zetten, omdat er soms een tekst niet vast staat van tevoren</w:t>
+      </w:r>
+    </w:p>
+    <w:p>
+      <w:pPr>
+        <w:pStyle w:val="ListParagraph"/>
+        <w:numPr>
+          <w:ilvl w:val="0"/>
+          <w:numId w:val="2"/>
+        </w:numPr>
+      </w:pPr>
+      <w:r>
+        <w:t xml:space="preserve">Een gebruiker kan een preview van het label zien, omdat hij dan gelijk kan checken of </w:t>
+      </w:r>
+      <w:proofErr w:type="gramStart"/>
+      <w:r>
+        <w:t>de</w:t>
+      </w:r>
+      <w:proofErr w:type="gramEnd"/>
+      <w:r>
+        <w:t xml:space="preserve"> label goed uitziet</w:t>
+      </w:r>
+    </w:p>
+    <w:p>
+      <w:pPr>
+        <w:pStyle w:val="ListParagraph"/>
+        <w:numPr>
+          <w:ilvl w:val="0"/>
+          <w:numId w:val="2"/>
+        </w:numPr>
+      </w:pPr>
+      <w:r>
+        <w:t>Een gebruiker kan een label kunnen verwijderen, omdat het label niet meer nodig is</w:t>
+      </w:r>
+    </w:p>
+    <w:p>
+      <w:pPr>
+        <w:pStyle w:val="ListParagraph"/>
+        <w:numPr>
+          <w:ilvl w:val="0"/>
+          <w:numId w:val="2"/>
+        </w:numPr>
+      </w:pPr>
+      <w:r>
+        <w:t>De gebruiker kan makkelijk zien welke labels niet meer i</w:t>
+      </w:r>
+      <w:r>
+        <w:t>n de site worden gebruikt, omdat</w:t>
+      </w:r>
+      <w:r>
+        <w:t xml:space="preserve"> de gebruiker makkelijk kan beslissen of hij het niet meer nodig heeft</w:t>
+      </w:r>
+    </w:p>
+    <w:p>
+      <w:pPr>
+        <w:pStyle w:val="ListParagraph"/>
+        <w:numPr>
+          <w:ilvl w:val="0"/>
+          <w:numId w:val="2"/>
+        </w:numPr>
+      </w:pPr>
+      <w:r>
+        <w:t>Een gebruiker kan zien hoe vaak een label is bekeken, omdat hij kan zien of het label nog relevant is.</w:t>
+      </w:r>
+    </w:p>
+    <w:p>
+      <w:pPr>
+        <w:pStyle w:val="ListParagraph"/>
+        <w:numPr>
+          <w:ilvl w:val="0"/>
+          <w:numId w:val="2"/>
+        </w:numPr>
+      </w:pPr>
+      <w:r>
+        <w:t>E</w:t>
+      </w:r>
+      <w:r>
+        <w:t>en gebruiker kan inloggen, omdat</w:t>
+      </w:r>
+      <w:r>
+        <w:t xml:space="preserve"> hij kan laten zien wie hij is</w:t>
+      </w:r>
+    </w:p>
+    <w:p>
+      <w:pPr>
+        <w:pStyle w:val="ListParagraph"/>
+        <w:numPr>
+          <w:ilvl w:val="0"/>
+          <w:numId w:val="2"/>
+        </w:numPr>
+      </w:pPr>
+      <w:r>
+        <w:t xml:space="preserve">Het systeem kan voor niet vertaalde labels </w:t>
+      </w:r>
+      <w:r>
+        <w:t>een default taal invullen, omdat</w:t>
+      </w:r>
+      <w:r>
+        <w:t xml:space="preserve"> de labels niet leeg blijven staan</w:t>
+      </w:r>
+    </w:p>
+    <w:p>
+      <w:pPr>
+        <w:pStyle w:val="ListParagraph"/>
+        <w:numPr>
+          <w:ilvl w:val="0"/>
+          <w:numId w:val="2"/>
+        </w:numPr>
+      </w:pPr>
+      <w:r>
+        <w:t>Een gebruiker kan zien hoeveel labels dezelfde omschrijving hebben, omdat hij kan beslissen of ze samen gevoegd moeten worden</w:t>
+      </w:r>
+    </w:p>
+    <w:p>
+      <w:pPr>
+        <w:pStyle w:val="ListParagraph"/>
+        <w:numPr>
+          <w:ilvl w:val="0"/>
+          <w:numId w:val="2"/>
+        </w:numPr>
+      </w:pPr>
+      <w:r>
+        <w:t>Een gebruiker kan een label naam veranderen, omdat hij met een betere naam komt.</w:t>
+      </w:r>
+    </w:p>
+    <w:p>
+      <w:pPr>
+        <w:pStyle w:val="ListParagraph"/>
+        <w:numPr>
+          <w:ilvl w:val="0"/>
+          <w:numId w:val="2"/>
+        </w:numPr>
+      </w:pPr>
+      <w:r>
+        <w:t>De gebruiker kan de labels sorteren op ve</w:t>
+      </w:r>
+      <w:r>
+        <w:t>rschillende tabelkolommen, omdat</w:t>
+      </w:r>
+      <w:r>
+        <w:t xml:space="preserve"> de gebruiker het makkelijker kan opzoeken</w:t>
+      </w:r>
+    </w:p>
+    <w:p>
+      <w:pPr>
+        <w:pStyle w:val="ListParagraph"/>
+        <w:numPr>
+          <w:ilvl w:val="0"/>
+          <w:numId w:val="2"/>
+        </w:numPr>
+      </w:pPr>
+      <w:r>
+        <w:t>Ee</w:t>
+      </w:r>
+      <w:r>
+        <w:t>n gebruiker kan uitloggen, omdat</w:t>
+      </w:r>
+      <w:r>
+        <w:t xml:space="preserve"> niet iemand anders zomaar er in kan.</w:t>
+      </w:r>
+    </w:p>
+    <w:p>
+      <w:pPr>
+        <w:pStyle w:val="ListParagraph"/>
+        <w:numPr>
+          <w:ilvl w:val="0"/>
+          <w:numId w:val="2"/>
+        </w:numPr>
+      </w:pPr>
+      <w:r>
+        <w:t>De administrator kan nieuwe accounts aanmaken, omdat er meerdere mensen kunnen inloggen</w:t>
+      </w:r>
+    </w:p>
+    <w:p>
+      <w:pPr>
+        <w:pStyle w:val="ListParagraph"/>
+        <w:numPr>
+          <w:ilvl w:val="0"/>
+          <w:numId w:val="2"/>
+        </w:numPr>
+      </w:pPr>
+      <w:r>
+        <w:t xml:space="preserve">Een gebruiker kan een label veranderen on run time, omdat dat veel minder tijd kost voor het opnieuw </w:t>
       </w:r>
       <w:proofErr w:type="spellStart"/>
       <w:r>
-        <w:t>Requirements</w:t>
-      </w:r>
+        <w:t>deployen</w:t>
+      </w:r>
+      <w:proofErr w:type="spellEnd"/>
+    </w:p>
+    <w:p>
+      <w:pPr>
+        <w:pStyle w:val="ListParagraph"/>
+        <w:numPr>
+          <w:ilvl w:val="0"/>
+          <w:numId w:val="2"/>
+        </w:numPr>
+      </w:pPr>
+      <w:r>
+        <w:t>Een gebruiker kan een nieuwe taal v</w:t>
+      </w:r>
+      <w:bookmarkStart w:id="7" w:name="_GoBack"/>
       <w:bookmarkEnd w:id="7"/>
+      <w:r>
+        <w:t>erwijderen, omdat er soms talen niet meer nodig zijn.</w:t>
+      </w:r>
+    </w:p>
+    <w:p>
+      <w:r>
+        <w:t xml:space="preserve">  </w:t>
+      </w:r>
+    </w:p>
+    <w:p>
+      <w:r>
+        <w:br w:type="page"/>
+      </w:r>
+      <w:bookmarkStart w:id="8" w:name="_Toc462124237"/>
+    </w:p>
+    <w:p>
+      <w:pPr>
+        <w:pStyle w:val="Heading1"/>
+        <w:rPr>
+          <w:lang w:val="en-US"/>
+        </w:rPr>
+      </w:pPr>
+      <w:r>
+        <w:lastRenderedPageBreak/>
+        <w:t xml:space="preserve">Case 2 – </w:t>
+      </w:r>
+      <w:proofErr w:type="spellStart"/>
+      <w:r>
+        <w:t>Identit</w:t>
+      </w:r>
       <w:proofErr w:type="spellEnd"/>
       <w:r>
-        <w:t xml:space="preserve"> </w:t>
-      </w:r>
-    </w:p>
-    <w:p>
-      <w:r>
-        <w:t xml:space="preserve">Hieronder komen al een paar voorbeelden van user </w:t>
-      </w:r>
-      <w:proofErr w:type="spellStart"/>
-      <w:r>
-        <w:t>stories</w:t>
-      </w:r>
-      <w:proofErr w:type="spellEnd"/>
-      <w:r>
-        <w:t xml:space="preserve">. Dit worden er later meer. </w:t>
-      </w:r>
-    </w:p>
-    <w:p>
-      <w:pPr>
-        <w:pStyle w:val="ListParagraph"/>
-        <w:numPr>
-          <w:ilvl w:val="0"/>
-          <w:numId w:val="2"/>
-        </w:numPr>
-      </w:pPr>
-      <w:r>
-        <w:t>Een gebruiker kan een label kunnen toevoegen, omdat het label onthouden moet worden</w:t>
-      </w:r>
-      <w:r>
-        <w:t xml:space="preserve"> </w:t>
-      </w:r>
-    </w:p>
-    <w:p>
-      <w:pPr>
-        <w:pStyle w:val="ListParagraph"/>
-        <w:numPr>
-          <w:ilvl w:val="0"/>
-          <w:numId w:val="2"/>
-        </w:numPr>
-      </w:pPr>
-      <w:r>
-        <w:t>De gebruiker kan switchen van taal, zodat hij bij de talen kan om ze te vertalen</w:t>
-      </w:r>
-    </w:p>
-    <w:p>
-      <w:pPr>
-        <w:pStyle w:val="ListParagraph"/>
-        <w:numPr>
-          <w:ilvl w:val="0"/>
-          <w:numId w:val="2"/>
-        </w:numPr>
-      </w:pPr>
-      <w:r>
-        <w:t>Een gebruiker kan een label vertalen, omdat je meerdere vertalingen hebt</w:t>
-      </w:r>
-    </w:p>
-    <w:p>
-      <w:pPr>
-        <w:pStyle w:val="ListParagraph"/>
-        <w:numPr>
-          <w:ilvl w:val="0"/>
-          <w:numId w:val="2"/>
-        </w:numPr>
-      </w:pPr>
-      <w:r>
-        <w:t>Een gebruiker kan een nieuwe taal invoegen, omdat er meer talen bij kunnen komen.</w:t>
-      </w:r>
-    </w:p>
-    <w:p>
-      <w:pPr>
-        <w:pStyle w:val="ListParagraph"/>
-        <w:numPr>
-          <w:ilvl w:val="0"/>
-          <w:numId w:val="2"/>
-        </w:numPr>
-      </w:pPr>
-      <w:r>
-        <w:t>Een gebruiker kan een module aanmaken, zodat het netjes gesorteerd blijft.</w:t>
-      </w:r>
-    </w:p>
-    <w:p>
-      <w:pPr>
-        <w:pStyle w:val="ListParagraph"/>
-        <w:numPr>
-          <w:ilvl w:val="0"/>
-          <w:numId w:val="2"/>
-        </w:numPr>
-      </w:pPr>
-      <w:r>
-        <w:t>Een gebruiker kan makkelijk zien welke labels nog niet vertaald zijn, omdat dat dan overzichtelijk blijft.</w:t>
-      </w:r>
-    </w:p>
-    <w:p>
-      <w:pPr>
-        <w:pStyle w:val="ListParagraph"/>
-        <w:numPr>
-          <w:ilvl w:val="0"/>
-          <w:numId w:val="2"/>
-        </w:numPr>
-      </w:pPr>
-      <w:r>
-        <w:t xml:space="preserve">Een gebruiker kan labels opzoeken, zodat hij snel bij </w:t>
-      </w:r>
-      <w:proofErr w:type="gramStart"/>
-      <w:r>
-        <w:t>het</w:t>
-      </w:r>
-      <w:proofErr w:type="gramEnd"/>
-      <w:r>
-        <w:t xml:space="preserve"> label kan zijn.</w:t>
-      </w:r>
-    </w:p>
-    <w:p>
-      <w:pPr>
-        <w:pStyle w:val="ListParagraph"/>
-        <w:numPr>
-          <w:ilvl w:val="0"/>
-          <w:numId w:val="2"/>
-        </w:numPr>
-      </w:pPr>
-      <w:r>
-        <w:t>Een gebruiker kan een label kunnen verwijderen, omdat het label niet meer nodig is</w:t>
-      </w:r>
-    </w:p>
-    <w:p>
-      <w:pPr>
-        <w:pStyle w:val="ListParagraph"/>
-        <w:numPr>
-          <w:ilvl w:val="0"/>
-          <w:numId w:val="2"/>
-        </w:numPr>
-      </w:pPr>
-      <w:r>
-        <w:t>De gebruiker kan makkelijk zien welke labels niet meer in de site worden gebruikt, zodat de gebruiker makkelijk kan beslissen of hij het niet meer nodig heeft</w:t>
-      </w:r>
-    </w:p>
-    <w:p>
-      <w:pPr>
-        <w:pStyle w:val="ListParagraph"/>
-        <w:numPr>
-          <w:ilvl w:val="0"/>
-          <w:numId w:val="2"/>
-        </w:numPr>
-      </w:pPr>
-      <w:r>
-        <w:t>Een gebruiker kan inloggen, zodat hij kan laten zien wie hij is</w:t>
-      </w:r>
-    </w:p>
-    <w:p>
-      <w:pPr>
-        <w:pStyle w:val="ListParagraph"/>
-        <w:numPr>
-          <w:ilvl w:val="0"/>
-          <w:numId w:val="2"/>
-        </w:numPr>
-      </w:pPr>
-      <w:r>
-        <w:t>Een gebruiker kan een label naam veranderen, omdat hij met een betere naam komt.</w:t>
-      </w:r>
-    </w:p>
-    <w:p>
-      <w:pPr>
-        <w:pStyle w:val="ListParagraph"/>
-        <w:numPr>
-          <w:ilvl w:val="0"/>
-          <w:numId w:val="2"/>
-        </w:numPr>
-      </w:pPr>
-      <w:r>
-        <w:t>De gebruiker kan de labels sorteren op verschillende tabelkolommen, zodat de gebruiker het makkelijker kan opzoeken</w:t>
-      </w:r>
-    </w:p>
-    <w:p>
-      <w:pPr>
-        <w:pStyle w:val="ListParagraph"/>
-        <w:numPr>
-          <w:ilvl w:val="0"/>
-          <w:numId w:val="2"/>
-        </w:numPr>
-      </w:pPr>
-      <w:r>
-        <w:t>Een gebruiker kan uitloggen, zodat niet iemand anders zomaar er in kan.</w:t>
-      </w:r>
-    </w:p>
-    <w:p>
-      <w:pPr>
-        <w:pStyle w:val="ListParagraph"/>
-        <w:numPr>
-          <w:ilvl w:val="0"/>
-          <w:numId w:val="2"/>
-        </w:numPr>
-      </w:pPr>
-      <w:r>
-        <w:t>De administrator kan nieuwe accounts aanmaken, omdat er meerdere mensen kunnen inloggen</w:t>
-      </w:r>
-    </w:p>
-    <w:p>
-      <w:pPr>
-        <w:pStyle w:val="ListParagraph"/>
-        <w:numPr>
-          <w:ilvl w:val="0"/>
-          <w:numId w:val="2"/>
-        </w:numPr>
-      </w:pPr>
-      <w:r>
-        <w:t xml:space="preserve">Een gebruiker kan een label veranderen on run time, omdat dat veel minder tijd kost voor het opnieuw </w:t>
-      </w:r>
-      <w:proofErr w:type="spellStart"/>
-      <w:r>
-        <w:t>deployen</w:t>
-      </w:r>
-      <w:proofErr w:type="spellEnd"/>
-    </w:p>
-    <w:p>
-      <w:pPr>
-        <w:pStyle w:val="ListParagraph"/>
-        <w:numPr>
-          <w:ilvl w:val="0"/>
-          <w:numId w:val="2"/>
-        </w:numPr>
-      </w:pPr>
-      <w:r>
-        <w:t>Een gebruiker kan een route vertalen, omdat je meerdere vertalingen hebt</w:t>
-      </w:r>
-    </w:p>
-    <w:p>
-      <w:pPr>
-        <w:pStyle w:val="ListParagraph"/>
-        <w:numPr>
-          <w:ilvl w:val="0"/>
-          <w:numId w:val="2"/>
-        </w:numPr>
-      </w:pPr>
-      <w:r>
-        <w:t>Een gebruiker kan een nieuwe taal verwijderen, omdat er soms talen niet meer nodig zijn.</w:t>
-      </w:r>
-    </w:p>
-    <w:p>
-      <w:pPr>
-        <w:pStyle w:val="ListParagraph"/>
-        <w:numPr>
-          <w:ilvl w:val="0"/>
-          <w:numId w:val="2"/>
-        </w:numPr>
-      </w:pPr>
-    </w:p>
-    <w:p>
-      <w:pPr>
-        <w:pStyle w:val="ListParagraph"/>
-      </w:pPr>
-    </w:p>
-    <w:p>
-      <w:r>
-        <w:br w:type="page"/>
-      </w:r>
-    </w:p>
-    <w:p>
-      <w:pPr>
-        <w:pStyle w:val="Heading1"/>
-      </w:pPr>
-      <w:bookmarkStart w:id="8" w:name="_Toc462124237"/>
-      <w:r>
-        <w:lastRenderedPageBreak/>
-        <w:t>Case 2 – Identity Provider</w:t>
+        <w:rPr>
+          <w:lang w:val="en-US"/>
+        </w:rPr>
+        <w:t>y Provider</w:t>
       </w:r>
       <w:bookmarkEnd w:id="8"/>
       <w:r>
+        <w:rPr>
+          <w:lang w:val="en-US"/>
+        </w:rPr>
         <w:t xml:space="preserve"> </w:t>
       </w:r>
     </w:p>
@@ -2616,8 +2824,6 @@
         </w:rPr>
         <w:t>-Company</w:t>
       </w:r>
-      <w:bookmarkStart w:id="14" w:name="_GoBack"/>
-      <w:bookmarkEnd w:id="14"/>
     </w:p>
     <w:sectPr>
       <w:headerReference w:type="default" r:id="rId9"/>
@@ -2748,7 +2954,7 @@
                 <w:rPr>
                   <w:noProof/>
                 </w:rPr>
-                <w:t>6</w:t>
+                <w:t>5</w:t>
               </w:r>
               <w:r>
                 <w:fldChar w:fldCharType="end"/>
@@ -2923,6 +3129,118 @@
     </w:lvl>
   </w:abstractNum>
   <w:abstractNum w:abstractNumId="1" w15:restartNumberingAfterBreak="0">
+    <w:nsid w:val="1B5B1DAE"/>
+    <w:multiLevelType w:val="hybridMultilevel"/>
+    <w:tmpl w:val="CD7CC5A0"/>
+    <w:lvl w:ilvl="0" w:tplc="4580BE52">
+      <w:numFmt w:val="bullet"/>
+      <w:lvlText w:val="-"/>
+      <w:lvlJc w:val="left"/>
+      <w:pPr>
+        <w:ind w:left="720" w:hanging="360"/>
+      </w:pPr>
+      <w:rPr>
+        <w:rFonts w:ascii="Calibri" w:eastAsiaTheme="minorHAnsi" w:hAnsi="Calibri" w:cstheme="minorBidi" w:hint="default"/>
+      </w:rPr>
+    </w:lvl>
+    <w:lvl w:ilvl="1" w:tplc="04130003" w:tentative="1">
+      <w:start w:val="1"/>
+      <w:numFmt w:val="bullet"/>
+      <w:lvlText w:val="o"/>
+      <w:lvlJc w:val="left"/>
+      <w:pPr>
+        <w:ind w:left="1440" w:hanging="360"/>
+      </w:pPr>
+      <w:rPr>
+        <w:rFonts w:ascii="Courier New" w:hAnsi="Courier New" w:cs="Courier New" w:hint="default"/>
+      </w:rPr>
+    </w:lvl>
+    <w:lvl w:ilvl="2" w:tplc="04130005" w:tentative="1">
+      <w:start w:val="1"/>
+      <w:numFmt w:val="bullet"/>
+      <w:lvlText w:val=""/>
+      <w:lvlJc w:val="left"/>
+      <w:pPr>
+        <w:ind w:left="2160" w:hanging="360"/>
+      </w:pPr>
+      <w:rPr>
+        <w:rFonts w:ascii="Wingdings" w:hAnsi="Wingdings" w:hint="default"/>
+      </w:rPr>
+    </w:lvl>
+    <w:lvl w:ilvl="3" w:tplc="04130001" w:tentative="1">
+      <w:start w:val="1"/>
+      <w:numFmt w:val="bullet"/>
+      <w:lvlText w:val=""/>
+      <w:lvlJc w:val="left"/>
+      <w:pPr>
+        <w:ind w:left="2880" w:hanging="360"/>
+      </w:pPr>
+      <w:rPr>
+        <w:rFonts w:ascii="Symbol" w:hAnsi="Symbol" w:hint="default"/>
+      </w:rPr>
+    </w:lvl>
+    <w:lvl w:ilvl="4" w:tplc="04130003" w:tentative="1">
+      <w:start w:val="1"/>
+      <w:numFmt w:val="bullet"/>
+      <w:lvlText w:val="o"/>
+      <w:lvlJc w:val="left"/>
+      <w:pPr>
+        <w:ind w:left="3600" w:hanging="360"/>
+      </w:pPr>
+      <w:rPr>
+        <w:rFonts w:ascii="Courier New" w:hAnsi="Courier New" w:cs="Courier New" w:hint="default"/>
+      </w:rPr>
+    </w:lvl>
+    <w:lvl w:ilvl="5" w:tplc="04130005" w:tentative="1">
+      <w:start w:val="1"/>
+      <w:numFmt w:val="bullet"/>
+      <w:lvlText w:val=""/>
+      <w:lvlJc w:val="left"/>
+      <w:pPr>
+        <w:ind w:left="4320" w:hanging="360"/>
+      </w:pPr>
+      <w:rPr>
+        <w:rFonts w:ascii="Wingdings" w:hAnsi="Wingdings" w:hint="default"/>
+      </w:rPr>
+    </w:lvl>
+    <w:lvl w:ilvl="6" w:tplc="04130001" w:tentative="1">
+      <w:start w:val="1"/>
+      <w:numFmt w:val="bullet"/>
+      <w:lvlText w:val=""/>
+      <w:lvlJc w:val="left"/>
+      <w:pPr>
+        <w:ind w:left="5040" w:hanging="360"/>
+      </w:pPr>
+      <w:rPr>
+        <w:rFonts w:ascii="Symbol" w:hAnsi="Symbol" w:hint="default"/>
+      </w:rPr>
+    </w:lvl>
+    <w:lvl w:ilvl="7" w:tplc="04130003" w:tentative="1">
+      <w:start w:val="1"/>
+      <w:numFmt w:val="bullet"/>
+      <w:lvlText w:val="o"/>
+      <w:lvlJc w:val="left"/>
+      <w:pPr>
+        <w:ind w:left="5760" w:hanging="360"/>
+      </w:pPr>
+      <w:rPr>
+        <w:rFonts w:ascii="Courier New" w:hAnsi="Courier New" w:cs="Courier New" w:hint="default"/>
+      </w:rPr>
+    </w:lvl>
+    <w:lvl w:ilvl="8" w:tplc="04130005" w:tentative="1">
+      <w:start w:val="1"/>
+      <w:numFmt w:val="bullet"/>
+      <w:lvlText w:val=""/>
+      <w:lvlJc w:val="left"/>
+      <w:pPr>
+        <w:ind w:left="6480" w:hanging="360"/>
+      </w:pPr>
+      <w:rPr>
+        <w:rFonts w:ascii="Wingdings" w:hAnsi="Wingdings" w:hint="default"/>
+      </w:rPr>
+    </w:lvl>
+  </w:abstractNum>
+  <w:abstractNum w:abstractNumId="2" w15:restartNumberingAfterBreak="0">
     <w:nsid w:val="27F8194B"/>
     <w:multiLevelType w:val="hybridMultilevel"/>
     <w:tmpl w:val="89BC8706"/>
@@ -3034,7 +3352,7 @@
       </w:rPr>
     </w:lvl>
   </w:abstractNum>
-  <w:abstractNum w:abstractNumId="2" w15:restartNumberingAfterBreak="0">
+  <w:abstractNum w:abstractNumId="3" w15:restartNumberingAfterBreak="0">
     <w:nsid w:val="7E2C200F"/>
     <w:multiLevelType w:val="hybridMultilevel"/>
     <w:tmpl w:val="C472CAB6"/>
@@ -3146,7 +3464,7 @@
       </w:rPr>
     </w:lvl>
   </w:abstractNum>
-  <w:abstractNum w:abstractNumId="3" w15:restartNumberingAfterBreak="0">
+  <w:abstractNum w:abstractNumId="4" w15:restartNumberingAfterBreak="0">
     <w:nsid w:val="7F925F1F"/>
     <w:multiLevelType w:val="hybridMultilevel"/>
     <w:tmpl w:val="E84C3BB6"/>
@@ -3236,16 +3554,19 @@
     </w:lvl>
   </w:abstractNum>
   <w:num w:numId="1">
-    <w:abstractNumId w:val="1"/>
+    <w:abstractNumId w:val="2"/>
   </w:num>
   <w:num w:numId="2">
     <w:abstractNumId w:val="0"/>
   </w:num>
   <w:num w:numId="3">
+    <w:abstractNumId w:val="4"/>
+  </w:num>
+  <w:num w:numId="4">
     <w:abstractNumId w:val="3"/>
   </w:num>
-  <w:num w:numId="4">
-    <w:abstractNumId w:val="2"/>
+  <w:num w:numId="5">
+    <w:abstractNumId w:val="1"/>
   </w:num>
 </w:numbering>
 </file>
@@ -3930,6 +4251,36 @@
       <w:ind w:left="440"/>
     </w:pPr>
   </w:style>
+  <w:style w:type="paragraph" w:styleId="BalloonText">
+    <w:name w:val="Balloon Text"/>
+    <w:basedOn w:val="Normal"/>
+    <w:link w:val="BalloonTextChar"/>
+    <w:uiPriority w:val="99"/>
+    <w:semiHidden/>
+    <w:unhideWhenUsed/>
+    <w:rsid w:val="000E68DC"/>
+    <w:pPr>
+      <w:spacing w:after="0" w:line="240" w:lineRule="auto"/>
+    </w:pPr>
+    <w:rPr>
+      <w:rFonts w:ascii="Segoe UI" w:hAnsi="Segoe UI" w:cs="Segoe UI"/>
+      <w:sz w:val="18"/>
+      <w:szCs w:val="18"/>
+    </w:rPr>
+  </w:style>
+  <w:style w:type="character" w:customStyle="1" w:styleId="BalloonTextChar">
+    <w:name w:val="Balloon Text Char"/>
+    <w:basedOn w:val="DefaultParagraphFont"/>
+    <w:link w:val="BalloonText"/>
+    <w:uiPriority w:val="99"/>
+    <w:semiHidden/>
+    <w:rsid w:val="000E68DC"/>
+    <w:rPr>
+      <w:rFonts w:ascii="Segoe UI" w:hAnsi="Segoe UI" w:cs="Segoe UI"/>
+      <w:sz w:val="18"/>
+      <w:szCs w:val="18"/>
+    </w:rPr>
+  </w:style>
 </w:styles>
 </file>
 
@@ -4233,7 +4584,7 @@
 </file>
 
 <file path=customXml/itemProps1.xml><?xml version="1.0" encoding="utf-8"?>
-<ds:datastoreItem xmlns:ds="http://schemas.openxmlformats.org/officeDocument/2006/customXml" ds:itemID="{7BA1CFF9-18F4-4A08-96FE-B9AFE1C5F9F2}">
+<ds:datastoreItem xmlns:ds="http://schemas.openxmlformats.org/officeDocument/2006/customXml" ds:itemID="{57384307-F020-4B5B-95F6-5A54B2271A73}">
   <ds:schemaRefs>
     <ds:schemaRef ds:uri="http://schemas.openxmlformats.org/officeDocument/2006/bibliography"/>
   </ds:schemaRefs>

</xml_diff>

<commit_message>
Last thing if implantation
</commit_message>
<xml_diff>
--- a/Cases/Cases.docx
+++ b/Cases/Cases.docx
@@ -3159,6 +3159,21 @@
           <w:numId w:val="1"/>
         </w:numPr>
       </w:pPr>
+      <w:r>
+        <w:t>Of we een login nodig hebben</w:t>
+      </w:r>
+    </w:p>
+    <w:p>
+      <w:pPr>
+        <w:pStyle w:val="ListParagraph"/>
+        <w:numPr>
+          <w:ilvl w:val="0"/>
+          <w:numId w:val="1"/>
+        </w:numPr>
+      </w:pPr>
+      <w:r>
+        <w:t>Planning</w:t>
+      </w:r>
       <w:bookmarkStart w:id="8" w:name="_GoBack"/>
       <w:bookmarkEnd w:id="8"/>
     </w:p>
@@ -5763,7 +5778,7 @@
 </file>
 
 <file path=customXml/itemProps1.xml><?xml version="1.0" encoding="utf-8"?>
-<ds:datastoreItem xmlns:ds="http://schemas.openxmlformats.org/officeDocument/2006/customXml" ds:itemID="{29763A33-44D0-419A-B54B-84179BE78E21}">
+<ds:datastoreItem xmlns:ds="http://schemas.openxmlformats.org/officeDocument/2006/customXml" ds:itemID="{253BCBE5-902C-4D09-9C7C-AD1AF0B7E46C}">
   <ds:schemaRefs>
     <ds:schemaRef ds:uri="http://schemas.openxmlformats.org/officeDocument/2006/bibliography"/>
   </ds:schemaRefs>

</xml_diff>

<commit_message>
New update of Cases
</commit_message>
<xml_diff>
--- a/Cases/Cases.docx
+++ b/Cases/Cases.docx
@@ -96,7 +96,78 @@
         <w:rPr>
           <w:lang w:val="en-US"/>
         </w:rPr>
-        <w:t>Made by: Oscar Veldman &amp; Jeffrey Hoogland</w:t>
+        <w:t>Made by:</w:t>
+      </w:r>
+      <w:r>
+        <w:rPr>
+          <w:lang w:val="en-US"/>
+        </w:rPr>
+        <w:tab/>
+      </w:r>
+      <w:r>
+        <w:rPr>
+          <w:lang w:val="en-US"/>
+        </w:rPr>
+        <w:t xml:space="preserve"> Oscar Veldman &amp; Jeffrey Hoogland</w:t>
+      </w:r>
+      <w:r>
+        <w:rPr>
+          <w:lang w:val="en-US"/>
+        </w:rPr>
+        <w:br/>
+        <w:t xml:space="preserve">Datum: </w:t>
+      </w:r>
+      <w:r>
+        <w:rPr>
+          <w:lang w:val="en-US"/>
+        </w:rPr>
+        <w:tab/>
+        <w:t>September 2016</w:t>
+      </w:r>
+      <w:r>
+        <w:rPr>
+          <w:lang w:val="en-US"/>
+        </w:rPr>
+        <w:br/>
+      </w:r>
+      <w:proofErr w:type="spellStart"/>
+      <w:r>
+        <w:rPr>
+          <w:lang w:val="en-US"/>
+        </w:rPr>
+        <w:t>Versie</w:t>
+      </w:r>
+      <w:proofErr w:type="spellEnd"/>
+      <w:r>
+        <w:rPr>
+          <w:lang w:val="en-US"/>
+        </w:rPr>
+        <w:t xml:space="preserve">: </w:t>
+      </w:r>
+      <w:r>
+        <w:rPr>
+          <w:lang w:val="en-US"/>
+        </w:rPr>
+        <w:tab/>
+      </w:r>
+      <w:r>
+        <w:rPr>
+          <w:lang w:val="en-US"/>
+        </w:rPr>
+        <w:tab/>
+        <w:t>1.0</w:t>
+      </w:r>
+      <w:r>
+        <w:rPr>
+          <w:lang w:val="en-US"/>
+        </w:rPr>
+        <w:tab/>
+      </w:r>
+      <w:r>
+        <w:rPr>
+          <w:lang w:val="en-US"/>
+        </w:rPr>
+        <w:br/>
       </w:r>
     </w:p>
     <w:p>
@@ -157,7 +228,7 @@
             <w:rPr>
               <w:rFonts w:eastAsiaTheme="minorEastAsia"/>
               <w:noProof/>
-              <w:lang w:eastAsia="nl-NL"/>
+              <w:lang w:val="en-US" w:eastAsia="nl-NL"/>
             </w:rPr>
           </w:pPr>
           <w:r>
@@ -177,6 +248,7 @@
               <w:rPr>
                 <w:rStyle w:val="Hyperlink"/>
                 <w:noProof/>
+                <w:lang w:val="en-US"/>
               </w:rPr>
               <w:t>Case 1- Meertaligheid</w:t>
             </w:r>
@@ -184,6 +256,7 @@
               <w:rPr>
                 <w:noProof/>
                 <w:webHidden/>
+                <w:lang w:val="en-US"/>
               </w:rPr>
               <w:tab/>
             </w:r>
@@ -198,6 +271,7 @@
               <w:rPr>
                 <w:noProof/>
                 <w:webHidden/>
+                <w:lang w:val="en-US"/>
               </w:rPr>
               <w:instrText xml:space="preserve"> PAGEREF _Toc462124229 \h </w:instrText>
             </w:r>
@@ -218,6 +292,7 @@
               <w:rPr>
                 <w:noProof/>
                 <w:webHidden/>
+                <w:lang w:val="en-US"/>
               </w:rPr>
               <w:t>3</w:t>
             </w:r>
@@ -1179,6 +1254,29 @@
       <w:bookmarkStart w:id="0" w:name="_Toc462124229"/>
       <w:r>
         <w:lastRenderedPageBreak/>
+        <w:t>Inleiding</w:t>
+      </w:r>
+    </w:p>
+    <w:p>
+      <w:r>
+        <w:t xml:space="preserve">We hebben in september 1,5 week programmeurs van VI Company geïnterviewd. Hier moesten een aantal cases uitkomen. We hebben twee cases die daadwerkelijk uitgevoerd kan worden. Of we moesten een project maken met allemaal kleine projectjes. </w:t>
+      </w:r>
+      <w:r>
+        <w:t xml:space="preserve">Maar we hebben hieronder 2 cases uitgewerkt. De eerste case die gaan we uitvoeren. Dus die is het belangrijkst om te begrijpen. </w:t>
+      </w:r>
+      <w:r>
+        <w:t xml:space="preserve">Bij de eerste case hebben we ook nog een aantal diagrammen bijeen toegevoegd. Zodat je het misschien het beter begrijpt. </w:t>
+      </w:r>
+      <w:r>
+        <w:br w:type="page"/>
+      </w:r>
+    </w:p>
+    <w:p>
+      <w:pPr>
+        <w:pStyle w:val="Heading1"/>
+      </w:pPr>
+      <w:r>
+        <w:lastRenderedPageBreak/>
         <w:t>Case 1- Meertaligheid</w:t>
       </w:r>
       <w:bookmarkEnd w:id="0"/>
@@ -1197,6 +1295,9 @@
       <w:r>
         <w:t xml:space="preserve">De programmeurs van VI vinden soms lastig om alle labels in verschillende talen te vertalen. Als je bij de ene taal toevoegt, dan moet je dat bij de andere ook doen. Soms wordt heel onoverzichtelijk. Daarom is er een programma nodig die het allemaal overzichtelijk houdt en alles makkelijk kan aanpassen. </w:t>
       </w:r>
+      <w:r>
+        <w:t xml:space="preserve">Vroeger was er een backoffice met de mankementen, maar die is niet goed. We moeten een hele makkelijke begrijpbare software nodig.  </w:t>
+      </w:r>
     </w:p>
     <w:p>
       <w:pPr>
@@ -1222,6 +1323,9 @@
       <w:r>
         <w:t xml:space="preserve">Alleen de bevoegde personen mogen erbij kunnen overal. De bevoegde personen kunnen klanten en werknemers van VI-Company zijn. </w:t>
       </w:r>
+      <w:r>
+        <w:t xml:space="preserve">De labels kunnen verdeeld worden in groepen. Deze groepen kunnen per pagina’s zijn. </w:t>
+      </w:r>
     </w:p>
     <w:p>
       <w:r>
@@ -1238,6 +1342,15 @@
       <w:r>
         <w:t>Als een label niet vaak wordt aangeroepen, dan geeft het programma automatisch aan dat het label niet of nauwelijks wordt gebruikt. Stel een label heeft meerdere dezelfde vertalingen. Dan wordt er gevraagd of je niet wil samenvoegen.</w:t>
       </w:r>
+      <w:r>
+        <w:t xml:space="preserve"> De programmeur moet nadenken of het in de toekomst niet meer veranderd. Als het toch gebeurt, dan moet hij een </w:t>
+      </w:r>
+      <w:r>
+        <w:t>nieuw</w:t>
+      </w:r>
+      <w:r>
+        <w:t xml:space="preserve"> label aanmaken.</w:t>
+      </w:r>
     </w:p>
     <w:p>
       <w:r>
@@ -1255,7 +1368,13 @@
     </w:p>
     <w:p>
       <w:r>
-        <w:t>De applicatie runt eerst op alleen de produceer omgeving. Daarna kijken we of alles tegelijk aangepast kan worden op alle omgevingen. Ook misschien voor de toekomst dat er een front-end in</w:t>
+        <w:t>De applicatie runt eerst op alleen de produceer omgeving. Daarna kijken we of alles tegelijk aangepast kan worden op alle omgevingen.</w:t>
+      </w:r>
+      <w:r>
+        <w:t xml:space="preserve"> Misschien later dat alle omgevingen tegelijk wordt up-ge-date met dit stukje software. Alleen een nadeel van dat is, is dat je dan meer labels moet gaan aanmaken voor een nieuwe naam. Maar het kan ook een voordeel zijn, omdat ons programma ook gaat gebruiken van of een label vaak wordt gebruikt of niet. </w:t>
+      </w:r>
+      <w:r>
+        <w:t>Ook misschien voor de toekomst dat er een front-end in</w:t>
       </w:r>
       <w:r>
         <w:t xml:space="preserve"> </w:t>
@@ -1266,523 +1385,493 @@
     </w:p>
     <w:p>
       <w:pPr>
-        <w:pStyle w:val="Heading2"/>
-        <w:rPr>
-          <w:color w:val="1F4D78" w:themeColor="accent1" w:themeShade="7F"/>
-          <w:sz w:val="24"/>
-          <w:szCs w:val="24"/>
-        </w:rPr>
-      </w:pPr>
-      <w:bookmarkStart w:id="2" w:name="_Toc462124232"/>
-      <w:r>
-        <w:t>Puntsgewijs</w:t>
-      </w:r>
-      <w:bookmarkEnd w:id="2"/>
-    </w:p>
-    <w:p>
-      <w:pPr>
-        <w:pStyle w:val="ListParagraph"/>
-        <w:numPr>
-          <w:ilvl w:val="0"/>
-          <w:numId w:val="1"/>
-        </w:numPr>
-      </w:pPr>
-      <w:r>
-        <w:t>Toevoegen van labels</w:t>
-      </w:r>
-    </w:p>
-    <w:p>
-      <w:pPr>
-        <w:pStyle w:val="ListParagraph"/>
-        <w:numPr>
-          <w:ilvl w:val="0"/>
-          <w:numId w:val="1"/>
-        </w:numPr>
-      </w:pPr>
-      <w:r>
-        <w:t>Vertaling veranderen van labels</w:t>
-      </w:r>
-    </w:p>
-    <w:p>
-      <w:pPr>
-        <w:pStyle w:val="ListParagraph"/>
-        <w:numPr>
-          <w:ilvl w:val="0"/>
-          <w:numId w:val="1"/>
-        </w:numPr>
-      </w:pPr>
-      <w:r>
-        <w:t>Verwijderen van labels</w:t>
-      </w:r>
-    </w:p>
-    <w:p>
-      <w:pPr>
-        <w:pStyle w:val="ListParagraph"/>
-        <w:numPr>
-          <w:ilvl w:val="0"/>
-          <w:numId w:val="1"/>
-        </w:numPr>
-      </w:pPr>
-      <w:r>
-        <w:t>Sorteren van labels</w:t>
-      </w:r>
-    </w:p>
-    <w:p>
-      <w:pPr>
-        <w:pStyle w:val="ListParagraph"/>
-        <w:numPr>
-          <w:ilvl w:val="0"/>
-          <w:numId w:val="1"/>
-        </w:numPr>
-      </w:pPr>
-      <w:r>
-        <w:t>Preview van labels</w:t>
-      </w:r>
-    </w:p>
-    <w:p>
-      <w:pPr>
-        <w:pStyle w:val="ListParagraph"/>
-        <w:numPr>
-          <w:ilvl w:val="0"/>
-          <w:numId w:val="1"/>
-        </w:numPr>
-      </w:pPr>
-      <w:r>
-        <w:t>Statistieken van labels</w:t>
-      </w:r>
-    </w:p>
-    <w:p>
-      <w:pPr>
-        <w:pStyle w:val="ListParagraph"/>
-        <w:numPr>
-          <w:ilvl w:val="0"/>
-          <w:numId w:val="1"/>
-        </w:numPr>
-      </w:pPr>
-      <w:proofErr w:type="spellStart"/>
-      <w:r>
-        <w:t>Placeholder</w:t>
-      </w:r>
-      <w:proofErr w:type="spellEnd"/>
-      <w:r>
-        <w:t xml:space="preserve"> variabele</w:t>
-      </w:r>
-    </w:p>
-    <w:p>
-      <w:pPr>
-        <w:pStyle w:val="ListParagraph"/>
-        <w:numPr>
-          <w:ilvl w:val="0"/>
-          <w:numId w:val="1"/>
-        </w:numPr>
-      </w:pPr>
-      <w:r>
-        <w:t>Labels groeperen</w:t>
-      </w:r>
-    </w:p>
-    <w:p>
-      <w:pPr>
-        <w:pStyle w:val="ListParagraph"/>
-        <w:numPr>
-          <w:ilvl w:val="0"/>
-          <w:numId w:val="1"/>
-        </w:numPr>
-      </w:pPr>
-      <w:r>
-        <w:t>Opmaak labels</w:t>
-      </w:r>
-    </w:p>
-    <w:p>
-      <w:pPr>
-        <w:pStyle w:val="ListParagraph"/>
-        <w:numPr>
-          <w:ilvl w:val="1"/>
-          <w:numId w:val="1"/>
-        </w:numPr>
-      </w:pPr>
-      <w:r>
-        <w:t xml:space="preserve">Links &amp; Dik gedrukt bijvoorbeeld  </w:t>
-      </w:r>
-    </w:p>
-    <w:p>
-      <w:pPr>
-        <w:pStyle w:val="ListParagraph"/>
-        <w:numPr>
-          <w:ilvl w:val="0"/>
-          <w:numId w:val="1"/>
-        </w:numPr>
-      </w:pPr>
-      <w:r>
-        <w:t xml:space="preserve">Inlezen van </w:t>
-      </w:r>
-      <w:proofErr w:type="spellStart"/>
-      <w:r>
-        <w:t>json</w:t>
-      </w:r>
-      <w:proofErr w:type="spellEnd"/>
-    </w:p>
-    <w:p>
-      <w:pPr>
-        <w:pStyle w:val="ListParagraph"/>
-        <w:numPr>
-          <w:ilvl w:val="0"/>
-          <w:numId w:val="1"/>
-        </w:numPr>
-      </w:pPr>
-      <w:r>
-        <w:t xml:space="preserve">Wegschrijven van </w:t>
-      </w:r>
-      <w:proofErr w:type="spellStart"/>
-      <w:r>
-        <w:t>json</w:t>
-      </w:r>
-      <w:proofErr w:type="spellEnd"/>
-    </w:p>
-    <w:p>
-      <w:pPr>
-        <w:pStyle w:val="ListParagraph"/>
-        <w:numPr>
-          <w:ilvl w:val="0"/>
-          <w:numId w:val="1"/>
-        </w:numPr>
-      </w:pPr>
-      <w:r>
-        <w:lastRenderedPageBreak/>
-        <w:t>Mark down</w:t>
-      </w:r>
-    </w:p>
-    <w:p>
-      <w:pPr>
-        <w:pStyle w:val="ListParagraph"/>
-        <w:numPr>
-          <w:ilvl w:val="0"/>
-          <w:numId w:val="1"/>
-        </w:numPr>
-      </w:pPr>
-      <w:r>
-        <w:t>Zoekbalk</w:t>
-      </w:r>
-    </w:p>
-    <w:p>
-      <w:pPr>
-        <w:pStyle w:val="ListParagraph"/>
-        <w:numPr>
-          <w:ilvl w:val="0"/>
-          <w:numId w:val="1"/>
-        </w:numPr>
-      </w:pPr>
-      <w:r>
-        <w:t>Duidelijk hoe het werkt.</w:t>
-      </w:r>
-    </w:p>
-    <w:p>
-      <w:pPr>
-        <w:pStyle w:val="ListParagraph"/>
-        <w:numPr>
-          <w:ilvl w:val="1"/>
-          <w:numId w:val="1"/>
-        </w:numPr>
-      </w:pPr>
-      <w:r>
-        <w:t>Na 1 of 2 keer gebruiken</w:t>
-      </w:r>
-    </w:p>
-    <w:p>
-      <w:pPr>
-        <w:pStyle w:val="ListParagraph"/>
-        <w:numPr>
-          <w:ilvl w:val="0"/>
-          <w:numId w:val="1"/>
-        </w:numPr>
-      </w:pPr>
-      <w:r>
-        <w:t>Runtime inlezen</w:t>
-      </w:r>
-    </w:p>
-    <w:p>
-      <w:pPr>
-        <w:pStyle w:val="Heading2"/>
-      </w:pPr>
-      <w:bookmarkStart w:id="3" w:name="_Toc462124231"/>
-      <w:r>
-        <w:t>Sc</w:t>
-      </w:r>
-      <w:r>
-        <w:t>op</w:t>
-      </w:r>
-      <w:bookmarkEnd w:id="3"/>
-      <w:r>
-        <w:t>e</w:t>
-      </w:r>
-    </w:p>
-    <w:p>
-      <w:pPr>
-        <w:pStyle w:val="ListParagraph"/>
-        <w:numPr>
-          <w:ilvl w:val="0"/>
-          <w:numId w:val="5"/>
-        </w:numPr>
-      </w:pPr>
-      <w:r>
-        <w:t>De software is bedoeld voor de programmeurs van VI Company.</w:t>
-      </w:r>
-    </w:p>
-    <w:p>
-      <w:pPr>
-        <w:pStyle w:val="ListParagraph"/>
-        <w:numPr>
-          <w:ilvl w:val="1"/>
-          <w:numId w:val="5"/>
-        </w:numPr>
-      </w:pPr>
-      <w:r>
-        <w:t>De gui hoeft niet fantastisch eruit te zien</w:t>
-      </w:r>
-    </w:p>
-    <w:p>
-      <w:pPr>
-        <w:pStyle w:val="ListParagraph"/>
-        <w:numPr>
-          <w:ilvl w:val="0"/>
-          <w:numId w:val="5"/>
-        </w:numPr>
-      </w:pPr>
-      <w:r>
-        <w:t>De routes worden buiten beschouwing laten</w:t>
-      </w:r>
-    </w:p>
-    <w:p>
-      <w:pPr>
-        <w:pStyle w:val="ListParagraph"/>
-        <w:numPr>
-          <w:ilvl w:val="0"/>
-          <w:numId w:val="5"/>
-        </w:numPr>
-      </w:pPr>
-      <w:proofErr w:type="spellStart"/>
-      <w:r>
-        <w:t>Local</w:t>
-      </w:r>
-      <w:proofErr w:type="spellEnd"/>
-      <w:r>
-        <w:t xml:space="preserve"> project zonder login</w:t>
-      </w:r>
-    </w:p>
-    <w:p>
-      <w:pPr>
-        <w:pStyle w:val="Heading2"/>
-      </w:pPr>
-      <w:bookmarkStart w:id="4" w:name="_Toc462124234"/>
-      <w:r>
-        <w:t>Software</w:t>
-      </w:r>
-      <w:bookmarkEnd w:id="4"/>
-    </w:p>
-    <w:p>
-      <w:r>
-        <w:t>Hieronder staan meerdere mogelijkheden voor het maken van software</w:t>
-      </w:r>
-    </w:p>
-    <w:p>
-      <w:pPr>
-        <w:pStyle w:val="ListParagraph"/>
-        <w:numPr>
-          <w:ilvl w:val="0"/>
-          <w:numId w:val="1"/>
-        </w:numPr>
-      </w:pPr>
-      <w:r>
-        <w:t xml:space="preserve">Een webapplicatie </w:t>
-      </w:r>
-      <w:r>
-        <w:t xml:space="preserve">(ASP.NET </w:t>
-      </w:r>
-      <w:proofErr w:type="spellStart"/>
-      <w:r>
-        <w:t>Core</w:t>
-      </w:r>
-      <w:proofErr w:type="spellEnd"/>
-      <w:r>
-        <w:t>)</w:t>
-      </w:r>
-    </w:p>
-    <w:p>
-      <w:pPr>
-        <w:pStyle w:val="ListParagraph"/>
-        <w:numPr>
-          <w:ilvl w:val="1"/>
-          <w:numId w:val="1"/>
-        </w:numPr>
-      </w:pPr>
-      <w:proofErr w:type="spellStart"/>
-      <w:r>
-        <w:t>Json</w:t>
-      </w:r>
-      <w:proofErr w:type="spellEnd"/>
-    </w:p>
-    <w:p>
-      <w:pPr>
-        <w:pStyle w:val="ListParagraph"/>
-        <w:numPr>
-          <w:ilvl w:val="0"/>
-          <w:numId w:val="1"/>
-        </w:numPr>
-      </w:pPr>
-      <w:r>
-        <w:t xml:space="preserve">Een webapplicatie </w:t>
-      </w:r>
-      <w:r>
-        <w:t xml:space="preserve">(ASP.NET </w:t>
-      </w:r>
-      <w:proofErr w:type="spellStart"/>
-      <w:r>
-        <w:t>Core</w:t>
-      </w:r>
-      <w:proofErr w:type="spellEnd"/>
-      <w:r>
-        <w:t>)</w:t>
-      </w:r>
-    </w:p>
-    <w:p>
-      <w:pPr>
-        <w:pStyle w:val="ListParagraph"/>
-        <w:numPr>
-          <w:ilvl w:val="1"/>
-          <w:numId w:val="1"/>
-        </w:numPr>
-      </w:pPr>
-      <w:r>
-        <w:t>Database</w:t>
-      </w:r>
-    </w:p>
-    <w:p>
-      <w:pPr>
-        <w:pStyle w:val="ListParagraph"/>
-        <w:numPr>
-          <w:ilvl w:val="0"/>
-          <w:numId w:val="1"/>
-        </w:numPr>
-        <w:rPr>
-          <w:lang w:val="en-US"/>
-        </w:rPr>
-      </w:pPr>
-      <w:proofErr w:type="gramStart"/>
-      <w:r>
-        <w:rPr>
-          <w:lang w:val="en-US"/>
-        </w:rPr>
-        <w:t>*.Exe</w:t>
-      </w:r>
-      <w:proofErr w:type="gramEnd"/>
-      <w:r>
-        <w:rPr>
-          <w:lang w:val="en-US"/>
-        </w:rPr>
-        <w:t xml:space="preserve"> </w:t>
-      </w:r>
-      <w:proofErr w:type="spellStart"/>
-      <w:r>
-        <w:rPr>
-          <w:lang w:val="en-US"/>
-        </w:rPr>
-        <w:t>voor</w:t>
-      </w:r>
-      <w:proofErr w:type="spellEnd"/>
-      <w:r>
-        <w:rPr>
-          <w:lang w:val="en-US"/>
-        </w:rPr>
-        <w:t xml:space="preserve"> Windows. (</w:t>
-      </w:r>
-      <w:proofErr w:type="spellStart"/>
-      <w:r>
-        <w:rPr>
-          <w:lang w:val="en-US"/>
-        </w:rPr>
-        <w:t>Programma</w:t>
-      </w:r>
-      <w:proofErr w:type="spellEnd"/>
-      <w:r>
-        <w:rPr>
-          <w:lang w:val="en-US"/>
-        </w:rPr>
-        <w:t xml:space="preserve"> local)</w:t>
-      </w:r>
-    </w:p>
-    <w:p>
-      <w:pPr>
-        <w:pStyle w:val="Heading2"/>
-        <w:rPr>
-          <w:lang w:val="en-US"/>
-        </w:rPr>
-      </w:pPr>
-      <w:bookmarkStart w:id="5" w:name="_Toc462124235"/>
-      <w:r>
-        <w:rPr>
-          <w:lang w:val="en-US"/>
-        </w:rPr>
-        <w:t xml:space="preserve">Login </w:t>
-      </w:r>
-      <w:proofErr w:type="spellStart"/>
-      <w:r>
-        <w:rPr>
-          <w:lang w:val="en-US"/>
-        </w:rPr>
-        <w:t>rollen</w:t>
-      </w:r>
-      <w:bookmarkEnd w:id="5"/>
-      <w:proofErr w:type="spellEnd"/>
-    </w:p>
-    <w:p>
-      <w:pPr>
-        <w:pStyle w:val="ListParagraph"/>
-        <w:numPr>
-          <w:ilvl w:val="0"/>
-          <w:numId w:val="1"/>
-        </w:numPr>
         <w:rPr>
           <w:rFonts w:asciiTheme="majorHAnsi" w:eastAsiaTheme="majorEastAsia" w:hAnsiTheme="majorHAnsi" w:cstheme="majorBidi"/>
           <w:color w:val="2E74B5" w:themeColor="accent1" w:themeShade="BF"/>
           <w:sz w:val="26"/>
           <w:szCs w:val="26"/>
-          <w:lang w:val="en-US"/>
-        </w:rPr>
+        </w:rPr>
+      </w:pPr>
+      <w:bookmarkStart w:id="2" w:name="_Toc462124232"/>
+      <w:r>
+        <w:br w:type="page"/>
+      </w:r>
+    </w:p>
+    <w:p>
+      <w:pPr>
+        <w:pStyle w:val="Heading2"/>
+        <w:rPr>
+          <w:color w:val="1F4D78" w:themeColor="accent1" w:themeShade="7F"/>
+          <w:sz w:val="24"/>
+          <w:szCs w:val="24"/>
+        </w:rPr>
+      </w:pPr>
+      <w:r>
+        <w:lastRenderedPageBreak/>
+        <w:t>Puntsgewijs</w:t>
+      </w:r>
+      <w:bookmarkEnd w:id="2"/>
+    </w:p>
+    <w:p>
+      <w:pPr>
+        <w:pStyle w:val="ListParagraph"/>
+        <w:numPr>
+          <w:ilvl w:val="0"/>
+          <w:numId w:val="1"/>
+        </w:numPr>
+      </w:pPr>
+      <w:r>
+        <w:t>Toevoegen van labels</w:t>
+      </w:r>
+    </w:p>
+    <w:p>
+      <w:pPr>
+        <w:pStyle w:val="ListParagraph"/>
+        <w:numPr>
+          <w:ilvl w:val="0"/>
+          <w:numId w:val="1"/>
+        </w:numPr>
+      </w:pPr>
+      <w:r>
+        <w:t>Vertaling veranderen van labels</w:t>
+      </w:r>
+    </w:p>
+    <w:p>
+      <w:pPr>
+        <w:pStyle w:val="ListParagraph"/>
+        <w:numPr>
+          <w:ilvl w:val="0"/>
+          <w:numId w:val="1"/>
+        </w:numPr>
+      </w:pPr>
+      <w:r>
+        <w:t>Verwijderen van labels</w:t>
+      </w:r>
+    </w:p>
+    <w:p>
+      <w:pPr>
+        <w:pStyle w:val="ListParagraph"/>
+        <w:numPr>
+          <w:ilvl w:val="0"/>
+          <w:numId w:val="1"/>
+        </w:numPr>
+      </w:pPr>
+      <w:r>
+        <w:t>Sorteren van labels</w:t>
+      </w:r>
+    </w:p>
+    <w:p>
+      <w:pPr>
+        <w:pStyle w:val="ListParagraph"/>
+        <w:numPr>
+          <w:ilvl w:val="0"/>
+          <w:numId w:val="1"/>
+        </w:numPr>
+      </w:pPr>
+      <w:r>
+        <w:t>Preview van labels</w:t>
+      </w:r>
+    </w:p>
+    <w:p>
+      <w:pPr>
+        <w:pStyle w:val="ListParagraph"/>
+        <w:numPr>
+          <w:ilvl w:val="0"/>
+          <w:numId w:val="1"/>
+        </w:numPr>
+      </w:pPr>
+      <w:r>
+        <w:t>Statistieken van labels</w:t>
+      </w:r>
+    </w:p>
+    <w:p>
+      <w:pPr>
+        <w:pStyle w:val="ListParagraph"/>
+        <w:numPr>
+          <w:ilvl w:val="0"/>
+          <w:numId w:val="1"/>
+        </w:numPr>
       </w:pPr>
       <w:proofErr w:type="spellStart"/>
       <w:r>
-        <w:rPr>
-          <w:lang w:val="en-US"/>
-        </w:rPr>
-        <w:t>Iemand</w:t>
+        <w:t>Placeholder</w:t>
       </w:r>
       <w:proofErr w:type="spellEnd"/>
       <w:r>
-        <w:rPr>
-          <w:lang w:val="en-US"/>
-        </w:rPr>
-        <w:t xml:space="preserve"> die </w:t>
+        <w:t xml:space="preserve"> variabele</w:t>
+      </w:r>
+    </w:p>
+    <w:p>
+      <w:pPr>
+        <w:pStyle w:val="ListParagraph"/>
+        <w:numPr>
+          <w:ilvl w:val="0"/>
+          <w:numId w:val="1"/>
+        </w:numPr>
+      </w:pPr>
+      <w:r>
+        <w:t>Labels groeperen</w:t>
+      </w:r>
+    </w:p>
+    <w:p>
+      <w:pPr>
+        <w:pStyle w:val="ListParagraph"/>
+        <w:numPr>
+          <w:ilvl w:val="0"/>
+          <w:numId w:val="1"/>
+        </w:numPr>
+      </w:pPr>
+      <w:r>
+        <w:t>Opmaak labels</w:t>
+      </w:r>
+    </w:p>
+    <w:p>
+      <w:pPr>
+        <w:pStyle w:val="ListParagraph"/>
+        <w:numPr>
+          <w:ilvl w:val="1"/>
+          <w:numId w:val="1"/>
+        </w:numPr>
+      </w:pPr>
+      <w:r>
+        <w:t xml:space="preserve">Links &amp; Dik gedrukt bijvoorbeeld  </w:t>
+      </w:r>
+    </w:p>
+    <w:p>
+      <w:pPr>
+        <w:pStyle w:val="ListParagraph"/>
+        <w:numPr>
+          <w:ilvl w:val="0"/>
+          <w:numId w:val="1"/>
+        </w:numPr>
+      </w:pPr>
+      <w:r>
+        <w:t xml:space="preserve">Inlezen van </w:t>
       </w:r>
       <w:proofErr w:type="spellStart"/>
       <w:r>
-        <w:rPr>
-          <w:lang w:val="en-US"/>
-        </w:rPr>
-        <w:t>alles</w:t>
+        <w:t>json</w:t>
       </w:r>
       <w:proofErr w:type="spellEnd"/>
-      <w:r>
-        <w:rPr>
-          <w:lang w:val="en-US"/>
-        </w:rPr>
-        <w:t xml:space="preserve"> mag </w:t>
+    </w:p>
+    <w:p>
+      <w:pPr>
+        <w:pStyle w:val="ListParagraph"/>
+        <w:numPr>
+          <w:ilvl w:val="0"/>
+          <w:numId w:val="1"/>
+        </w:numPr>
+      </w:pPr>
+      <w:r>
+        <w:t xml:space="preserve">Wegschrijven van </w:t>
       </w:r>
       <w:proofErr w:type="spellStart"/>
       <w:r>
-        <w:rPr>
-          <w:lang w:val="en-US"/>
-        </w:rPr>
-        <w:t>aanpassen</w:t>
-      </w:r>
+        <w:t>json</w:t>
+      </w:r>
+      <w:proofErr w:type="spellEnd"/>
+    </w:p>
+    <w:p>
+      <w:pPr>
+        <w:pStyle w:val="ListParagraph"/>
+        <w:numPr>
+          <w:ilvl w:val="0"/>
+          <w:numId w:val="1"/>
+        </w:numPr>
+      </w:pPr>
+      <w:r>
+        <w:t>Mark down</w:t>
+      </w:r>
+    </w:p>
+    <w:p>
+      <w:pPr>
+        <w:pStyle w:val="ListParagraph"/>
+        <w:numPr>
+          <w:ilvl w:val="0"/>
+          <w:numId w:val="1"/>
+        </w:numPr>
+      </w:pPr>
+      <w:r>
+        <w:t>Zoekbalk</w:t>
+      </w:r>
+    </w:p>
+    <w:p>
+      <w:pPr>
+        <w:pStyle w:val="ListParagraph"/>
+        <w:numPr>
+          <w:ilvl w:val="0"/>
+          <w:numId w:val="1"/>
+        </w:numPr>
+      </w:pPr>
+      <w:r>
+        <w:t>Duidelijk hoe het werkt.</w:t>
+      </w:r>
+    </w:p>
+    <w:p>
+      <w:pPr>
+        <w:pStyle w:val="ListParagraph"/>
+        <w:numPr>
+          <w:ilvl w:val="1"/>
+          <w:numId w:val="1"/>
+        </w:numPr>
+      </w:pPr>
+      <w:r>
+        <w:t>Na 1 of 2 keer gebruiken</w:t>
+      </w:r>
+    </w:p>
+    <w:p>
+      <w:pPr>
+        <w:pStyle w:val="ListParagraph"/>
+        <w:numPr>
+          <w:ilvl w:val="0"/>
+          <w:numId w:val="1"/>
+        </w:numPr>
+      </w:pPr>
+      <w:r>
+        <w:t>Runtime inlezen</w:t>
+      </w:r>
+    </w:p>
+    <w:p>
+      <w:pPr>
+        <w:pStyle w:val="Heading2"/>
+      </w:pPr>
+      <w:bookmarkStart w:id="3" w:name="_Toc462124231"/>
+      <w:r>
+        <w:t>Sc</w:t>
+      </w:r>
+      <w:r>
+        <w:t>op</w:t>
+      </w:r>
+      <w:bookmarkEnd w:id="3"/>
+      <w:r>
+        <w:t>e</w:t>
+      </w:r>
+    </w:p>
+    <w:p>
+      <w:pPr>
+        <w:pStyle w:val="ListParagraph"/>
+        <w:numPr>
+          <w:ilvl w:val="0"/>
+          <w:numId w:val="5"/>
+        </w:numPr>
+      </w:pPr>
+      <w:r>
+        <w:t>De software is bedoeld voor de programmeurs van VI Company.</w:t>
+      </w:r>
+    </w:p>
+    <w:p>
+      <w:pPr>
+        <w:pStyle w:val="ListParagraph"/>
+        <w:numPr>
+          <w:ilvl w:val="1"/>
+          <w:numId w:val="5"/>
+        </w:numPr>
+      </w:pPr>
+      <w:r>
+        <w:t>De gui hoeft niet fantastisch eruit te zien</w:t>
+      </w:r>
+    </w:p>
+    <w:p>
+      <w:pPr>
+        <w:pStyle w:val="ListParagraph"/>
+        <w:numPr>
+          <w:ilvl w:val="0"/>
+          <w:numId w:val="5"/>
+        </w:numPr>
+      </w:pPr>
+      <w:r>
+        <w:t>De routes worden buiten beschouwing laten</w:t>
+      </w:r>
+    </w:p>
+    <w:p>
+      <w:pPr>
+        <w:pStyle w:val="ListParagraph"/>
+        <w:numPr>
+          <w:ilvl w:val="0"/>
+          <w:numId w:val="5"/>
+        </w:numPr>
+      </w:pPr>
+      <w:proofErr w:type="spellStart"/>
+      <w:r>
+        <w:t>Local</w:t>
+      </w:r>
+      <w:proofErr w:type="spellEnd"/>
+      <w:r>
+        <w:t xml:space="preserve"> project zonder login</w:t>
+      </w:r>
+    </w:p>
+    <w:p>
+      <w:pPr>
+        <w:pStyle w:val="ListParagraph"/>
+        <w:numPr>
+          <w:ilvl w:val="0"/>
+          <w:numId w:val="5"/>
+        </w:numPr>
+      </w:pPr>
+    </w:p>
+    <w:p>
+      <w:pPr>
+        <w:pStyle w:val="Heading2"/>
+      </w:pPr>
+      <w:bookmarkStart w:id="4" w:name="_Toc462124234"/>
+      <w:r>
+        <w:t>Software</w:t>
+      </w:r>
+      <w:bookmarkEnd w:id="4"/>
+    </w:p>
+    <w:p>
+      <w:r>
+        <w:t>Hieronder staan meerdere mogelijkheden voor het maken van software</w:t>
+      </w:r>
+    </w:p>
+    <w:p>
+      <w:pPr>
+        <w:pStyle w:val="ListParagraph"/>
+        <w:numPr>
+          <w:ilvl w:val="0"/>
+          <w:numId w:val="1"/>
+        </w:numPr>
+      </w:pPr>
+      <w:r>
+        <w:t xml:space="preserve">Een webapplicatie </w:t>
+      </w:r>
+      <w:r>
+        <w:t xml:space="preserve">(ASP.NET </w:t>
+      </w:r>
+      <w:proofErr w:type="spellStart"/>
+      <w:r>
+        <w:t>Core</w:t>
+      </w:r>
+      <w:proofErr w:type="spellEnd"/>
+      <w:r>
+        <w:t>)</w:t>
+      </w:r>
+    </w:p>
+    <w:p>
+      <w:pPr>
+        <w:pStyle w:val="ListParagraph"/>
+        <w:numPr>
+          <w:ilvl w:val="1"/>
+          <w:numId w:val="1"/>
+        </w:numPr>
+      </w:pPr>
+      <w:proofErr w:type="spellStart"/>
+      <w:r>
+        <w:t>Json</w:t>
+      </w:r>
+      <w:proofErr w:type="spellEnd"/>
+    </w:p>
+    <w:p>
+      <w:pPr>
+        <w:pStyle w:val="ListParagraph"/>
+        <w:numPr>
+          <w:ilvl w:val="0"/>
+          <w:numId w:val="1"/>
+        </w:numPr>
+      </w:pPr>
+      <w:r>
+        <w:t xml:space="preserve">Een webapplicatie </w:t>
+      </w:r>
+      <w:r>
+        <w:t xml:space="preserve">(ASP.NET </w:t>
+      </w:r>
+      <w:proofErr w:type="spellStart"/>
+      <w:r>
+        <w:t>Core</w:t>
+      </w:r>
+      <w:proofErr w:type="spellEnd"/>
+      <w:r>
+        <w:t>)</w:t>
+      </w:r>
+    </w:p>
+    <w:p>
+      <w:pPr>
+        <w:pStyle w:val="ListParagraph"/>
+        <w:numPr>
+          <w:ilvl w:val="1"/>
+          <w:numId w:val="1"/>
+        </w:numPr>
+      </w:pPr>
+      <w:r>
+        <w:t>Database</w:t>
+      </w:r>
+    </w:p>
+    <w:p>
+      <w:pPr>
+        <w:pStyle w:val="ListParagraph"/>
+        <w:numPr>
+          <w:ilvl w:val="0"/>
+          <w:numId w:val="1"/>
+        </w:numPr>
+        <w:rPr>
+          <w:lang w:val="en-US"/>
+        </w:rPr>
+      </w:pPr>
+      <w:proofErr w:type="gramStart"/>
+      <w:r>
+        <w:rPr>
+          <w:lang w:val="en-US"/>
+        </w:rPr>
+        <w:t>*.Exe</w:t>
+      </w:r>
+      <w:proofErr w:type="gramEnd"/>
+      <w:r>
+        <w:rPr>
+          <w:lang w:val="en-US"/>
+        </w:rPr>
+        <w:t xml:space="preserve"> </w:t>
+      </w:r>
+      <w:proofErr w:type="spellStart"/>
+      <w:r>
+        <w:rPr>
+          <w:lang w:val="en-US"/>
+        </w:rPr>
+        <w:t>voor</w:t>
+      </w:r>
+      <w:proofErr w:type="spellEnd"/>
+      <w:r>
+        <w:rPr>
+          <w:lang w:val="en-US"/>
+        </w:rPr>
+        <w:t xml:space="preserve"> Windows. (</w:t>
+      </w:r>
+      <w:proofErr w:type="spellStart"/>
+      <w:r>
+        <w:rPr>
+          <w:lang w:val="en-US"/>
+        </w:rPr>
+        <w:t>Programma</w:t>
+      </w:r>
+      <w:proofErr w:type="spellEnd"/>
+      <w:r>
+        <w:rPr>
+          <w:lang w:val="en-US"/>
+        </w:rPr>
+        <w:t xml:space="preserve"> local)</w:t>
+      </w:r>
+    </w:p>
+    <w:p>
+      <w:pPr>
+        <w:pStyle w:val="Heading2"/>
+        <w:rPr>
+          <w:lang w:val="en-US"/>
+        </w:rPr>
+      </w:pPr>
+      <w:bookmarkStart w:id="5" w:name="_Toc462124235"/>
+      <w:r>
+        <w:rPr>
+          <w:lang w:val="en-US"/>
+        </w:rPr>
+        <w:t xml:space="preserve">Login </w:t>
+      </w:r>
+      <w:proofErr w:type="spellStart"/>
+      <w:r>
+        <w:rPr>
+          <w:lang w:val="en-US"/>
+        </w:rPr>
+        <w:t>rollen</w:t>
+      </w:r>
+      <w:bookmarkEnd w:id="5"/>
       <w:proofErr w:type="spellEnd"/>
     </w:p>
     <w:p>
@@ -1797,6 +1886,58 @@
           <w:color w:val="2E74B5" w:themeColor="accent1" w:themeShade="BF"/>
           <w:sz w:val="26"/>
           <w:szCs w:val="26"/>
+          <w:lang w:val="en-US"/>
+        </w:rPr>
+      </w:pPr>
+      <w:proofErr w:type="spellStart"/>
+      <w:r>
+        <w:rPr>
+          <w:lang w:val="en-US"/>
+        </w:rPr>
+        <w:t>Iemand</w:t>
+      </w:r>
+      <w:proofErr w:type="spellEnd"/>
+      <w:r>
+        <w:rPr>
+          <w:lang w:val="en-US"/>
+        </w:rPr>
+        <w:t xml:space="preserve"> die </w:t>
+      </w:r>
+      <w:proofErr w:type="spellStart"/>
+      <w:r>
+        <w:rPr>
+          <w:lang w:val="en-US"/>
+        </w:rPr>
+        <w:t>alles</w:t>
+      </w:r>
+      <w:proofErr w:type="spellEnd"/>
+      <w:r>
+        <w:rPr>
+          <w:lang w:val="en-US"/>
+        </w:rPr>
+        <w:t xml:space="preserve"> mag </w:t>
+      </w:r>
+      <w:proofErr w:type="spellStart"/>
+      <w:r>
+        <w:rPr>
+          <w:lang w:val="en-US"/>
+        </w:rPr>
+        <w:t>aanpassen</w:t>
+      </w:r>
+      <w:proofErr w:type="spellEnd"/>
+    </w:p>
+    <w:p>
+      <w:pPr>
+        <w:pStyle w:val="ListParagraph"/>
+        <w:numPr>
+          <w:ilvl w:val="0"/>
+          <w:numId w:val="1"/>
+        </w:numPr>
+        <w:rPr>
+          <w:rFonts w:asciiTheme="majorHAnsi" w:eastAsiaTheme="majorEastAsia" w:hAnsiTheme="majorHAnsi" w:cstheme="majorBidi"/>
+          <w:color w:val="2E74B5" w:themeColor="accent1" w:themeShade="BF"/>
+          <w:sz w:val="26"/>
+          <w:szCs w:val="26"/>
         </w:rPr>
       </w:pPr>
       <w:r>
@@ -1805,9 +1946,23 @@
     </w:p>
     <w:p>
       <w:pPr>
+        <w:rPr>
+          <w:rFonts w:asciiTheme="majorHAnsi" w:eastAsiaTheme="majorEastAsia" w:hAnsiTheme="majorHAnsi" w:cstheme="majorBidi"/>
+          <w:color w:val="2E74B5" w:themeColor="accent1" w:themeShade="BF"/>
+          <w:sz w:val="26"/>
+          <w:szCs w:val="26"/>
+        </w:rPr>
+      </w:pPr>
+      <w:r>
+        <w:br w:type="page"/>
+      </w:r>
+    </w:p>
+    <w:p>
+      <w:pPr>
         <w:pStyle w:val="Heading2"/>
       </w:pPr>
       <w:r>
+        <w:lastRenderedPageBreak/>
         <w:t xml:space="preserve">The </w:t>
       </w:r>
       <w:proofErr w:type="spellStart"/>
@@ -1821,105 +1976,230 @@
       <w:bookmarkStart w:id="6" w:name="_Toc462124236"/>
     </w:p>
     <w:p>
-      <w:r>
-        <w:t>Snelheid:</w:t>
-      </w:r>
-    </w:p>
-    <w:p>
-      <w:r>
-        <w:t>Uiterlijk (GUI):</w:t>
-      </w:r>
-    </w:p>
-    <w:p>
-      <w:pPr>
-        <w:rPr>
-          <w:lang w:val="en-US"/>
-        </w:rPr>
-      </w:pPr>
-      <w:r>
-        <w:rPr>
-          <w:lang w:val="en-US"/>
-        </w:rPr>
+      <w:pPr>
+        <w:pStyle w:val="Heading3"/>
+      </w:pPr>
+      <w:r>
+        <w:rPr>
+          <w:rStyle w:val="Heading3Char"/>
+        </w:rPr>
+        <w:t>Snelheid</w:t>
+      </w:r>
+    </w:p>
+    <w:p>
+      <w:pPr>
+        <w:rPr>
+          <w:i/>
+        </w:rPr>
+      </w:pPr>
+      <w:r>
+        <w:rPr>
+          <w:i/>
+        </w:rPr>
+        <w:t>Snelheid van het runnen van alle code</w:t>
+      </w:r>
+    </w:p>
+    <w:p>
+      <w:pPr>
+        <w:pStyle w:val="ListParagraph"/>
+        <w:numPr>
+          <w:ilvl w:val="0"/>
+          <w:numId w:val="1"/>
+        </w:numPr>
+        <w:rPr>
+          <w:i/>
+        </w:rPr>
+      </w:pPr>
+      <w:r>
+        <w:t xml:space="preserve">For </w:t>
+      </w:r>
+      <w:proofErr w:type="spellStart"/>
+      <w:r>
+        <w:t>example</w:t>
+      </w:r>
+      <w:proofErr w:type="spellEnd"/>
+      <w:r>
+        <w:t xml:space="preserve"> (2 seconde)</w:t>
+      </w:r>
+    </w:p>
+    <w:p>
+      <w:pPr>
+        <w:pStyle w:val="Heading3"/>
+      </w:pPr>
+      <w:r>
+        <w:t>Uiterlijk (GUI)</w:t>
+      </w:r>
+    </w:p>
+    <w:p>
+      <w:pPr>
+        <w:pStyle w:val="ListParagraph"/>
+        <w:numPr>
+          <w:ilvl w:val="0"/>
+          <w:numId w:val="1"/>
+        </w:numPr>
+      </w:pPr>
+      <w:r>
+        <w:t xml:space="preserve">Het moet duidelijk </w:t>
+      </w:r>
+    </w:p>
+    <w:p>
+      <w:pPr>
+        <w:pStyle w:val="Heading3"/>
+      </w:pPr>
+      <w:r>
         <w:t>Test</w:t>
       </w:r>
       <w:r>
-        <w:rPr>
-          <w:lang w:val="en-US"/>
-        </w:rPr>
         <w:t>s</w:t>
       </w:r>
-      <w:r>
-        <w:rPr>
-          <w:lang w:val="en-US"/>
-        </w:rPr>
-        <w:t>:</w:t>
-      </w:r>
-    </w:p>
-    <w:p>
-      <w:pPr>
-        <w:rPr>
-          <w:lang w:val="en-US"/>
-        </w:rPr>
-      </w:pPr>
-      <w:r>
-        <w:rPr>
-          <w:lang w:val="en-US"/>
-        </w:rPr>
-        <w:t xml:space="preserve">Code </w:t>
+    </w:p>
+    <w:p>
+      <w:pPr>
+        <w:pStyle w:val="ListParagraph"/>
+        <w:numPr>
+          <w:ilvl w:val="0"/>
+          <w:numId w:val="1"/>
+        </w:numPr>
+      </w:pPr>
+      <w:r>
+        <w:t>Unittest</w:t>
+      </w:r>
+    </w:p>
+    <w:p>
+      <w:pPr>
+        <w:pStyle w:val="ListParagraph"/>
+        <w:numPr>
+          <w:ilvl w:val="0"/>
+          <w:numId w:val="1"/>
+        </w:numPr>
+      </w:pPr>
+      <w:r>
+        <w:t>Clean Code Test</w:t>
+      </w:r>
+    </w:p>
+    <w:p>
+      <w:pPr>
+        <w:pStyle w:val="ListParagraph"/>
+        <w:numPr>
+          <w:ilvl w:val="0"/>
+          <w:numId w:val="1"/>
+        </w:numPr>
+      </w:pPr>
+    </w:p>
+    <w:p>
+      <w:pPr>
+        <w:pStyle w:val="Heading3"/>
+      </w:pPr>
+      <w:r>
+        <w:rPr>
+          <w:rStyle w:val="Heading3Char"/>
+        </w:rPr>
+        <w:t>Code leesbaarheid</w:t>
+      </w:r>
+    </w:p>
+    <w:p>
+      <w:pPr>
+        <w:rPr>
+          <w:i/>
+        </w:rPr>
+      </w:pPr>
+      <w:r>
+        <w:rPr>
+          <w:i/>
+        </w:rPr>
+        <w:t>De regels of code schrijven</w:t>
+      </w:r>
+    </w:p>
+    <w:p>
+      <w:pPr>
+        <w:pStyle w:val="ListParagraph"/>
+        <w:numPr>
+          <w:ilvl w:val="0"/>
+          <w:numId w:val="1"/>
+        </w:numPr>
+        <w:rPr>
+          <w:i/>
+        </w:rPr>
+      </w:pPr>
+      <w:r>
+        <w:t>Alles in het Engels</w:t>
+      </w:r>
+    </w:p>
+    <w:p>
+      <w:pPr>
+        <w:pStyle w:val="ListParagraph"/>
+        <w:numPr>
+          <w:ilvl w:val="0"/>
+          <w:numId w:val="1"/>
+        </w:numPr>
+        <w:rPr>
+          <w:i/>
+        </w:rPr>
+      </w:pPr>
+      <w:r>
+        <w:t>De variabele begint met een kleine letters</w:t>
+      </w:r>
+    </w:p>
+    <w:p>
+      <w:pPr>
+        <w:pStyle w:val="ListParagraph"/>
+        <w:numPr>
+          <w:ilvl w:val="0"/>
+          <w:numId w:val="1"/>
+        </w:numPr>
+        <w:rPr>
+          <w:i/>
+        </w:rPr>
+      </w:pPr>
+      <w:r>
+        <w:t>De class naam begint altijd met een hoofdnaam</w:t>
+      </w:r>
+    </w:p>
+    <w:p>
+      <w:pPr>
+        <w:pStyle w:val="ListParagraph"/>
+        <w:numPr>
+          <w:ilvl w:val="0"/>
+          <w:numId w:val="1"/>
+        </w:numPr>
+        <w:rPr>
+          <w:i/>
+        </w:rPr>
+      </w:pPr>
+      <w:bookmarkStart w:id="7" w:name="_GoBack"/>
+      <w:bookmarkEnd w:id="7"/>
+    </w:p>
+    <w:p/>
+    <w:p/>
+    <w:p/>
+    <w:p>
+      <w:r>
+        <w:br w:type="page"/>
+      </w:r>
+    </w:p>
+    <w:p>
+      <w:pPr>
+        <w:pStyle w:val="Heading2"/>
+        <w:rPr>
+          <w:lang w:val="en-US"/>
+        </w:rPr>
+      </w:pPr>
+      <w:r>
+        <w:lastRenderedPageBreak/>
+        <w:t>User s</w:t>
       </w:r>
       <w:proofErr w:type="spellStart"/>
       <w:r>
         <w:rPr>
           <w:lang w:val="en-US"/>
         </w:rPr>
-        <w:t>leesbaarheid</w:t>
+        <w:t>tories</w:t>
       </w:r>
       <w:proofErr w:type="spellEnd"/>
       <w:r>
         <w:rPr>
           <w:lang w:val="en-US"/>
         </w:rPr>
-        <w:t>:</w:t>
-      </w:r>
-    </w:p>
-    <w:p>
-      <w:pPr>
-        <w:rPr>
-          <w:lang w:val="en-US"/>
-        </w:rPr>
-      </w:pPr>
-    </w:p>
-    <w:p>
-      <w:pPr>
-        <w:rPr>
-          <w:lang w:val="en-US"/>
-        </w:rPr>
-      </w:pPr>
-      <w:r>
-        <w:rPr>
-          <w:lang w:val="en-US"/>
-        </w:rPr>
-        <w:br w:type="page"/>
-      </w:r>
-    </w:p>
-    <w:p>
-      <w:pPr>
-        <w:pStyle w:val="Heading2"/>
-        <w:rPr>
-          <w:lang w:val="en-US"/>
-        </w:rPr>
-      </w:pPr>
-      <w:r>
-        <w:rPr>
-          <w:lang w:val="en-US"/>
-        </w:rPr>
-        <w:lastRenderedPageBreak/>
-        <w:t>User stories</w:t>
-      </w:r>
-      <w:r>
-        <w:rPr>
-          <w:lang w:val="en-US"/>
-        </w:rPr>
         <w:t>/Requirements</w:t>
       </w:r>
       <w:bookmarkEnd w:id="6"/>
@@ -2109,11 +2389,9 @@
       <w:r>
         <w:t xml:space="preserve">Een gebruiker kan een preview van het label zien, omdat hij dan gelijk kan checken of </w:t>
       </w:r>
-      <w:proofErr w:type="gramStart"/>
-      <w:r>
-        <w:t>de</w:t>
-      </w:r>
-      <w:proofErr w:type="gramEnd"/>
+      <w:r>
+        <w:t>het</w:t>
+      </w:r>
       <w:r>
         <w:t xml:space="preserve"> label goed uitziet</w:t>
       </w:r>
@@ -2307,6 +2585,24 @@
       </w:pPr>
       <w:r>
         <w:t xml:space="preserve">Een gebruiker kan labels exporteren, omdat hij het dan kan met de labels aantekeningen kan maken.  </w:t>
+      </w:r>
+    </w:p>
+    <w:p>
+      <w:pPr>
+        <w:pStyle w:val="ListParagraph"/>
+        <w:numPr>
+          <w:ilvl w:val="0"/>
+          <w:numId w:val="2"/>
+        </w:numPr>
+      </w:pPr>
+      <w:r>
+        <w:t>Een gebruiker kan de file locatie</w:t>
+      </w:r>
+      <w:r>
+        <w:t xml:space="preserve"> van labels</w:t>
+      </w:r>
+      <w:r>
+        <w:t xml:space="preserve"> veranderen, omdat de file locatie niet vast staat</w:t>
       </w:r>
     </w:p>
     <w:p>
@@ -2880,7 +3176,7 @@
           <w:lang w:val="en-US"/>
         </w:rPr>
       </w:pPr>
-      <w:bookmarkStart w:id="7" w:name="_Toc462124237"/>
+      <w:bookmarkStart w:id="8" w:name="_Toc462124237"/>
       <w:proofErr w:type="spellStart"/>
       <w:r>
         <w:rPr>
@@ -2954,21 +3250,7 @@
             <w:rStyle w:val="Hyperlink"/>
             <w:lang w:val="en-US"/>
           </w:rPr>
-          <w:t>http://sites.cognitive</w:t>
-        </w:r>
-        <w:r>
-          <w:rPr>
-            <w:rStyle w:val="Hyperlink"/>
-            <w:lang w:val="en-US"/>
-          </w:rPr>
-          <w:t>s</w:t>
-        </w:r>
-        <w:r>
-          <w:rPr>
-            <w:rStyle w:val="Hyperlink"/>
-            <w:lang w:val="en-US"/>
-          </w:rPr>
-          <w:t>cience.co/knowledgebase/resources/using-google-sites/creating-mouseover-text-with-html</w:t>
+          <w:t>http://sites.cognitivescience.co/knowledgebase/resources/using-google-sites/creating-mouseover-text-with-html</w:t>
         </w:r>
       </w:hyperlink>
       <w:r>
@@ -3004,12 +3286,10 @@
       </w:pPr>
       <w:r>
         <w:lastRenderedPageBreak/>
-        <w:t>Implantatie</w:t>
-      </w:r>
-      <w:r>
-        <w:t xml:space="preserve"> </w:t>
-      </w:r>
-    </w:p>
+        <w:t>Implementatie</w:t>
+      </w:r>
+    </w:p>
+    <w:p/>
     <w:p>
       <w:pPr>
         <w:pStyle w:val="ListParagraph"/>
@@ -3174,33 +3454,52 @@
       <w:r>
         <w:t>Planning</w:t>
       </w:r>
-      <w:bookmarkStart w:id="8" w:name="_GoBack"/>
+    </w:p>
+    <w:p>
+      <w:pPr>
+        <w:pStyle w:val="ListParagraph"/>
+        <w:numPr>
+          <w:ilvl w:val="0"/>
+          <w:numId w:val="1"/>
+        </w:numPr>
+      </w:pPr>
+      <w:r>
+        <w:t>Welke tools</w:t>
+      </w:r>
+    </w:p>
+    <w:p>
+      <w:pPr>
+        <w:pStyle w:val="ListParagraph"/>
+        <w:numPr>
+          <w:ilvl w:val="0"/>
+          <w:numId w:val="1"/>
+        </w:numPr>
+      </w:pPr>
+    </w:p>
+    <w:p>
+      <w:pPr>
+        <w:pStyle w:val="ListParagraph"/>
+        <w:numPr>
+          <w:ilvl w:val="0"/>
+          <w:numId w:val="1"/>
+        </w:numPr>
+      </w:pPr>
+      <w:r>
+        <w:br w:type="page"/>
+      </w:r>
+    </w:p>
+    <w:p/>
+    <w:p>
+      <w:pPr>
+        <w:pStyle w:val="Heading1"/>
+      </w:pPr>
+      <w:r>
+        <w:t>Case 2 – Identit</w:t>
+      </w:r>
+      <w:r>
+        <w:t>y Provider</w:t>
+      </w:r>
       <w:bookmarkEnd w:id="8"/>
-    </w:p>
-    <w:p>
-      <w:pPr>
-        <w:pStyle w:val="ListParagraph"/>
-        <w:numPr>
-          <w:ilvl w:val="0"/>
-          <w:numId w:val="1"/>
-        </w:numPr>
-      </w:pPr>
-      <w:r>
-        <w:br w:type="page"/>
-      </w:r>
-    </w:p>
-    <w:p/>
-    <w:p>
-      <w:pPr>
-        <w:pStyle w:val="Heading1"/>
-      </w:pPr>
-      <w:r>
-        <w:t>Case 2 – Identit</w:t>
-      </w:r>
-      <w:r>
-        <w:t>y Provider</w:t>
-      </w:r>
-      <w:bookmarkEnd w:id="7"/>
       <w:r>
         <w:t xml:space="preserve"> </w:t>
       </w:r>
@@ -5778,7 +6077,7 @@
 </file>
 
 <file path=customXml/itemProps1.xml><?xml version="1.0" encoding="utf-8"?>
-<ds:datastoreItem xmlns:ds="http://schemas.openxmlformats.org/officeDocument/2006/customXml" ds:itemID="{253BCBE5-902C-4D09-9C7C-AD1AF0B7E46C}">
+<ds:datastoreItem xmlns:ds="http://schemas.openxmlformats.org/officeDocument/2006/customXml" ds:itemID="{4F675D65-A154-422F-916F-22EF462C0256}">
   <ds:schemaRefs>
     <ds:schemaRef ds:uri="http://schemas.openxmlformats.org/officeDocument/2006/bibliography"/>
   </ds:schemaRefs>

</xml_diff>

<commit_message>
added an example of acceptance criteria
</commit_message>
<xml_diff>
--- a/Cases/Cases.docx
+++ b/Cases/Cases.docx
@@ -2999,16 +2999,52 @@
     </w:p>
     <w:p>
       <w:pPr>
+        <w:pStyle w:val="ListParagraph"/>
+        <w:numPr>
+          <w:ilvl w:val="0"/>
+          <w:numId w:val="2"/>
+        </w:numPr>
+      </w:pPr>
+      <w:r>
+        <w:t>Een gebruiker kan een label toevoegen, omdat het label onthouden moet worden.</w:t>
+      </w:r>
+      <w:r>
+        <w:t xml:space="preserve"> </w:t>
+      </w:r>
+    </w:p>
+    <w:p>
+      <w:pPr>
+        <w:pStyle w:val="ListParagraph"/>
+        <w:numPr>
+          <w:ilvl w:val="1"/>
+          <w:numId w:val="2"/>
+        </w:numPr>
+      </w:pPr>
+      <w:r>
+        <w:t>Er moet een naam ingevoerd worden bij de label</w:t>
+      </w:r>
+      <w:bookmarkStart w:id="9" w:name="_GoBack"/>
+      <w:bookmarkEnd w:id="9"/>
+    </w:p>
+    <w:p>
+      <w:pPr>
+        <w:rPr>
+          <w:i/>
+        </w:rPr>
+      </w:pPr>
+    </w:p>
+    <w:p>
+      <w:pPr>
         <w:pStyle w:val="Heading3"/>
       </w:pPr>
-      <w:bookmarkStart w:id="9" w:name="_Toc462239529"/>
+      <w:bookmarkStart w:id="10" w:name="_Toc462239529"/>
       <w:r>
         <w:rPr>
           <w:rStyle w:val="Heading3Char"/>
         </w:rPr>
         <w:t>Snelheid</w:t>
       </w:r>
-      <w:bookmarkEnd w:id="9"/>
+      <w:bookmarkEnd w:id="10"/>
     </w:p>
     <w:p>
       <w:pPr>
@@ -3060,11 +3096,11 @@
       <w:pPr>
         <w:pStyle w:val="Heading3"/>
       </w:pPr>
-      <w:bookmarkStart w:id="10" w:name="_Toc462239530"/>
+      <w:bookmarkStart w:id="11" w:name="_Toc462239530"/>
       <w:r>
         <w:t>Uiterlijk (GUI)</w:t>
       </w:r>
-      <w:bookmarkEnd w:id="10"/>
+      <w:bookmarkEnd w:id="11"/>
     </w:p>
     <w:p>
       <w:pPr>
@@ -3094,14 +3130,14 @@
       <w:pPr>
         <w:pStyle w:val="Heading3"/>
       </w:pPr>
-      <w:bookmarkStart w:id="11" w:name="_Toc462239531"/>
+      <w:bookmarkStart w:id="12" w:name="_Toc462239531"/>
       <w:r>
         <w:t>Test</w:t>
       </w:r>
       <w:r>
         <w:t>s</w:t>
       </w:r>
-      <w:bookmarkEnd w:id="11"/>
+      <w:bookmarkEnd w:id="12"/>
     </w:p>
     <w:p>
       <w:pPr>
@@ -3179,14 +3215,14 @@
       <w:pPr>
         <w:pStyle w:val="Heading3"/>
       </w:pPr>
-      <w:bookmarkStart w:id="12" w:name="_Toc462239532"/>
+      <w:bookmarkStart w:id="13" w:name="_Toc462239532"/>
       <w:r>
         <w:rPr>
           <w:rStyle w:val="Heading3Char"/>
         </w:rPr>
         <w:t>Code leesbaarheid</w:t>
       </w:r>
-      <w:bookmarkEnd w:id="12"/>
+      <w:bookmarkEnd w:id="13"/>
     </w:p>
     <w:p>
       <w:pPr>
@@ -3246,7 +3282,10 @@
         </w:rPr>
       </w:pPr>
       <w:r>
-        <w:t>De class naam begint altijd met een hoofdnaam</w:t>
+        <w:t xml:space="preserve">De class naam begint altijd met een </w:t>
+      </w:r>
+      <w:r>
+        <w:t>hoofdletter</w:t>
       </w:r>
     </w:p>
     <w:p>
@@ -3274,7 +3313,7 @@
       <w:pPr>
         <w:pStyle w:val="Heading2"/>
       </w:pPr>
-      <w:bookmarkStart w:id="13" w:name="_Toc462239533"/>
+      <w:bookmarkStart w:id="14" w:name="_Toc462239533"/>
       <w:r>
         <w:lastRenderedPageBreak/>
         <w:t>User s</w:t>
@@ -3285,7 +3324,7 @@
       <w:r>
         <w:t>/Requirements</w:t>
       </w:r>
-      <w:bookmarkEnd w:id="13"/>
+      <w:bookmarkEnd w:id="14"/>
       <w:r>
         <w:t xml:space="preserve"> </w:t>
       </w:r>
@@ -3361,7 +3400,13 @@
         </w:numPr>
       </w:pPr>
       <w:r>
-        <w:t>Een gebruiker kan een nieuwe taal invoegen, omdat er talen bij kunnen komen.</w:t>
+        <w:t xml:space="preserve">Een gebruiker kan een nieuwe taal </w:t>
+      </w:r>
+      <w:r>
+        <w:t>toevoegen</w:t>
+      </w:r>
+      <w:r>
+        <w:t>, omdat er talen bij kunnen komen.</w:t>
       </w:r>
     </w:p>
     <w:p>
@@ -3424,7 +3469,13 @@
         </w:numPr>
       </w:pPr>
       <w:r>
-        <w:t>Een gebruiker kan makkelijk zien welke labels nog niet vertaald zijn, omdat dat dan overzichtelijk blijft.</w:t>
+        <w:t xml:space="preserve">Een gebruiker kan makkelijk zien welke labels nog niet vertaald zijn, </w:t>
+      </w:r>
+      <w:r>
+        <w:t>zodat het</w:t>
+      </w:r>
+      <w:r>
+        <w:t xml:space="preserve"> dan overzichtelijk blijft.</w:t>
       </w:r>
     </w:p>
     <w:p>
@@ -3439,7 +3490,10 @@
         <w:t>Een gebr</w:t>
       </w:r>
       <w:r>
-        <w:t>uiker kan labels opzoeken, omdat</w:t>
+        <w:t xml:space="preserve">uiker kan labels opzoeken, </w:t>
+      </w:r>
+      <w:r>
+        <w:t>zodat</w:t>
       </w:r>
       <w:r>
         <w:t xml:space="preserve"> hij snel bij </w:t>
@@ -3556,7 +3610,13 @@
         </w:numPr>
       </w:pPr>
       <w:r>
-        <w:t>Een gebruiker kan zien hoe vaak een label is bekeken, omdat hij kan zien of het label nog relevant is.</w:t>
+        <w:t xml:space="preserve">Een gebruiker kan zien hoe vaak een label is bekeken, </w:t>
+      </w:r>
+      <w:r>
+        <w:t>zodat</w:t>
+      </w:r>
+      <w:r>
+        <w:t xml:space="preserve"> hij kan zien of het label nog relevant is.</w:t>
       </w:r>
     </w:p>
     <w:p>
@@ -3673,7 +3733,10 @@
         <w:t>Ee</w:t>
       </w:r>
       <w:r>
-        <w:t>n gebruiker kan uitloggen, omdat</w:t>
+        <w:t xml:space="preserve">n gebruiker kan uitloggen, </w:t>
+      </w:r>
+      <w:r>
+        <w:t>zodat</w:t>
       </w:r>
       <w:r>
         <w:t xml:space="preserve"> niet iemand anders zomaar er in kan.</w:t>
@@ -3688,7 +3751,13 @@
         </w:numPr>
       </w:pPr>
       <w:r>
-        <w:t>De administrator kan nieuwe accounts aanmaken, omdat er meerdere mensen kunnen inloggen</w:t>
+        <w:t xml:space="preserve">De administrator kan nieuwe accounts aanmaken, </w:t>
+      </w:r>
+      <w:r>
+        <w:t>zodat</w:t>
+      </w:r>
+      <w:r>
+        <w:t xml:space="preserve"> er meerdere mensen kunnen inloggen</w:t>
       </w:r>
       <w:r>
         <w:t>.</w:t>
@@ -3703,7 +3772,13 @@
         </w:numPr>
       </w:pPr>
       <w:r>
-        <w:t>Een gebruiker kan een label veranderen on run time, omdat dat veel minder tijd kost voor het opnieuw deployen</w:t>
+        <w:t xml:space="preserve">Een gebruiker kan een label veranderen on run time, </w:t>
+      </w:r>
+      <w:r>
+        <w:t>zodat</w:t>
+      </w:r>
+      <w:r>
+        <w:t xml:space="preserve"> dat minder tijd kost voor het opnieuw deployen</w:t>
       </w:r>
       <w:r>
         <w:t>.</w:t>
@@ -3748,7 +3823,13 @@
         <w:t xml:space="preserve"> van labels</w:t>
       </w:r>
       <w:r>
-        <w:t xml:space="preserve"> veranderen, omdat de file locatie niet vast staat</w:t>
+        <w:t xml:space="preserve"> veranderen, </w:t>
+      </w:r>
+      <w:r>
+        <w:t>zodat</w:t>
+      </w:r>
+      <w:r>
+        <w:t xml:space="preserve"> de file locatie niet vast staat</w:t>
       </w:r>
     </w:p>
     <w:p>
@@ -3767,22 +3848,22 @@
       <w:pPr>
         <w:pStyle w:val="Heading2"/>
       </w:pPr>
-      <w:bookmarkStart w:id="14" w:name="_Toc462239534"/>
+      <w:bookmarkStart w:id="15" w:name="_Toc462239534"/>
       <w:r>
         <w:lastRenderedPageBreak/>
         <w:t>Research</w:t>
       </w:r>
-      <w:bookmarkEnd w:id="14"/>
+      <w:bookmarkEnd w:id="15"/>
     </w:p>
     <w:p>
       <w:pPr>
         <w:pStyle w:val="Heading3"/>
       </w:pPr>
-      <w:bookmarkStart w:id="15" w:name="_Toc462239535"/>
+      <w:bookmarkStart w:id="16" w:name="_Toc462239535"/>
       <w:r>
         <w:t>NuGet</w:t>
       </w:r>
-      <w:bookmarkEnd w:id="15"/>
+      <w:bookmarkEnd w:id="16"/>
       <w:r>
         <w:t xml:space="preserve">  </w:t>
       </w:r>
@@ -3816,14 +3897,14 @@
       <w:pPr>
         <w:pStyle w:val="Heading3"/>
       </w:pPr>
-      <w:bookmarkStart w:id="16" w:name="_Toc462239536"/>
+      <w:bookmarkStart w:id="17" w:name="_Toc462239536"/>
       <w:r>
         <w:t>M</w:t>
       </w:r>
       <w:r>
         <w:t>ulti language</w:t>
       </w:r>
-      <w:bookmarkEnd w:id="16"/>
+      <w:bookmarkEnd w:id="17"/>
     </w:p>
     <w:p>
       <w:r>
@@ -4001,11 +4082,11 @@
       <w:pPr>
         <w:pStyle w:val="Heading3"/>
       </w:pPr>
-      <w:bookmarkStart w:id="17" w:name="_Toc462239537"/>
+      <w:bookmarkStart w:id="18" w:name="_Toc462239537"/>
       <w:r>
         <w:t>ASP.NET Core</w:t>
       </w:r>
-      <w:bookmarkEnd w:id="17"/>
+      <w:bookmarkEnd w:id="18"/>
     </w:p>
     <w:p>
       <w:r>
@@ -4130,14 +4211,14 @@
           <w:lang w:val="en-US"/>
         </w:rPr>
       </w:pPr>
-      <w:bookmarkStart w:id="18" w:name="_Toc462239538"/>
+      <w:bookmarkStart w:id="19" w:name="_Toc462239538"/>
       <w:r>
         <w:rPr>
           <w:lang w:val="en-US"/>
         </w:rPr>
         <w:t>Charts</w:t>
       </w:r>
-      <w:bookmarkEnd w:id="18"/>
+      <w:bookmarkEnd w:id="19"/>
     </w:p>
     <w:p>
       <w:pPr>
@@ -4175,14 +4256,14 @@
           <w:lang w:val="en-US"/>
         </w:rPr>
       </w:pPr>
-      <w:bookmarkStart w:id="19" w:name="_Toc462239539"/>
+      <w:bookmarkStart w:id="20" w:name="_Toc462239539"/>
       <w:r>
         <w:rPr>
           <w:lang w:val="en-US"/>
         </w:rPr>
         <w:t>Markdown</w:t>
       </w:r>
-      <w:bookmarkEnd w:id="19"/>
+      <w:bookmarkEnd w:id="20"/>
       <w:r>
         <w:rPr>
           <w:lang w:val="en-US"/>
@@ -4270,14 +4351,30 @@
           <w:lang w:val="en-US"/>
         </w:rPr>
       </w:pPr>
-      <w:bookmarkStart w:id="20" w:name="_Toc462239540"/>
+      <w:bookmarkStart w:id="21" w:name="_Toc462239540"/>
       <w:r>
         <w:rPr>
           <w:lang w:val="en-US"/>
         </w:rPr>
         <w:t>JSON</w:t>
       </w:r>
-      <w:bookmarkEnd w:id="20"/>
+      <w:bookmarkEnd w:id="21"/>
+    </w:p>
+    <w:p>
+      <w:pPr>
+        <w:rPr>
+          <w:lang w:val="en-US"/>
+        </w:rPr>
+      </w:pPr>
+      <w:hyperlink r:id="rId19" w:history="1">
+        <w:r>
+          <w:rPr>
+            <w:rStyle w:val="Hyperlink"/>
+            <w:lang w:val="en-US"/>
+          </w:rPr>
+          <w:t>https://msdn.microsoft.com/library/cc836466(v=vs.94).aspx</w:t>
+        </w:r>
+      </w:hyperlink>
     </w:p>
     <w:p>
       <w:pPr>
@@ -4299,7 +4396,7 @@
         </w:rPr>
         <w:br/>
       </w:r>
-      <w:hyperlink r:id="rId19" w:history="1">
+      <w:hyperlink r:id="rId20" w:history="1">
         <w:r>
           <w:rPr>
             <w:rStyle w:val="Hyperlink"/>
@@ -4321,7 +4418,7 @@
           <w:lang w:val="en-US"/>
         </w:rPr>
       </w:pPr>
-      <w:hyperlink r:id="rId20" w:history="1">
+      <w:hyperlink r:id="rId21" w:history="1">
         <w:r>
           <w:rPr>
             <w:rStyle w:val="Hyperlink"/>
@@ -4338,14 +4435,14 @@
           <w:lang w:val="en-US"/>
         </w:rPr>
       </w:pPr>
-      <w:bookmarkStart w:id="21" w:name="_Toc462239541"/>
+      <w:bookmarkStart w:id="22" w:name="_Toc462239541"/>
       <w:r>
         <w:rPr>
           <w:lang w:val="en-US"/>
         </w:rPr>
         <w:t>Mouseover</w:t>
       </w:r>
-      <w:bookmarkEnd w:id="21"/>
+      <w:bookmarkEnd w:id="22"/>
     </w:p>
     <w:p>
       <w:pPr>
@@ -4366,104 +4463,62 @@
         </w:rPr>
         <w:br/>
       </w:r>
-      <w:bookmarkStart w:id="22" w:name="_GoBack"/>
-      <w:bookmarkEnd w:id="22"/>
-      <w:r>
-        <w:rPr>
-          <w:lang w:val="en-US"/>
-        </w:rPr>
-        <w:fldChar w:fldCharType="begin"/>
-      </w:r>
-      <w:r>
-        <w:rPr>
-          <w:lang w:val="en-US"/>
-        </w:rPr>
-        <w:instrText xml:space="preserve"> HYPERLINK "</w:instrText>
-      </w:r>
-      <w:r>
-        <w:rPr>
-          <w:lang w:val="en-US"/>
-        </w:rPr>
-        <w:instrText xml:space="preserve">http://sites.cognitivescien </w:instrText>
-      </w:r>
-      <w:r>
-        <w:rPr>
-          <w:lang w:val="en-US"/>
-        </w:rPr>
-        <w:tab/>
-        <w:instrText>ce.co/knowledgebase/resources/using-google-sites/creating-mouseover-text-with-html</w:instrText>
-      </w:r>
-      <w:r>
-        <w:rPr>
-          <w:lang w:val="en-US"/>
-        </w:rPr>
-        <w:instrText xml:space="preserve">" </w:instrText>
-      </w:r>
-      <w:r>
-        <w:rPr>
-          <w:lang w:val="en-US"/>
-        </w:rPr>
-        <w:fldChar w:fldCharType="separate"/>
-      </w:r>
-      <w:r>
-        <w:rPr>
-          <w:rStyle w:val="Hyperlink"/>
-          <w:lang w:val="en-US"/>
-        </w:rPr>
-        <w:t>http://sites.cognitivescien</w:t>
-      </w:r>
-      <w:r>
-        <w:rPr>
-          <w:rStyle w:val="Hyperlink"/>
+      <w:hyperlink w:history="1">
+        <w:r>
+          <w:rPr>
+            <w:rStyle w:val="Hyperlink"/>
+            <w:lang w:val="en-US"/>
+          </w:rPr>
+          <w:t>http://sites.cognitivescien</w:t>
+        </w:r>
+        <w:r>
+          <w:rPr>
+            <w:rStyle w:val="Hyperlink"/>
+            <w:lang w:val="en-US"/>
+          </w:rPr>
+          <w:t xml:space="preserve"> </w:t>
+        </w:r>
+        <w:r>
+          <w:rPr>
+            <w:rStyle w:val="Hyperlink"/>
+            <w:lang w:val="en-US"/>
+          </w:rPr>
+          <w:tab/>
+          <w:t>c</w:t>
+        </w:r>
+        <w:r>
+          <w:rPr>
+            <w:rStyle w:val="Hyperlink"/>
+            <w:lang w:val="en-US"/>
+          </w:rPr>
+          <w:t>e.co/knowledgebase/resources/using-google-sites/creating-mouseover-text-with-html</w:t>
+        </w:r>
+      </w:hyperlink>
+      <w:r>
+        <w:rPr>
           <w:lang w:val="en-US"/>
         </w:rPr>
         <w:t xml:space="preserve"> </w:t>
       </w:r>
-      <w:r>
-        <w:rPr>
-          <w:rStyle w:val="Hyperlink"/>
-          <w:lang w:val="en-US"/>
-        </w:rPr>
-        <w:tab/>
-        <w:t>c</w:t>
-      </w:r>
-      <w:r>
-        <w:rPr>
-          <w:rStyle w:val="Hyperlink"/>
-          <w:lang w:val="en-US"/>
-        </w:rPr>
-        <w:t>e.co/knowledgebase/resources/using-google-sites/creating-mouseover-text-with-html</w:t>
-      </w:r>
-      <w:r>
-        <w:rPr>
-          <w:lang w:val="en-US"/>
-        </w:rPr>
-        <w:fldChar w:fldCharType="end"/>
-      </w:r>
-      <w:r>
-        <w:rPr>
-          <w:lang w:val="en-US"/>
-        </w:rPr>
-        <w:t xml:space="preserve"> </w:t>
-      </w:r>
-    </w:p>
-    <w:p>
-      <w:pPr>
-        <w:rPr>
-          <w:lang w:val="en-US"/>
-        </w:rPr>
-      </w:pPr>
-    </w:p>
-    <w:p>
-      <w:pPr>
-        <w:rPr>
-          <w:lang w:val="en-US"/>
-        </w:rPr>
-      </w:pPr>
-      <w:r>
-        <w:rPr>
-          <w:lang w:val="en-US"/>
-        </w:rPr>
+    </w:p>
+    <w:p>
+      <w:pPr>
+        <w:rPr>
+          <w:lang w:val="en-US"/>
+        </w:rPr>
+      </w:pPr>
+    </w:p>
+    <w:p>
+      <w:pPr>
+        <w:rPr>
+          <w:lang w:val="en-US"/>
+        </w:rPr>
+      </w:pPr>
+      <w:r>
+        <w:rPr>
+          <w:lang w:val="en-US"/>
+        </w:rPr>
+        <w:lastRenderedPageBreak/>
         <w:br w:type="page"/>
       </w:r>
     </w:p>
@@ -5346,8 +5401,8 @@
       </w:r>
     </w:p>
     <w:sectPr>
-      <w:headerReference w:type="default" r:id="rId21"/>
-      <w:footerReference w:type="default" r:id="rId22"/>
+      <w:headerReference w:type="default" r:id="rId22"/>
+      <w:footerReference w:type="default" r:id="rId23"/>
       <w:pgSz w:w="11906" w:h="16838"/>
       <w:pgMar w:top="1417" w:right="1417" w:bottom="1417" w:left="1417" w:header="708" w:footer="708" w:gutter="0"/>
       <w:cols w:space="708"/>
@@ -5474,7 +5529,7 @@
                 <w:rPr>
                   <w:noProof/>
                 </w:rPr>
-                <w:t>8</w:t>
+                <w:t>6</w:t>
               </w:r>
               <w:r>
                 <w:fldChar w:fldCharType="end"/>
@@ -5572,7 +5627,7 @@
         <w:rFonts w:hint="default"/>
       </w:rPr>
     </w:lvl>
-    <w:lvl w:ilvl="1" w:tplc="04130019" w:tentative="1">
+    <w:lvl w:ilvl="1" w:tplc="04130019">
       <w:start w:val="1"/>
       <w:numFmt w:val="lowerLetter"/>
       <w:lvlText w:val="%2."/>
@@ -5581,7 +5636,7 @@
         <w:ind w:left="1440" w:hanging="360"/>
       </w:pPr>
     </w:lvl>
-    <w:lvl w:ilvl="2" w:tplc="0413001B" w:tentative="1">
+    <w:lvl w:ilvl="2" w:tplc="0413001B">
       <w:start w:val="1"/>
       <w:numFmt w:val="lowerRoman"/>
       <w:lvlText w:val="%3."/>
@@ -7301,7 +7356,7 @@
 </file>
 
 <file path=customXml/itemProps1.xml><?xml version="1.0" encoding="utf-8"?>
-<ds:datastoreItem xmlns:ds="http://schemas.openxmlformats.org/officeDocument/2006/customXml" ds:itemID="{A42CF2EE-C3B3-4AD7-83F1-9BA688DEFB27}">
+<ds:datastoreItem xmlns:ds="http://schemas.openxmlformats.org/officeDocument/2006/customXml" ds:itemID="{83DFAEEC-0F51-476D-9B25-80DEBF0D20B4}">
   <ds:schemaRefs>
     <ds:schemaRef ds:uri="http://schemas.openxmlformats.org/officeDocument/2006/bibliography"/>
   </ds:schemaRefs>

</xml_diff>

<commit_message>
changed user stories and added tasks
</commit_message>
<xml_diff>
--- a/Cases/Cases.docx
+++ b/Cases/Cases.docx
@@ -3154,7 +3154,7 @@
         <w:pStyle w:val="ListParagraph"/>
         <w:numPr>
           <w:ilvl w:val="0"/>
-          <w:numId w:val="2"/>
+          <w:numId w:val="8"/>
         </w:numPr>
       </w:pPr>
       <w:r>
@@ -3169,7 +3169,7 @@
         <w:pStyle w:val="ListParagraph"/>
         <w:numPr>
           <w:ilvl w:val="1"/>
-          <w:numId w:val="2"/>
+          <w:numId w:val="8"/>
         </w:numPr>
       </w:pPr>
       <w:r>
@@ -3519,7 +3519,13 @@
         </w:numPr>
       </w:pPr>
       <w:r>
-        <w:t>Een gebruiker kan een label toevoegen, omdat het label onthouden moet worden</w:t>
+        <w:t>Als gebruiker wil ik</w:t>
+      </w:r>
+      <w:r>
+        <w:t xml:space="preserve"> een label</w:t>
+      </w:r>
+      <w:r>
+        <w:t xml:space="preserve"> kunnen toevoegen, zodat het label onthouden wordt</w:t>
       </w:r>
       <w:r>
         <w:t>.</w:t>
@@ -3537,16 +3543,237 @@
         </w:numPr>
       </w:pPr>
       <w:r>
+        <w:t>Als</w:t>
+      </w:r>
+      <w:r>
+        <w:t xml:space="preserve"> gebrui</w:t>
+      </w:r>
+      <w:r>
+        <w:t>ker wil ik kunnen switchen van taal, zodat ik de labels in andere talen kan zien</w:t>
+      </w:r>
+      <w:r>
+        <w:t>.</w:t>
+      </w:r>
+    </w:p>
+    <w:p>
+      <w:pPr>
+        <w:pStyle w:val="ListParagraph"/>
+        <w:numPr>
+          <w:ilvl w:val="0"/>
+          <w:numId w:val="2"/>
+        </w:numPr>
+      </w:pPr>
+      <w:r>
+        <w:t>Als gebruiker wil ik</w:t>
+      </w:r>
+      <w:r>
+        <w:t xml:space="preserve"> een label vertalen, </w:t>
+      </w:r>
+      <w:bookmarkStart w:id="14" w:name="_GoBack"/>
+      <w:bookmarkEnd w:id="14"/>
+      <w:r>
+        <w:t>omdat je meerdere vertalingen hebt</w:t>
+      </w:r>
+      <w:r>
+        <w:t>.</w:t>
+      </w:r>
+    </w:p>
+    <w:p>
+      <w:pPr>
+        <w:pStyle w:val="ListParagraph"/>
+        <w:numPr>
+          <w:ilvl w:val="0"/>
+          <w:numId w:val="2"/>
+        </w:numPr>
+      </w:pPr>
+      <w:r>
+        <w:t xml:space="preserve">Een gebruiker kan een nieuwe taal </w:t>
+      </w:r>
+      <w:r>
+        <w:t>toevoegen</w:t>
+      </w:r>
+      <w:r>
+        <w:t>, omdat er talen bij kunnen komen.</w:t>
+      </w:r>
+    </w:p>
+    <w:p>
+      <w:pPr>
+        <w:pStyle w:val="ListParagraph"/>
+        <w:numPr>
+          <w:ilvl w:val="0"/>
+          <w:numId w:val="2"/>
+        </w:numPr>
+      </w:pPr>
+      <w:r>
+        <w:t>Als gebruiker wil ik de labels kunnen sorteren, zodat het overzichtelijk blijft</w:t>
+      </w:r>
+    </w:p>
+    <w:p>
+      <w:pPr>
+        <w:pStyle w:val="ListParagraph"/>
+        <w:numPr>
+          <w:ilvl w:val="0"/>
+          <w:numId w:val="2"/>
+        </w:numPr>
+      </w:pPr>
+      <w:r>
+        <w:t>Een gebruiker ka</w:t>
+      </w:r>
+      <w:r>
+        <w:t>n meerdere groeperingen voor één</w:t>
+      </w:r>
+      <w:r>
+        <w:t xml:space="preserve"> label maken</w:t>
+      </w:r>
+      <w:r>
+        <w:t>, omdat</w:t>
+      </w:r>
+      <w:r>
+        <w:t xml:space="preserve"> hier in</w:t>
+      </w:r>
+      <w:r>
+        <w:t xml:space="preserve"> meervoud en enkelvoud van woorden gebruikt kan worden</w:t>
+      </w:r>
+      <w:r>
+        <w:t>.</w:t>
+      </w:r>
+    </w:p>
+    <w:p>
+      <w:pPr>
+        <w:pStyle w:val="ListParagraph"/>
+        <w:numPr>
+          <w:ilvl w:val="0"/>
+          <w:numId w:val="2"/>
+        </w:numPr>
+      </w:pPr>
+      <w:r>
+        <w:t xml:space="preserve">Een gebruiker kan makkelijk zien welke labels nog niet vertaald zijn, </w:t>
+      </w:r>
+      <w:r>
+        <w:t>zodat het</w:t>
+      </w:r>
+      <w:r>
+        <w:t xml:space="preserve"> dan overzichtelijk blijft.</w:t>
+      </w:r>
+    </w:p>
+    <w:p>
+      <w:pPr>
+        <w:pStyle w:val="ListParagraph"/>
+        <w:numPr>
+          <w:ilvl w:val="0"/>
+          <w:numId w:val="2"/>
+        </w:numPr>
+      </w:pPr>
+      <w:r>
+        <w:t>Een gebr</w:t>
+      </w:r>
+      <w:r>
+        <w:t xml:space="preserve">uiker kan labels opzoeken, </w:t>
+      </w:r>
+      <w:r>
+        <w:t>zodat</w:t>
+      </w:r>
+      <w:r>
+        <w:t xml:space="preserve"> hij snel bij </w:t>
+      </w:r>
+      <w:r>
+        <w:t>een</w:t>
+      </w:r>
+      <w:r>
+        <w:t xml:space="preserve"> label kan zijn.</w:t>
+      </w:r>
+    </w:p>
+    <w:p>
+      <w:pPr>
+        <w:pStyle w:val="ListParagraph"/>
+        <w:numPr>
+          <w:ilvl w:val="0"/>
+          <w:numId w:val="2"/>
+        </w:numPr>
+      </w:pPr>
+      <w:r>
+        <w:t>Een gebruiker kan een label een opmaak meegeven, omdat hij dan geen 3 labels hoeft aan te maken voor 1 zin</w:t>
+      </w:r>
+      <w:r>
+        <w:t>.</w:t>
+      </w:r>
+    </w:p>
+    <w:p>
+      <w:pPr>
+        <w:pStyle w:val="ListParagraph"/>
+        <w:numPr>
+          <w:ilvl w:val="0"/>
+          <w:numId w:val="2"/>
+        </w:numPr>
+      </w:pPr>
+      <w:r>
+        <w:t>Een gebruiker kan een variabele naam in een label zetten, omdat er soms een tekst niet vast staat van tevoren</w:t>
+      </w:r>
+      <w:r>
+        <w:t>.</w:t>
+      </w:r>
+    </w:p>
+    <w:p>
+      <w:pPr>
+        <w:pStyle w:val="ListParagraph"/>
+        <w:numPr>
+          <w:ilvl w:val="0"/>
+          <w:numId w:val="2"/>
+        </w:numPr>
+      </w:pPr>
+      <w:r>
+        <w:t xml:space="preserve">Een gebruiker kan een preview van het label zien, omdat hij dan gelijk kan checken of </w:t>
+      </w:r>
+      <w:r>
+        <w:t>het</w:t>
+      </w:r>
+      <w:r>
+        <w:t xml:space="preserve"> label goed uitziet</w:t>
+      </w:r>
+      <w:r>
+        <w:t>.</w:t>
+      </w:r>
+    </w:p>
+    <w:p>
+      <w:pPr>
+        <w:pStyle w:val="ListParagraph"/>
+        <w:numPr>
+          <w:ilvl w:val="0"/>
+          <w:numId w:val="2"/>
+        </w:numPr>
+      </w:pPr>
+      <w:r>
+        <w:t xml:space="preserve">Een gebruiker </w:t>
+      </w:r>
+      <w:r>
+        <w:t>moet</w:t>
+      </w:r>
+      <w:r>
+        <w:t xml:space="preserve"> een label kunnen verwijderen, omdat het label niet meer nodig is</w:t>
+      </w:r>
+      <w:r>
+        <w:t>.</w:t>
+      </w:r>
+    </w:p>
+    <w:p>
+      <w:pPr>
+        <w:pStyle w:val="ListParagraph"/>
+        <w:numPr>
+          <w:ilvl w:val="0"/>
+          <w:numId w:val="2"/>
+        </w:numPr>
+      </w:pPr>
+      <w:r>
         <w:t>Een</w:t>
       </w:r>
       <w:r>
-        <w:t xml:space="preserve"> gebrui</w:t>
-      </w:r>
-      <w:r>
-        <w:t>ker kan switchen van taal, omdat</w:t>
-      </w:r>
-      <w:r>
-        <w:t xml:space="preserve"> hij bij de talen kan om ze te vertalen</w:t>
+        <w:t xml:space="preserve"> gebruiker kan makkelijk zien welke labels niet meer i</w:t>
+      </w:r>
+      <w:r>
+        <w:t>n de site worden gebruikt, omdat</w:t>
+      </w:r>
+      <w:r>
+        <w:t xml:space="preserve"> de gebruiker makkelijk kan beslissen of hij het niet meer nodig heeft</w:t>
       </w:r>
       <w:r>
         <w:t>.</w:t>
@@ -3561,7 +3788,31 @@
         </w:numPr>
       </w:pPr>
       <w:r>
-        <w:t>Een gebruiker kan een label vertalen, omdat je meerdere vertalingen hebt</w:t>
+        <w:t xml:space="preserve">Een gebruiker kan zien hoe vaak een label is bekeken, </w:t>
+      </w:r>
+      <w:r>
+        <w:t>zodat</w:t>
+      </w:r>
+      <w:r>
+        <w:t xml:space="preserve"> hij kan zien of het label nog relevant is.</w:t>
+      </w:r>
+    </w:p>
+    <w:p>
+      <w:pPr>
+        <w:pStyle w:val="ListParagraph"/>
+        <w:numPr>
+          <w:ilvl w:val="0"/>
+          <w:numId w:val="2"/>
+        </w:numPr>
+      </w:pPr>
+      <w:r>
+        <w:t>E</w:t>
+      </w:r>
+      <w:r>
+        <w:t>en gebruiker kan inloggen, omdat</w:t>
+      </w:r>
+      <w:r>
+        <w:t xml:space="preserve"> hij kan laten zien wie hij is</w:t>
       </w:r>
       <w:r>
         <w:t>.</w:t>
@@ -3576,13 +3827,19 @@
         </w:numPr>
       </w:pPr>
       <w:r>
-        <w:t xml:space="preserve">Een gebruiker kan een nieuwe taal </w:t>
-      </w:r>
-      <w:r>
-        <w:t>toevoegen</w:t>
-      </w:r>
-      <w:r>
-        <w:t>, omdat er talen bij kunnen komen.</w:t>
+        <w:t xml:space="preserve">Het systeem kan voor niet vertaalde labels </w:t>
+      </w:r>
+      <w:r>
+        <w:t xml:space="preserve">een default taal invullen, </w:t>
+      </w:r>
+      <w:r>
+        <w:t>zodat</w:t>
+      </w:r>
+      <w:r>
+        <w:t xml:space="preserve"> de labels niet leeg blijven staan</w:t>
+      </w:r>
+      <w:r>
+        <w:t>.</w:t>
       </w:r>
     </w:p>
     <w:p>
@@ -3594,16 +3851,16 @@
         </w:numPr>
       </w:pPr>
       <w:r>
-        <w:t>Een gebruike</w:t>
-      </w:r>
-      <w:r>
-        <w:t xml:space="preserve">r kan een module aanmaken, </w:t>
+        <w:t xml:space="preserve">Een gebruiker kan zien hoeveel labels dezelfde omschrijving hebben, </w:t>
       </w:r>
       <w:r>
         <w:t>zodat</w:t>
       </w:r>
       <w:r>
-        <w:t xml:space="preserve"> het netjes gesorteerd blijft.</w:t>
+        <w:t xml:space="preserve"> hij kan beslissen of ze samen gevoegd moeten worden</w:t>
+      </w:r>
+      <w:r>
+        <w:t>.</w:t>
       </w:r>
     </w:p>
     <w:p>
@@ -3615,22 +3872,28 @@
         </w:numPr>
       </w:pPr>
       <w:r>
-        <w:t>Een gebruiker ka</w:t>
-      </w:r>
-      <w:r>
-        <w:t>n meerdere groeperingen voor één</w:t>
-      </w:r>
-      <w:r>
-        <w:t xml:space="preserve"> label maken</w:t>
-      </w:r>
-      <w:r>
-        <w:t>, omdat</w:t>
-      </w:r>
-      <w:r>
-        <w:t xml:space="preserve"> hier in</w:t>
-      </w:r>
-      <w:r>
-        <w:t xml:space="preserve"> meervoud en enkelvoud van woorden gebruikt kan worden</w:t>
+        <w:t>Een gebruiker kan een label naam veranderen, omdat hij met een betere naam komt.</w:t>
+      </w:r>
+    </w:p>
+    <w:p>
+      <w:pPr>
+        <w:pStyle w:val="ListParagraph"/>
+        <w:numPr>
+          <w:ilvl w:val="0"/>
+          <w:numId w:val="2"/>
+        </w:numPr>
+      </w:pPr>
+      <w:r>
+        <w:t>Een</w:t>
+      </w:r>
+      <w:r>
+        <w:t xml:space="preserve"> gebruiker kan de labels sorteren op ve</w:t>
+      </w:r>
+      <w:r>
+        <w:t>rschillende tabelkolommen, omdat</w:t>
+      </w:r>
+      <w:r>
+        <w:t xml:space="preserve"> de gebruiker het makkelijker kan opzoeken</w:t>
       </w:r>
       <w:r>
         <w:t>.</w:t>
@@ -3645,13 +3908,16 @@
         </w:numPr>
       </w:pPr>
       <w:r>
-        <w:t xml:space="preserve">Een gebruiker kan makkelijk zien welke labels nog niet vertaald zijn, </w:t>
-      </w:r>
-      <w:r>
-        <w:t>zodat het</w:t>
-      </w:r>
-      <w:r>
-        <w:t xml:space="preserve"> dan overzichtelijk blijft.</w:t>
+        <w:t>Ee</w:t>
+      </w:r>
+      <w:r>
+        <w:t xml:space="preserve">n gebruiker kan uitloggen, </w:t>
+      </w:r>
+      <w:r>
+        <w:t>zodat</w:t>
+      </w:r>
+      <w:r>
+        <w:t xml:space="preserve"> niet iemand anders zomaar er in kan.</w:t>
       </w:r>
     </w:p>
     <w:p>
@@ -3663,22 +3929,16 @@
         </w:numPr>
       </w:pPr>
       <w:r>
-        <w:t>Een gebr</w:t>
-      </w:r>
-      <w:r>
-        <w:t xml:space="preserve">uiker kan labels opzoeken, </w:t>
+        <w:t xml:space="preserve">De administrator kan nieuwe accounts aanmaken, </w:t>
       </w:r>
       <w:r>
         <w:t>zodat</w:t>
       </w:r>
       <w:r>
-        <w:t xml:space="preserve"> hij snel bij </w:t>
-      </w:r>
-      <w:r>
-        <w:t>een</w:t>
-      </w:r>
-      <w:r>
-        <w:t xml:space="preserve"> label kan zijn.</w:t>
+        <w:t xml:space="preserve"> er meerdere mensen kunnen inloggen</w:t>
+      </w:r>
+      <w:r>
+        <w:t>.</w:t>
       </w:r>
     </w:p>
     <w:p>
@@ -3690,8 +3950,19 @@
         </w:numPr>
       </w:pPr>
       <w:r>
-        <w:t>Een gebruiker kan een label een opmaak meegeven, omdat hij dan geen 3 labels hoeft aan te maken voor 1 zin</w:t>
-      </w:r>
+        <w:t xml:space="preserve">Een gebruiker kan een label veranderen on run time, </w:t>
+      </w:r>
+      <w:r>
+        <w:t>zodat</w:t>
+      </w:r>
+      <w:r>
+        <w:t xml:space="preserve"> dat minder tijd kost voor het opnieuw </w:t>
+      </w:r>
+      <w:proofErr w:type="spellStart"/>
+      <w:r>
+        <w:t>deployen</w:t>
+      </w:r>
+      <w:proofErr w:type="spellEnd"/>
       <w:r>
         <w:t>.</w:t>
       </w:r>
@@ -3705,7 +3976,105 @@
         </w:numPr>
       </w:pPr>
       <w:r>
-        <w:t>Een gebruiker kan een variabele naam in een label zetten, omdat er soms een tekst niet vast staat van tevoren</w:t>
+        <w:t>Een gebruiker kan een nieuwe taal verwijderen, omdat er soms talen niet meer nodig zijn.</w:t>
+      </w:r>
+    </w:p>
+    <w:p>
+      <w:pPr>
+        <w:pStyle w:val="ListParagraph"/>
+        <w:numPr>
+          <w:ilvl w:val="0"/>
+          <w:numId w:val="2"/>
+        </w:numPr>
+      </w:pPr>
+      <w:r>
+        <w:t xml:space="preserve">Een gebruiker kan labels exporteren, omdat hij het dan kan met de labels aantekeningen kan maken.  </w:t>
+      </w:r>
+    </w:p>
+    <w:p>
+      <w:pPr>
+        <w:pStyle w:val="ListParagraph"/>
+        <w:numPr>
+          <w:ilvl w:val="0"/>
+          <w:numId w:val="2"/>
+        </w:numPr>
+      </w:pPr>
+      <w:r>
+        <w:t>Een gebruiker kan de file locatie</w:t>
+      </w:r>
+      <w:r>
+        <w:t xml:space="preserve"> van labels</w:t>
+      </w:r>
+      <w:r>
+        <w:t xml:space="preserve"> veranderen, </w:t>
+      </w:r>
+      <w:r>
+        <w:t>zodat</w:t>
+      </w:r>
+      <w:r>
+        <w:t xml:space="preserve"> de file locatie niet vast staat</w:t>
+      </w:r>
+    </w:p>
+    <w:p>
+      <w:r>
+        <w:br w:type="page"/>
+      </w:r>
+    </w:p>
+    <w:p>
+      <w:pPr>
+        <w:pStyle w:val="Heading3"/>
+      </w:pPr>
+      <w:r>
+        <w:lastRenderedPageBreak/>
+        <w:t>Taken</w:t>
+      </w:r>
+    </w:p>
+    <w:p>
+      <w:pPr>
+        <w:pStyle w:val="ListParagraph"/>
+        <w:numPr>
+          <w:ilvl w:val="0"/>
+          <w:numId w:val="10"/>
+        </w:numPr>
+      </w:pPr>
+      <w:r>
+        <w:t>Een gebruiker kan een label toevoegen, omdat het label onthouden moet worden.</w:t>
+      </w:r>
+      <w:r>
+        <w:t xml:space="preserve"> </w:t>
+      </w:r>
+    </w:p>
+    <w:p>
+      <w:pPr>
+        <w:pStyle w:val="ListParagraph"/>
+        <w:numPr>
+          <w:ilvl w:val="1"/>
+          <w:numId w:val="10"/>
+        </w:numPr>
+      </w:pPr>
+      <w:r>
+        <w:t>Het systeem toont de button label toevoegen</w:t>
+      </w:r>
+    </w:p>
+    <w:p>
+      <w:pPr>
+        <w:pStyle w:val="ListParagraph"/>
+        <w:numPr>
+          <w:ilvl w:val="1"/>
+          <w:numId w:val="10"/>
+        </w:numPr>
+      </w:pPr>
+      <w:r>
+        <w:t xml:space="preserve">Het systeem laat een veld zien waar </w:t>
+      </w:r>
+      <w:r>
+        <w:t>de gebruiker</w:t>
+      </w:r>
+      <w:r>
+        <w:t xml:space="preserve"> het label een naam kunt geven</w:t>
+      </w:r>
+      <w:r>
+        <w:t xml:space="preserve"> met een eventuele vertaling</w:t>
       </w:r>
       <w:r>
         <w:t>.</w:t>
@@ -3715,18 +4084,132 @@
       <w:pPr>
         <w:pStyle w:val="ListParagraph"/>
         <w:numPr>
-          <w:ilvl w:val="0"/>
-          <w:numId w:val="2"/>
-        </w:numPr>
-      </w:pPr>
-      <w:r>
-        <w:t xml:space="preserve">Een gebruiker kan een preview van het label zien, omdat hij dan gelijk kan checken of </w:t>
+          <w:ilvl w:val="1"/>
+          <w:numId w:val="10"/>
+        </w:numPr>
+      </w:pPr>
+      <w:r>
+        <w:t xml:space="preserve">Het systeem </w:t>
+      </w:r>
+      <w:r>
+        <w:t xml:space="preserve">maakt </w:t>
       </w:r>
       <w:r>
         <w:t>het</w:t>
       </w:r>
       <w:r>
-        <w:t xml:space="preserve"> label goed uitziet</w:t>
+        <w:t xml:space="preserve"> label aan en slaat hem</w:t>
+      </w:r>
+      <w:r>
+        <w:t xml:space="preserve"> op.</w:t>
+      </w:r>
+    </w:p>
+    <w:p>
+      <w:pPr>
+        <w:pStyle w:val="ListParagraph"/>
+        <w:ind w:left="1440"/>
+      </w:pPr>
+    </w:p>
+    <w:p>
+      <w:pPr>
+        <w:pStyle w:val="ListParagraph"/>
+        <w:numPr>
+          <w:ilvl w:val="0"/>
+          <w:numId w:val="10"/>
+        </w:numPr>
+      </w:pPr>
+      <w:r>
+        <w:t>Een gebruiker kan switchen van taal, omdat hij bij de talen kan om ze te vertalen.</w:t>
+      </w:r>
+    </w:p>
+    <w:p>
+      <w:pPr>
+        <w:pStyle w:val="ListParagraph"/>
+        <w:numPr>
+          <w:ilvl w:val="1"/>
+          <w:numId w:val="10"/>
+        </w:numPr>
+      </w:pPr>
+      <w:r>
+        <w:t>Het systeem toont een lijst met beschikbare talen.</w:t>
+      </w:r>
+    </w:p>
+    <w:p>
+      <w:pPr>
+        <w:pStyle w:val="ListParagraph"/>
+        <w:numPr>
+          <w:ilvl w:val="1"/>
+          <w:numId w:val="10"/>
+        </w:numPr>
+      </w:pPr>
+      <w:r>
+        <w:t>De gebruiker kan een taal selecteren.</w:t>
+      </w:r>
+    </w:p>
+    <w:p>
+      <w:pPr>
+        <w:pStyle w:val="ListParagraph"/>
+        <w:numPr>
+          <w:ilvl w:val="1"/>
+          <w:numId w:val="10"/>
+        </w:numPr>
+      </w:pPr>
+      <w:r>
+        <w:t>Het systeem veranderd van taal.</w:t>
+      </w:r>
+    </w:p>
+    <w:p>
+      <w:pPr>
+        <w:pStyle w:val="ListParagraph"/>
+        <w:ind w:left="1440"/>
+      </w:pPr>
+    </w:p>
+    <w:p>
+      <w:pPr>
+        <w:pStyle w:val="ListParagraph"/>
+        <w:numPr>
+          <w:ilvl w:val="0"/>
+          <w:numId w:val="10"/>
+        </w:numPr>
+      </w:pPr>
+      <w:r>
+        <w:t>Een gebruiker kan een label vertalen, omdat je meerdere vertalingen hebt.</w:t>
+      </w:r>
+    </w:p>
+    <w:p>
+      <w:pPr>
+        <w:pStyle w:val="ListParagraph"/>
+        <w:numPr>
+          <w:ilvl w:val="1"/>
+          <w:numId w:val="10"/>
+        </w:numPr>
+      </w:pPr>
+      <w:r>
+        <w:t>Het systeem toont de labels.</w:t>
+      </w:r>
+    </w:p>
+    <w:p>
+      <w:pPr>
+        <w:pStyle w:val="ListParagraph"/>
+        <w:numPr>
+          <w:ilvl w:val="1"/>
+          <w:numId w:val="10"/>
+        </w:numPr>
+      </w:pPr>
+      <w:r>
+        <w:t>De gebruiker kan een label selecteren</w:t>
+      </w:r>
+    </w:p>
+    <w:p>
+      <w:pPr>
+        <w:pStyle w:val="ListParagraph"/>
+        <w:numPr>
+          <w:ilvl w:val="1"/>
+          <w:numId w:val="10"/>
+        </w:numPr>
+      </w:pPr>
+      <w:r>
+        <w:t>Het systeem toont een veld voor de gebruiker</w:t>
       </w:r>
       <w:r>
         <w:t>.</w:t>
@@ -3736,19 +4219,483 @@
       <w:pPr>
         <w:pStyle w:val="ListParagraph"/>
         <w:numPr>
-          <w:ilvl w:val="0"/>
-          <w:numId w:val="2"/>
-        </w:numPr>
-      </w:pPr>
-      <w:r>
-        <w:t xml:space="preserve">Een gebruiker </w:t>
-      </w:r>
-      <w:r>
-        <w:t>moet</w:t>
-      </w:r>
-      <w:r>
-        <w:t xml:space="preserve"> een label kunnen verwijderen, omdat het label niet meer nodig is</w:t>
-      </w:r>
+          <w:ilvl w:val="1"/>
+          <w:numId w:val="10"/>
+        </w:numPr>
+      </w:pPr>
+      <w:r>
+        <w:t>Het systeem slaat de vertaling op.</w:t>
+      </w:r>
+    </w:p>
+    <w:p>
+      <w:pPr>
+        <w:pStyle w:val="ListParagraph"/>
+        <w:ind w:left="1440"/>
+      </w:pPr>
+    </w:p>
+    <w:p>
+      <w:pPr>
+        <w:pStyle w:val="ListParagraph"/>
+        <w:numPr>
+          <w:ilvl w:val="0"/>
+          <w:numId w:val="10"/>
+        </w:numPr>
+      </w:pPr>
+      <w:r>
+        <w:t>Een gebruiker kan een nieuwe taal toevoegen, omdat er talen bij kunnen komen.</w:t>
+      </w:r>
+    </w:p>
+    <w:p>
+      <w:pPr>
+        <w:pStyle w:val="ListParagraph"/>
+        <w:numPr>
+          <w:ilvl w:val="1"/>
+          <w:numId w:val="10"/>
+        </w:numPr>
+      </w:pPr>
+      <w:r>
+        <w:t>Het systeem toont de button nieuwe taal toevoegen.</w:t>
+      </w:r>
+    </w:p>
+    <w:p>
+      <w:pPr>
+        <w:pStyle w:val="ListParagraph"/>
+        <w:numPr>
+          <w:ilvl w:val="1"/>
+          <w:numId w:val="10"/>
+        </w:numPr>
+      </w:pPr>
+      <w:r>
+        <w:t>Het systeem laat een veld zien waar de gebruiker de taal kunt invoeren.</w:t>
+      </w:r>
+    </w:p>
+    <w:p>
+      <w:pPr>
+        <w:pStyle w:val="ListParagraph"/>
+        <w:numPr>
+          <w:ilvl w:val="1"/>
+          <w:numId w:val="10"/>
+        </w:numPr>
+      </w:pPr>
+      <w:r>
+        <w:t>Het syst</w:t>
+      </w:r>
+      <w:r>
+        <w:t>eem maakt</w:t>
+      </w:r>
+      <w:r>
+        <w:t xml:space="preserve"> de taal </w:t>
+      </w:r>
+      <w:r>
+        <w:t xml:space="preserve">aan en slaat hem </w:t>
+      </w:r>
+      <w:r>
+        <w:t>op.</w:t>
+      </w:r>
+    </w:p>
+    <w:p>
+      <w:pPr>
+        <w:pStyle w:val="ListParagraph"/>
+      </w:pPr>
+    </w:p>
+    <w:p>
+      <w:pPr>
+        <w:pStyle w:val="ListParagraph"/>
+        <w:numPr>
+          <w:ilvl w:val="0"/>
+          <w:numId w:val="10"/>
+        </w:numPr>
+      </w:pPr>
+      <w:r>
+        <w:t>Een gebruiker kan een module aanmaken, zodat het netjes gesorteerd blijft.</w:t>
+      </w:r>
+    </w:p>
+    <w:p>
+      <w:pPr>
+        <w:pStyle w:val="ListParagraph"/>
+        <w:numPr>
+          <w:ilvl w:val="1"/>
+          <w:numId w:val="10"/>
+        </w:numPr>
+      </w:pPr>
+      <w:r>
+        <w:t>Het systeem toont de button nieuwe module aanmaken</w:t>
+      </w:r>
+    </w:p>
+    <w:p>
+      <w:pPr>
+        <w:pStyle w:val="ListParagraph"/>
+        <w:numPr>
+          <w:ilvl w:val="1"/>
+          <w:numId w:val="10"/>
+        </w:numPr>
+      </w:pPr>
+      <w:r>
+        <w:t>Het systeem laat een veld zien waar de gebruiker</w:t>
+      </w:r>
+      <w:r>
+        <w:t xml:space="preserve"> de module</w:t>
+      </w:r>
+      <w:r>
+        <w:t xml:space="preserve"> kunt invoeren.</w:t>
+      </w:r>
+    </w:p>
+    <w:p>
+      <w:pPr>
+        <w:pStyle w:val="ListParagraph"/>
+        <w:numPr>
+          <w:ilvl w:val="1"/>
+          <w:numId w:val="10"/>
+        </w:numPr>
+      </w:pPr>
+      <w:r>
+        <w:t>Het systeem maakt de module aan en slaat hem op.</w:t>
+      </w:r>
+    </w:p>
+    <w:p>
+      <w:pPr>
+        <w:pStyle w:val="ListParagraph"/>
+        <w:ind w:left="1440"/>
+      </w:pPr>
+    </w:p>
+    <w:p>
+      <w:pPr>
+        <w:pStyle w:val="ListParagraph"/>
+        <w:numPr>
+          <w:ilvl w:val="0"/>
+          <w:numId w:val="10"/>
+        </w:numPr>
+      </w:pPr>
+      <w:r>
+        <w:t>Een gebruiker kan meerdere groeperingen voor één label maken, omdat hier in meervoud en enkelvoud van woorden gebruikt kan worden.</w:t>
+      </w:r>
+    </w:p>
+    <w:p>
+      <w:pPr>
+        <w:pStyle w:val="ListParagraph"/>
+        <w:numPr>
+          <w:ilvl w:val="1"/>
+          <w:numId w:val="10"/>
+        </w:numPr>
+      </w:pPr>
+      <w:r>
+        <w:t>Het systeem toont de button groepering aanmaken.</w:t>
+      </w:r>
+    </w:p>
+    <w:p>
+      <w:pPr>
+        <w:pStyle w:val="ListParagraph"/>
+        <w:numPr>
+          <w:ilvl w:val="1"/>
+          <w:numId w:val="10"/>
+        </w:numPr>
+      </w:pPr>
+      <w:r>
+        <w:t>Het systeem laat een veld zien waar de gebruiker de groepering kan invoeren.</w:t>
+      </w:r>
+    </w:p>
+    <w:p>
+      <w:pPr>
+        <w:pStyle w:val="ListParagraph"/>
+        <w:numPr>
+          <w:ilvl w:val="1"/>
+          <w:numId w:val="10"/>
+        </w:numPr>
+      </w:pPr>
+      <w:r>
+        <w:t>Het systeem maakt de groepering aan en slaat hem op.</w:t>
+      </w:r>
+    </w:p>
+    <w:p>
+      <w:pPr>
+        <w:pStyle w:val="ListParagraph"/>
+        <w:ind w:left="1440"/>
+      </w:pPr>
+    </w:p>
+    <w:p>
+      <w:pPr>
+        <w:pStyle w:val="ListParagraph"/>
+        <w:numPr>
+          <w:ilvl w:val="0"/>
+          <w:numId w:val="10"/>
+        </w:numPr>
+      </w:pPr>
+      <w:r>
+        <w:t>Een gebruiker kan makkelijk zien welke labels nog niet vertaald zijn, zodat het dan overzichtelijk blijft.</w:t>
+      </w:r>
+    </w:p>
+    <w:p>
+      <w:pPr>
+        <w:pStyle w:val="ListParagraph"/>
+        <w:numPr>
+          <w:ilvl w:val="1"/>
+          <w:numId w:val="10"/>
+        </w:numPr>
+      </w:pPr>
+      <w:r>
+        <w:t>Het systeem kijkt welke labels nog niet vertaald zijn.</w:t>
+      </w:r>
+    </w:p>
+    <w:p>
+      <w:pPr>
+        <w:pStyle w:val="ListParagraph"/>
+        <w:numPr>
+          <w:ilvl w:val="1"/>
+          <w:numId w:val="10"/>
+        </w:numPr>
+      </w:pPr>
+      <w:r>
+        <w:t>Het systeem markeert het label in een x kleur</w:t>
+      </w:r>
+    </w:p>
+    <w:p>
+      <w:pPr>
+        <w:pStyle w:val="ListParagraph"/>
+        <w:ind w:left="1440"/>
+      </w:pPr>
+    </w:p>
+    <w:p>
+      <w:pPr>
+        <w:pStyle w:val="ListParagraph"/>
+        <w:numPr>
+          <w:ilvl w:val="0"/>
+          <w:numId w:val="10"/>
+        </w:numPr>
+      </w:pPr>
+      <w:r>
+        <w:t>Een gebruiker kan labels opzoeken, zodat hij snel bij een label kan zijn.</w:t>
+      </w:r>
+    </w:p>
+    <w:p>
+      <w:pPr>
+        <w:pStyle w:val="ListParagraph"/>
+        <w:numPr>
+          <w:ilvl w:val="1"/>
+          <w:numId w:val="10"/>
+        </w:numPr>
+      </w:pPr>
+      <w:r>
+        <w:t>Het systeem toont een zoekveld waar de gebruiker een label op kan zoeken.</w:t>
+      </w:r>
+    </w:p>
+    <w:p>
+      <w:pPr>
+        <w:pStyle w:val="ListParagraph"/>
+        <w:numPr>
+          <w:ilvl w:val="1"/>
+          <w:numId w:val="10"/>
+        </w:numPr>
+      </w:pPr>
+      <w:r>
+        <w:t>Het systeem sorteert de labels op de ingevoerde input.</w:t>
+      </w:r>
+    </w:p>
+    <w:p>
+      <w:pPr>
+        <w:pStyle w:val="ListParagraph"/>
+        <w:ind w:left="1440"/>
+      </w:pPr>
+    </w:p>
+    <w:p>
+      <w:pPr>
+        <w:pStyle w:val="ListParagraph"/>
+        <w:numPr>
+          <w:ilvl w:val="0"/>
+          <w:numId w:val="10"/>
+        </w:numPr>
+      </w:pPr>
+      <w:r>
+        <w:t>Een gebruiker kan een label een opmaak meegeven, omdat hij dan geen 3 labels hoeft aan te maken voor 1 zin.</w:t>
+      </w:r>
+    </w:p>
+    <w:p>
+      <w:pPr>
+        <w:pStyle w:val="ListParagraph"/>
+        <w:numPr>
+          <w:ilvl w:val="1"/>
+          <w:numId w:val="10"/>
+        </w:numPr>
+      </w:pPr>
+      <w:r>
+        <w:t>Het systeem maakt het mogelijk om markdown te gebruiken bij de vertaling.</w:t>
+      </w:r>
+    </w:p>
+    <w:p>
+      <w:pPr>
+        <w:pStyle w:val="ListParagraph"/>
+        <w:ind w:left="1440"/>
+      </w:pPr>
+    </w:p>
+    <w:p>
+      <w:pPr>
+        <w:pStyle w:val="ListParagraph"/>
+        <w:numPr>
+          <w:ilvl w:val="0"/>
+          <w:numId w:val="10"/>
+        </w:numPr>
+      </w:pPr>
+      <w:r>
+        <w:lastRenderedPageBreak/>
+        <w:t>Een gebruiker kan een variabele naam in een label zetten, omdat er soms een tekst niet vast staat van tevoren.</w:t>
+      </w:r>
+    </w:p>
+    <w:p>
+      <w:pPr>
+        <w:pStyle w:val="ListParagraph"/>
+        <w:numPr>
+          <w:ilvl w:val="1"/>
+          <w:numId w:val="10"/>
+        </w:numPr>
+      </w:pPr>
+    </w:p>
+    <w:p>
+      <w:pPr>
+        <w:pStyle w:val="ListParagraph"/>
+        <w:numPr>
+          <w:ilvl w:val="0"/>
+          <w:numId w:val="10"/>
+        </w:numPr>
+      </w:pPr>
+      <w:r>
+        <w:t>Een gebruiker kan een preview van het label zien, omdat hij dan gelijk kan checken of het label goed uitziet.</w:t>
+      </w:r>
+    </w:p>
+    <w:p>
+      <w:pPr>
+        <w:pStyle w:val="ListParagraph"/>
+        <w:numPr>
+          <w:ilvl w:val="0"/>
+          <w:numId w:val="10"/>
+        </w:numPr>
+      </w:pPr>
+      <w:r>
+        <w:t>Een gebruiker moet een label kunnen verwijderen, omdat het label niet meer nodig is.</w:t>
+      </w:r>
+    </w:p>
+    <w:p>
+      <w:pPr>
+        <w:pStyle w:val="ListParagraph"/>
+        <w:numPr>
+          <w:ilvl w:val="0"/>
+          <w:numId w:val="10"/>
+        </w:numPr>
+      </w:pPr>
+      <w:r>
+        <w:t>Een gebruiker kan makkelijk zien welke labels niet meer in de site worden gebruikt, omdat de gebruiker makkelijk kan beslissen of hij het niet meer nodig heeft.</w:t>
+      </w:r>
+    </w:p>
+    <w:p>
+      <w:pPr>
+        <w:pStyle w:val="ListParagraph"/>
+        <w:numPr>
+          <w:ilvl w:val="0"/>
+          <w:numId w:val="10"/>
+        </w:numPr>
+      </w:pPr>
+      <w:r>
+        <w:t>Een gebruiker kan zien hoe vaak een label is bekeken, zodat hij kan zien of het label nog relevant is.</w:t>
+      </w:r>
+    </w:p>
+    <w:p>
+      <w:pPr>
+        <w:pStyle w:val="ListParagraph"/>
+        <w:numPr>
+          <w:ilvl w:val="0"/>
+          <w:numId w:val="10"/>
+        </w:numPr>
+      </w:pPr>
+      <w:r>
+        <w:t>Een gebruiker kan inloggen, omdat hij kan laten zien wie hij is.</w:t>
+      </w:r>
+    </w:p>
+    <w:p>
+      <w:pPr>
+        <w:pStyle w:val="ListParagraph"/>
+        <w:numPr>
+          <w:ilvl w:val="0"/>
+          <w:numId w:val="10"/>
+        </w:numPr>
+      </w:pPr>
+      <w:r>
+        <w:t>Het systeem kan voor niet vertaalde labels een default taal invullen, zodat de labels niet leeg blijven staan.</w:t>
+      </w:r>
+    </w:p>
+    <w:p>
+      <w:pPr>
+        <w:pStyle w:val="ListParagraph"/>
+        <w:numPr>
+          <w:ilvl w:val="0"/>
+          <w:numId w:val="10"/>
+        </w:numPr>
+      </w:pPr>
+      <w:r>
+        <w:t>Een gebruiker kan zien hoeveel labels dezelfde omschrijving hebben, zodat hij kan beslissen of ze samen gevoegd moeten worden.</w:t>
+      </w:r>
+    </w:p>
+    <w:p>
+      <w:pPr>
+        <w:pStyle w:val="ListParagraph"/>
+        <w:numPr>
+          <w:ilvl w:val="0"/>
+          <w:numId w:val="10"/>
+        </w:numPr>
+      </w:pPr>
+      <w:r>
+        <w:t>Een gebruiker kan een label naam veranderen, omdat hij met een betere naam komt.</w:t>
+      </w:r>
+    </w:p>
+    <w:p>
+      <w:pPr>
+        <w:pStyle w:val="ListParagraph"/>
+        <w:numPr>
+          <w:ilvl w:val="0"/>
+          <w:numId w:val="10"/>
+        </w:numPr>
+      </w:pPr>
+      <w:r>
+        <w:t>Een gebruiker kan de labels sorteren op verschillende tabelkolommen, omdat de gebruiker het makkelijker kan opzoeken.</w:t>
+      </w:r>
+    </w:p>
+    <w:p>
+      <w:pPr>
+        <w:pStyle w:val="ListParagraph"/>
+        <w:numPr>
+          <w:ilvl w:val="0"/>
+          <w:numId w:val="10"/>
+        </w:numPr>
+      </w:pPr>
+      <w:r>
+        <w:t>Een gebruiker kan uitloggen, zodat niet iemand anders zomaar er in kan.</w:t>
+      </w:r>
+    </w:p>
+    <w:p>
+      <w:pPr>
+        <w:pStyle w:val="ListParagraph"/>
+        <w:numPr>
+          <w:ilvl w:val="0"/>
+          <w:numId w:val="10"/>
+        </w:numPr>
+      </w:pPr>
+      <w:r>
+        <w:t>De administrator kan nieuwe accounts aanmaken, zodat er meerdere mensen kunnen inloggen.</w:t>
+      </w:r>
+    </w:p>
+    <w:p>
+      <w:pPr>
+        <w:pStyle w:val="ListParagraph"/>
+        <w:numPr>
+          <w:ilvl w:val="0"/>
+          <w:numId w:val="10"/>
+        </w:numPr>
+      </w:pPr>
+      <w:r>
+        <w:t xml:space="preserve">Een gebruiker kan een label veranderen on run time, zodat dat minder tijd kost voor het opnieuw </w:t>
+      </w:r>
+      <w:proofErr w:type="spellStart"/>
+      <w:r>
+        <w:t>deployen</w:t>
+      </w:r>
+      <w:proofErr w:type="spellEnd"/>
       <w:r>
         <w:t>.</w:t>
       </w:r>
@@ -3758,219 +4705,7 @@
         <w:pStyle w:val="ListParagraph"/>
         <w:numPr>
           <w:ilvl w:val="0"/>
-          <w:numId w:val="2"/>
-        </w:numPr>
-      </w:pPr>
-      <w:r>
-        <w:t>Een</w:t>
-      </w:r>
-      <w:r>
-        <w:t xml:space="preserve"> gebruiker kan makkelijk zien welke labels niet meer i</w:t>
-      </w:r>
-      <w:r>
-        <w:t>n de site worden gebruikt, omdat</w:t>
-      </w:r>
-      <w:r>
-        <w:t xml:space="preserve"> de gebruiker makkelijk kan beslissen of hij het niet meer nodig heeft</w:t>
-      </w:r>
-      <w:r>
-        <w:t>.</w:t>
-      </w:r>
-    </w:p>
-    <w:p>
-      <w:pPr>
-        <w:pStyle w:val="ListParagraph"/>
-        <w:numPr>
-          <w:ilvl w:val="0"/>
-          <w:numId w:val="2"/>
-        </w:numPr>
-      </w:pPr>
-      <w:r>
-        <w:t xml:space="preserve">Een gebruiker kan zien hoe vaak een label is bekeken, </w:t>
-      </w:r>
-      <w:r>
-        <w:t>zodat</w:t>
-      </w:r>
-      <w:r>
-        <w:t xml:space="preserve"> hij kan zien of het label nog relevant is.</w:t>
-      </w:r>
-    </w:p>
-    <w:p>
-      <w:pPr>
-        <w:pStyle w:val="ListParagraph"/>
-        <w:numPr>
-          <w:ilvl w:val="0"/>
-          <w:numId w:val="2"/>
-        </w:numPr>
-      </w:pPr>
-      <w:r>
-        <w:t>E</w:t>
-      </w:r>
-      <w:r>
-        <w:t>en gebruiker kan inloggen, omdat</w:t>
-      </w:r>
-      <w:r>
-        <w:t xml:space="preserve"> hij kan laten zien wie hij is</w:t>
-      </w:r>
-      <w:r>
-        <w:t>.</w:t>
-      </w:r>
-    </w:p>
-    <w:p>
-      <w:pPr>
-        <w:pStyle w:val="ListParagraph"/>
-        <w:numPr>
-          <w:ilvl w:val="0"/>
-          <w:numId w:val="2"/>
-        </w:numPr>
-      </w:pPr>
-      <w:r>
-        <w:t xml:space="preserve">Het systeem kan voor niet vertaalde labels </w:t>
-      </w:r>
-      <w:r>
-        <w:t xml:space="preserve">een default taal invullen, </w:t>
-      </w:r>
-      <w:r>
-        <w:t>zodat</w:t>
-      </w:r>
-      <w:r>
-        <w:t xml:space="preserve"> de labels niet leeg blijven staan</w:t>
-      </w:r>
-      <w:r>
-        <w:t>.</w:t>
-      </w:r>
-    </w:p>
-    <w:p>
-      <w:pPr>
-        <w:pStyle w:val="ListParagraph"/>
-        <w:numPr>
-          <w:ilvl w:val="0"/>
-          <w:numId w:val="2"/>
-        </w:numPr>
-      </w:pPr>
-      <w:r>
-        <w:t xml:space="preserve">Een gebruiker kan zien hoeveel labels dezelfde omschrijving hebben, </w:t>
-      </w:r>
-      <w:r>
-        <w:t>zodat</w:t>
-      </w:r>
-      <w:r>
-        <w:t xml:space="preserve"> hij kan beslissen of ze samen gevoegd moeten worden</w:t>
-      </w:r>
-      <w:r>
-        <w:t>.</w:t>
-      </w:r>
-    </w:p>
-    <w:p>
-      <w:pPr>
-        <w:pStyle w:val="ListParagraph"/>
-        <w:numPr>
-          <w:ilvl w:val="0"/>
-          <w:numId w:val="2"/>
-        </w:numPr>
-      </w:pPr>
-      <w:r>
-        <w:t>Een gebruiker kan een label naam veranderen, omdat hij met een betere naam komt.</w:t>
-      </w:r>
-    </w:p>
-    <w:p>
-      <w:pPr>
-        <w:pStyle w:val="ListParagraph"/>
-        <w:numPr>
-          <w:ilvl w:val="0"/>
-          <w:numId w:val="2"/>
-        </w:numPr>
-      </w:pPr>
-      <w:r>
-        <w:t>Een</w:t>
-      </w:r>
-      <w:r>
-        <w:t xml:space="preserve"> gebruiker kan de labels sorteren op ve</w:t>
-      </w:r>
-      <w:r>
-        <w:t>rschillende tabelkolommen, omdat</w:t>
-      </w:r>
-      <w:r>
-        <w:t xml:space="preserve"> de gebruiker het makkelijker kan opzoeken</w:t>
-      </w:r>
-      <w:r>
-        <w:t>.</w:t>
-      </w:r>
-    </w:p>
-    <w:p>
-      <w:pPr>
-        <w:pStyle w:val="ListParagraph"/>
-        <w:numPr>
-          <w:ilvl w:val="0"/>
-          <w:numId w:val="2"/>
-        </w:numPr>
-      </w:pPr>
-      <w:r>
-        <w:t>Ee</w:t>
-      </w:r>
-      <w:r>
-        <w:t xml:space="preserve">n gebruiker kan uitloggen, </w:t>
-      </w:r>
-      <w:r>
-        <w:t>zodat</w:t>
-      </w:r>
-      <w:r>
-        <w:t xml:space="preserve"> niet iemand anders zomaar er in kan.</w:t>
-      </w:r>
-    </w:p>
-    <w:p>
-      <w:pPr>
-        <w:pStyle w:val="ListParagraph"/>
-        <w:numPr>
-          <w:ilvl w:val="0"/>
-          <w:numId w:val="2"/>
-        </w:numPr>
-      </w:pPr>
-      <w:r>
-        <w:t xml:space="preserve">De administrator kan nieuwe accounts aanmaken, </w:t>
-      </w:r>
-      <w:r>
-        <w:t>zodat</w:t>
-      </w:r>
-      <w:r>
-        <w:t xml:space="preserve"> er meerdere mensen kunnen inloggen</w:t>
-      </w:r>
-      <w:r>
-        <w:t>.</w:t>
-      </w:r>
-    </w:p>
-    <w:p>
-      <w:pPr>
-        <w:pStyle w:val="ListParagraph"/>
-        <w:numPr>
-          <w:ilvl w:val="0"/>
-          <w:numId w:val="2"/>
-        </w:numPr>
-      </w:pPr>
-      <w:r>
-        <w:t xml:space="preserve">Een gebruiker kan een label veranderen on run time, </w:t>
-      </w:r>
-      <w:r>
-        <w:t>zodat</w:t>
-      </w:r>
-      <w:r>
-        <w:t xml:space="preserve"> dat minder tijd kost voor het opnieuw </w:t>
-      </w:r>
-      <w:proofErr w:type="spellStart"/>
-      <w:r>
-        <w:t>deployen</w:t>
-      </w:r>
-      <w:proofErr w:type="spellEnd"/>
-      <w:r>
-        <w:t>.</w:t>
-      </w:r>
-    </w:p>
-    <w:p>
-      <w:pPr>
-        <w:pStyle w:val="ListParagraph"/>
-        <w:numPr>
-          <w:ilvl w:val="0"/>
-          <w:numId w:val="2"/>
+          <w:numId w:val="10"/>
         </w:numPr>
       </w:pPr>
       <w:r>
@@ -3982,7 +4717,7 @@
         <w:pStyle w:val="ListParagraph"/>
         <w:numPr>
           <w:ilvl w:val="0"/>
-          <w:numId w:val="2"/>
+          <w:numId w:val="10"/>
         </w:numPr>
       </w:pPr>
       <w:r>
@@ -3994,31 +4729,20 @@
         <w:pStyle w:val="ListParagraph"/>
         <w:numPr>
           <w:ilvl w:val="0"/>
-          <w:numId w:val="2"/>
-        </w:numPr>
-      </w:pPr>
-      <w:r>
-        <w:t>Een gebruiker kan de file locatie</w:t>
-      </w:r>
-      <w:r>
-        <w:t xml:space="preserve"> van labels</w:t>
-      </w:r>
-      <w:r>
-        <w:t xml:space="preserve"> veranderen, </w:t>
-      </w:r>
-      <w:r>
-        <w:t>zodat</w:t>
-      </w:r>
-      <w:r>
-        <w:t xml:space="preserve"> de file locatie niet vast staat</w:t>
-      </w:r>
-    </w:p>
-    <w:p>
-      <w:pPr>
-        <w:pStyle w:val="ListParagraph"/>
-        <w:numPr>
-          <w:ilvl w:val="0"/>
-          <w:numId w:val="2"/>
+          <w:numId w:val="10"/>
+        </w:numPr>
+      </w:pPr>
+      <w:r>
+        <w:t>Een gebruiker kan de file locatie van labels veranderen, zodat de file locatie niet vast staat</w:t>
+      </w:r>
+    </w:p>
+    <w:p/>
+    <w:p>
+      <w:pPr>
+        <w:pStyle w:val="ListParagraph"/>
+        <w:numPr>
+          <w:ilvl w:val="0"/>
+          <w:numId w:val="10"/>
         </w:numPr>
       </w:pPr>
       <w:r>
@@ -4029,23 +4753,23 @@
       <w:pPr>
         <w:pStyle w:val="Heading2"/>
       </w:pPr>
-      <w:bookmarkStart w:id="14" w:name="_Toc462239534"/>
+      <w:bookmarkStart w:id="15" w:name="_Toc462239534"/>
       <w:r>
         <w:lastRenderedPageBreak/>
         <w:t>Research</w:t>
       </w:r>
-      <w:bookmarkEnd w:id="14"/>
+      <w:bookmarkEnd w:id="15"/>
     </w:p>
     <w:p>
       <w:pPr>
         <w:pStyle w:val="Heading3"/>
       </w:pPr>
-      <w:bookmarkStart w:id="15" w:name="_Toc462239535"/>
+      <w:bookmarkStart w:id="16" w:name="_Toc462239535"/>
       <w:proofErr w:type="spellStart"/>
       <w:r>
         <w:t>NuGet</w:t>
       </w:r>
-      <w:bookmarkEnd w:id="15"/>
+      <w:bookmarkEnd w:id="16"/>
       <w:proofErr w:type="spellEnd"/>
       <w:r>
         <w:t xml:space="preserve">  </w:t>
@@ -4088,7 +4812,7 @@
       <w:pPr>
         <w:pStyle w:val="Heading3"/>
       </w:pPr>
-      <w:bookmarkStart w:id="16" w:name="_Toc462239536"/>
+      <w:bookmarkStart w:id="17" w:name="_Toc462239536"/>
       <w:r>
         <w:t>M</w:t>
       </w:r>
@@ -4099,7 +4823,7 @@
       <w:r>
         <w:t>language</w:t>
       </w:r>
-      <w:bookmarkEnd w:id="16"/>
+      <w:bookmarkEnd w:id="17"/>
       <w:proofErr w:type="spellEnd"/>
     </w:p>
     <w:p>
@@ -4297,7 +5021,7 @@
       <w:pPr>
         <w:pStyle w:val="Heading3"/>
       </w:pPr>
-      <w:bookmarkStart w:id="17" w:name="_Toc462239537"/>
+      <w:bookmarkStart w:id="18" w:name="_Toc462239537"/>
       <w:r>
         <w:t xml:space="preserve">ASP.NET </w:t>
       </w:r>
@@ -4305,7 +5029,7 @@
       <w:r>
         <w:t>Core</w:t>
       </w:r>
-      <w:bookmarkEnd w:id="17"/>
+      <w:bookmarkEnd w:id="18"/>
       <w:proofErr w:type="spellEnd"/>
     </w:p>
     <w:p>
@@ -4439,14 +5163,14 @@
           <w:lang w:val="en-US"/>
         </w:rPr>
       </w:pPr>
-      <w:bookmarkStart w:id="18" w:name="_Toc462239538"/>
+      <w:bookmarkStart w:id="19" w:name="_Toc462239538"/>
       <w:r>
         <w:rPr>
           <w:lang w:val="en-US"/>
         </w:rPr>
         <w:t>Charts</w:t>
       </w:r>
-      <w:bookmarkEnd w:id="18"/>
+      <w:bookmarkEnd w:id="19"/>
     </w:p>
     <w:p>
       <w:pPr>
@@ -4484,14 +5208,14 @@
           <w:lang w:val="en-US"/>
         </w:rPr>
       </w:pPr>
-      <w:bookmarkStart w:id="19" w:name="_Toc462239539"/>
+      <w:bookmarkStart w:id="20" w:name="_Toc462239539"/>
       <w:r>
         <w:rPr>
           <w:lang w:val="en-US"/>
         </w:rPr>
         <w:t>Markdown</w:t>
       </w:r>
-      <w:bookmarkEnd w:id="19"/>
+      <w:bookmarkEnd w:id="20"/>
       <w:r>
         <w:rPr>
           <w:lang w:val="en-US"/>
@@ -4583,14 +5307,14 @@
           <w:lang w:val="en-US"/>
         </w:rPr>
       </w:pPr>
-      <w:bookmarkStart w:id="20" w:name="_Toc462239540"/>
+      <w:bookmarkStart w:id="21" w:name="_Toc462239540"/>
       <w:r>
         <w:rPr>
           <w:lang w:val="en-US"/>
         </w:rPr>
         <w:t>JSON</w:t>
       </w:r>
-      <w:bookmarkEnd w:id="20"/>
+      <w:bookmarkEnd w:id="21"/>
     </w:p>
     <w:p>
       <w:pPr>
@@ -4669,7 +5393,7 @@
           <w:lang w:val="en-US"/>
         </w:rPr>
       </w:pPr>
-      <w:bookmarkStart w:id="21" w:name="_Toc462239541"/>
+      <w:bookmarkStart w:id="22" w:name="_Toc462239541"/>
       <w:proofErr w:type="spellStart"/>
       <w:r>
         <w:rPr>
@@ -4677,7 +5401,7 @@
         </w:rPr>
         <w:t>Mouseover</w:t>
       </w:r>
-      <w:bookmarkEnd w:id="21"/>
+      <w:bookmarkEnd w:id="22"/>
       <w:proofErr w:type="spellEnd"/>
     </w:p>
     <w:p>
@@ -4729,8 +5453,6 @@
           <w:lang w:val="en-US"/>
         </w:rPr>
       </w:pPr>
-      <w:bookmarkStart w:id="22" w:name="_GoBack"/>
-      <w:bookmarkEnd w:id="22"/>
     </w:p>
     <w:p>
       <w:pPr>
@@ -4939,11 +5661,9 @@
           <w:numId w:val="1"/>
         </w:numPr>
       </w:pPr>
-      <w:proofErr w:type="spellStart"/>
       <w:r>
         <w:t>Markdown</w:t>
       </w:r>
-      <w:proofErr w:type="spellEnd"/>
     </w:p>
     <w:p>
       <w:pPr>
@@ -4978,13 +5698,8 @@
         </w:numPr>
       </w:pPr>
       <w:r>
-        <w:t xml:space="preserve">Misschien alternatieve van </w:t>
-      </w:r>
-      <w:proofErr w:type="spellStart"/>
-      <w:r>
-        <w:t>Markdown</w:t>
-      </w:r>
-      <w:proofErr w:type="spellEnd"/>
+        <w:t>Misschien alternatieve van Markdown</w:t>
+      </w:r>
     </w:p>
     <w:p>
       <w:pPr>
@@ -5845,7 +6560,7 @@
                 <w:rPr>
                   <w:noProof/>
                 </w:rPr>
-                <w:t>11</w:t>
+                <w:t>13</w:t>
               </w:r>
               <w:r>
                 <w:fldChar w:fldCharType="end"/>
@@ -5930,8 +6645,8 @@
   <w:abstractNum w:abstractNumId="0" w15:restartNumberingAfterBreak="0">
     <w:nsid w:val="0D0C275C"/>
     <w:multiLevelType w:val="hybridMultilevel"/>
-    <w:tmpl w:val="4F2236BC"/>
-    <w:lvl w:ilvl="0" w:tplc="0413000F">
+    <w:tmpl w:val="34CAAB54"/>
+    <w:lvl w:ilvl="0" w:tplc="2B443CEC">
       <w:start w:val="1"/>
       <w:numFmt w:val="decimal"/>
       <w:lvlText w:val="%1."/>
@@ -5940,7 +6655,7 @@
         <w:ind w:left="720" w:hanging="360"/>
       </w:pPr>
       <w:rPr>
-        <w:rFonts w:hint="default"/>
+        <w:rFonts w:asciiTheme="minorHAnsi" w:eastAsiaTheme="minorHAnsi" w:hAnsiTheme="minorHAnsi" w:cstheme="minorBidi"/>
       </w:rPr>
     </w:lvl>
     <w:lvl w:ilvl="1" w:tplc="04130019">
@@ -6129,6 +6844,95 @@
     </w:lvl>
   </w:abstractNum>
   <w:abstractNum w:abstractNumId="2" w15:restartNumberingAfterBreak="0">
+    <w:nsid w:val="21FC68FD"/>
+    <w:multiLevelType w:val="hybridMultilevel"/>
+    <w:tmpl w:val="34CAAB54"/>
+    <w:lvl w:ilvl="0" w:tplc="2B443CEC">
+      <w:start w:val="1"/>
+      <w:numFmt w:val="decimal"/>
+      <w:lvlText w:val="%1."/>
+      <w:lvlJc w:val="left"/>
+      <w:pPr>
+        <w:ind w:left="720" w:hanging="360"/>
+      </w:pPr>
+      <w:rPr>
+        <w:rFonts w:asciiTheme="minorHAnsi" w:eastAsiaTheme="minorHAnsi" w:hAnsiTheme="minorHAnsi" w:cstheme="minorBidi"/>
+      </w:rPr>
+    </w:lvl>
+    <w:lvl w:ilvl="1" w:tplc="04130019">
+      <w:start w:val="1"/>
+      <w:numFmt w:val="lowerLetter"/>
+      <w:lvlText w:val="%2."/>
+      <w:lvlJc w:val="left"/>
+      <w:pPr>
+        <w:ind w:left="1440" w:hanging="360"/>
+      </w:pPr>
+    </w:lvl>
+    <w:lvl w:ilvl="2" w:tplc="0413001B">
+      <w:start w:val="1"/>
+      <w:numFmt w:val="lowerRoman"/>
+      <w:lvlText w:val="%3."/>
+      <w:lvlJc w:val="right"/>
+      <w:pPr>
+        <w:ind w:left="2160" w:hanging="180"/>
+      </w:pPr>
+    </w:lvl>
+    <w:lvl w:ilvl="3" w:tplc="0413000F" w:tentative="1">
+      <w:start w:val="1"/>
+      <w:numFmt w:val="decimal"/>
+      <w:lvlText w:val="%4."/>
+      <w:lvlJc w:val="left"/>
+      <w:pPr>
+        <w:ind w:left="2880" w:hanging="360"/>
+      </w:pPr>
+    </w:lvl>
+    <w:lvl w:ilvl="4" w:tplc="04130019" w:tentative="1">
+      <w:start w:val="1"/>
+      <w:numFmt w:val="lowerLetter"/>
+      <w:lvlText w:val="%5."/>
+      <w:lvlJc w:val="left"/>
+      <w:pPr>
+        <w:ind w:left="3600" w:hanging="360"/>
+      </w:pPr>
+    </w:lvl>
+    <w:lvl w:ilvl="5" w:tplc="0413001B" w:tentative="1">
+      <w:start w:val="1"/>
+      <w:numFmt w:val="lowerRoman"/>
+      <w:lvlText w:val="%6."/>
+      <w:lvlJc w:val="right"/>
+      <w:pPr>
+        <w:ind w:left="4320" w:hanging="180"/>
+      </w:pPr>
+    </w:lvl>
+    <w:lvl w:ilvl="6" w:tplc="0413000F" w:tentative="1">
+      <w:start w:val="1"/>
+      <w:numFmt w:val="decimal"/>
+      <w:lvlText w:val="%7."/>
+      <w:lvlJc w:val="left"/>
+      <w:pPr>
+        <w:ind w:left="5040" w:hanging="360"/>
+      </w:pPr>
+    </w:lvl>
+    <w:lvl w:ilvl="7" w:tplc="04130019" w:tentative="1">
+      <w:start w:val="1"/>
+      <w:numFmt w:val="lowerLetter"/>
+      <w:lvlText w:val="%8."/>
+      <w:lvlJc w:val="left"/>
+      <w:pPr>
+        <w:ind w:left="5760" w:hanging="360"/>
+      </w:pPr>
+    </w:lvl>
+    <w:lvl w:ilvl="8" w:tplc="0413001B" w:tentative="1">
+      <w:start w:val="1"/>
+      <w:numFmt w:val="lowerRoman"/>
+      <w:lvlText w:val="%9."/>
+      <w:lvlJc w:val="right"/>
+      <w:pPr>
+        <w:ind w:left="6480" w:hanging="180"/>
+      </w:pPr>
+    </w:lvl>
+  </w:abstractNum>
+  <w:abstractNum w:abstractNumId="3" w15:restartNumberingAfterBreak="0">
     <w:nsid w:val="27F8194B"/>
     <w:multiLevelType w:val="hybridMultilevel"/>
     <w:tmpl w:val="89BC8706"/>
@@ -6240,7 +7044,96 @@
       </w:rPr>
     </w:lvl>
   </w:abstractNum>
-  <w:abstractNum w:abstractNumId="3" w15:restartNumberingAfterBreak="0">
+  <w:abstractNum w:abstractNumId="4" w15:restartNumberingAfterBreak="0">
+    <w:nsid w:val="4F246F02"/>
+    <w:multiLevelType w:val="hybridMultilevel"/>
+    <w:tmpl w:val="FC9C6F60"/>
+    <w:lvl w:ilvl="0" w:tplc="0413000F">
+      <w:start w:val="1"/>
+      <w:numFmt w:val="decimal"/>
+      <w:lvlText w:val="%1."/>
+      <w:lvlJc w:val="left"/>
+      <w:pPr>
+        <w:ind w:left="720" w:hanging="360"/>
+      </w:pPr>
+      <w:rPr>
+        <w:rFonts w:hint="default"/>
+      </w:rPr>
+    </w:lvl>
+    <w:lvl w:ilvl="1" w:tplc="04130019">
+      <w:start w:val="1"/>
+      <w:numFmt w:val="lowerLetter"/>
+      <w:lvlText w:val="%2."/>
+      <w:lvlJc w:val="left"/>
+      <w:pPr>
+        <w:ind w:left="1440" w:hanging="360"/>
+      </w:pPr>
+    </w:lvl>
+    <w:lvl w:ilvl="2" w:tplc="0413001B" w:tentative="1">
+      <w:start w:val="1"/>
+      <w:numFmt w:val="lowerRoman"/>
+      <w:lvlText w:val="%3."/>
+      <w:lvlJc w:val="right"/>
+      <w:pPr>
+        <w:ind w:left="2160" w:hanging="180"/>
+      </w:pPr>
+    </w:lvl>
+    <w:lvl w:ilvl="3" w:tplc="0413000F" w:tentative="1">
+      <w:start w:val="1"/>
+      <w:numFmt w:val="decimal"/>
+      <w:lvlText w:val="%4."/>
+      <w:lvlJc w:val="left"/>
+      <w:pPr>
+        <w:ind w:left="2880" w:hanging="360"/>
+      </w:pPr>
+    </w:lvl>
+    <w:lvl w:ilvl="4" w:tplc="04130019" w:tentative="1">
+      <w:start w:val="1"/>
+      <w:numFmt w:val="lowerLetter"/>
+      <w:lvlText w:val="%5."/>
+      <w:lvlJc w:val="left"/>
+      <w:pPr>
+        <w:ind w:left="3600" w:hanging="360"/>
+      </w:pPr>
+    </w:lvl>
+    <w:lvl w:ilvl="5" w:tplc="0413001B" w:tentative="1">
+      <w:start w:val="1"/>
+      <w:numFmt w:val="lowerRoman"/>
+      <w:lvlText w:val="%6."/>
+      <w:lvlJc w:val="right"/>
+      <w:pPr>
+        <w:ind w:left="4320" w:hanging="180"/>
+      </w:pPr>
+    </w:lvl>
+    <w:lvl w:ilvl="6" w:tplc="0413000F" w:tentative="1">
+      <w:start w:val="1"/>
+      <w:numFmt w:val="decimal"/>
+      <w:lvlText w:val="%7."/>
+      <w:lvlJc w:val="left"/>
+      <w:pPr>
+        <w:ind w:left="5040" w:hanging="360"/>
+      </w:pPr>
+    </w:lvl>
+    <w:lvl w:ilvl="7" w:tplc="04130019" w:tentative="1">
+      <w:start w:val="1"/>
+      <w:numFmt w:val="lowerLetter"/>
+      <w:lvlText w:val="%8."/>
+      <w:lvlJc w:val="left"/>
+      <w:pPr>
+        <w:ind w:left="5760" w:hanging="360"/>
+      </w:pPr>
+    </w:lvl>
+    <w:lvl w:ilvl="8" w:tplc="0413001B" w:tentative="1">
+      <w:start w:val="1"/>
+      <w:numFmt w:val="lowerRoman"/>
+      <w:lvlText w:val="%9."/>
+      <w:lvlJc w:val="right"/>
+      <w:pPr>
+        <w:ind w:left="6480" w:hanging="180"/>
+      </w:pPr>
+    </w:lvl>
+  </w:abstractNum>
+  <w:abstractNum w:abstractNumId="5" w15:restartNumberingAfterBreak="0">
     <w:nsid w:val="676F4823"/>
     <w:multiLevelType w:val="hybridMultilevel"/>
     <w:tmpl w:val="3F9A857E"/>
@@ -6331,7 +7224,7 @@
       </w:pPr>
     </w:lvl>
   </w:abstractNum>
-  <w:abstractNum w:abstractNumId="4" w15:restartNumberingAfterBreak="0">
+  <w:abstractNum w:abstractNumId="6" w15:restartNumberingAfterBreak="0">
     <w:nsid w:val="6E591D0B"/>
     <w:multiLevelType w:val="hybridMultilevel"/>
     <w:tmpl w:val="FDD8DD22"/>
@@ -6422,7 +7315,96 @@
       </w:pPr>
     </w:lvl>
   </w:abstractNum>
-  <w:abstractNum w:abstractNumId="5" w15:restartNumberingAfterBreak="0">
+  <w:abstractNum w:abstractNumId="7" w15:restartNumberingAfterBreak="0">
+    <w:nsid w:val="7A7A7E04"/>
+    <w:multiLevelType w:val="hybridMultilevel"/>
+    <w:tmpl w:val="7710380E"/>
+    <w:lvl w:ilvl="0" w:tplc="0413000F">
+      <w:start w:val="1"/>
+      <w:numFmt w:val="decimal"/>
+      <w:lvlText w:val="%1."/>
+      <w:lvlJc w:val="left"/>
+      <w:pPr>
+        <w:ind w:left="720" w:hanging="360"/>
+      </w:pPr>
+      <w:rPr>
+        <w:rFonts w:hint="default"/>
+      </w:rPr>
+    </w:lvl>
+    <w:lvl w:ilvl="1" w:tplc="04130019" w:tentative="1">
+      <w:start w:val="1"/>
+      <w:numFmt w:val="lowerLetter"/>
+      <w:lvlText w:val="%2."/>
+      <w:lvlJc w:val="left"/>
+      <w:pPr>
+        <w:ind w:left="1440" w:hanging="360"/>
+      </w:pPr>
+    </w:lvl>
+    <w:lvl w:ilvl="2" w:tplc="0413001B" w:tentative="1">
+      <w:start w:val="1"/>
+      <w:numFmt w:val="lowerRoman"/>
+      <w:lvlText w:val="%3."/>
+      <w:lvlJc w:val="right"/>
+      <w:pPr>
+        <w:ind w:left="2160" w:hanging="180"/>
+      </w:pPr>
+    </w:lvl>
+    <w:lvl w:ilvl="3" w:tplc="0413000F" w:tentative="1">
+      <w:start w:val="1"/>
+      <w:numFmt w:val="decimal"/>
+      <w:lvlText w:val="%4."/>
+      <w:lvlJc w:val="left"/>
+      <w:pPr>
+        <w:ind w:left="2880" w:hanging="360"/>
+      </w:pPr>
+    </w:lvl>
+    <w:lvl w:ilvl="4" w:tplc="04130019" w:tentative="1">
+      <w:start w:val="1"/>
+      <w:numFmt w:val="lowerLetter"/>
+      <w:lvlText w:val="%5."/>
+      <w:lvlJc w:val="left"/>
+      <w:pPr>
+        <w:ind w:left="3600" w:hanging="360"/>
+      </w:pPr>
+    </w:lvl>
+    <w:lvl w:ilvl="5" w:tplc="0413001B" w:tentative="1">
+      <w:start w:val="1"/>
+      <w:numFmt w:val="lowerRoman"/>
+      <w:lvlText w:val="%6."/>
+      <w:lvlJc w:val="right"/>
+      <w:pPr>
+        <w:ind w:left="4320" w:hanging="180"/>
+      </w:pPr>
+    </w:lvl>
+    <w:lvl w:ilvl="6" w:tplc="0413000F" w:tentative="1">
+      <w:start w:val="1"/>
+      <w:numFmt w:val="decimal"/>
+      <w:lvlText w:val="%7."/>
+      <w:lvlJc w:val="left"/>
+      <w:pPr>
+        <w:ind w:left="5040" w:hanging="360"/>
+      </w:pPr>
+    </w:lvl>
+    <w:lvl w:ilvl="7" w:tplc="04130019" w:tentative="1">
+      <w:start w:val="1"/>
+      <w:numFmt w:val="lowerLetter"/>
+      <w:lvlText w:val="%8."/>
+      <w:lvlJc w:val="left"/>
+      <w:pPr>
+        <w:ind w:left="5760" w:hanging="360"/>
+      </w:pPr>
+    </w:lvl>
+    <w:lvl w:ilvl="8" w:tplc="0413001B" w:tentative="1">
+      <w:start w:val="1"/>
+      <w:numFmt w:val="lowerRoman"/>
+      <w:lvlText w:val="%9."/>
+      <w:lvlJc w:val="right"/>
+      <w:pPr>
+        <w:ind w:left="6480" w:hanging="180"/>
+      </w:pPr>
+    </w:lvl>
+  </w:abstractNum>
+  <w:abstractNum w:abstractNumId="8" w15:restartNumberingAfterBreak="0">
     <w:nsid w:val="7E2C200F"/>
     <w:multiLevelType w:val="hybridMultilevel"/>
     <w:tmpl w:val="C472CAB6"/>
@@ -6534,7 +7516,7 @@
       </w:rPr>
     </w:lvl>
   </w:abstractNum>
-  <w:abstractNum w:abstractNumId="6" w15:restartNumberingAfterBreak="0">
+  <w:abstractNum w:abstractNumId="9" w15:restartNumberingAfterBreak="0">
     <w:nsid w:val="7F925F1F"/>
     <w:multiLevelType w:val="hybridMultilevel"/>
     <w:tmpl w:val="E84C3BB6"/>
@@ -6624,25 +7606,34 @@
     </w:lvl>
   </w:abstractNum>
   <w:num w:numId="1">
-    <w:abstractNumId w:val="2"/>
+    <w:abstractNumId w:val="3"/>
   </w:num>
   <w:num w:numId="2">
     <w:abstractNumId w:val="0"/>
   </w:num>
   <w:num w:numId="3">
-    <w:abstractNumId w:val="6"/>
+    <w:abstractNumId w:val="9"/>
   </w:num>
   <w:num w:numId="4">
-    <w:abstractNumId w:val="5"/>
+    <w:abstractNumId w:val="8"/>
   </w:num>
   <w:num w:numId="5">
     <w:abstractNumId w:val="1"/>
   </w:num>
   <w:num w:numId="6">
+    <w:abstractNumId w:val="6"/>
+  </w:num>
+  <w:num w:numId="7">
+    <w:abstractNumId w:val="5"/>
+  </w:num>
+  <w:num w:numId="8">
     <w:abstractNumId w:val="4"/>
   </w:num>
-  <w:num w:numId="7">
-    <w:abstractNumId w:val="3"/>
+  <w:num w:numId="9">
+    <w:abstractNumId w:val="7"/>
+  </w:num>
+  <w:num w:numId="10">
+    <w:abstractNumId w:val="2"/>
   </w:num>
 </w:numbering>
 </file>
@@ -7672,7 +8663,7 @@
 </file>
 
 <file path=customXml/itemProps1.xml><?xml version="1.0" encoding="utf-8"?>
-<ds:datastoreItem xmlns:ds="http://schemas.openxmlformats.org/officeDocument/2006/customXml" ds:itemID="{5ECDA230-EA81-4B11-B51B-EED6CFA101F2}">
+<ds:datastoreItem xmlns:ds="http://schemas.openxmlformats.org/officeDocument/2006/customXml" ds:itemID="{67C9B177-266E-4BBE-BAE3-B8395259B0AB}">
   <ds:schemaRefs>
     <ds:schemaRef ds:uri="http://schemas.openxmlformats.org/officeDocument/2006/bibliography"/>
   </ds:schemaRefs>

</xml_diff>

<commit_message>
Add dates in Case
</commit_message>
<xml_diff>
--- a/Cases/Cases.docx
+++ b/Cases/Cases.docx
@@ -2844,18 +2844,16 @@
           <w:numId w:val="5"/>
         </w:numPr>
       </w:pPr>
-      <w:bookmarkStart w:id="6" w:name="_GoBack"/>
+    </w:p>
+    <w:p>
+      <w:pPr>
+        <w:pStyle w:val="Heading2"/>
+      </w:pPr>
+      <w:bookmarkStart w:id="6" w:name="_Toc462239526"/>
+      <w:r>
+        <w:t>Software</w:t>
+      </w:r>
       <w:bookmarkEnd w:id="6"/>
-    </w:p>
-    <w:p>
-      <w:pPr>
-        <w:pStyle w:val="Heading2"/>
-      </w:pPr>
-      <w:bookmarkStart w:id="7" w:name="_Toc462239526"/>
-      <w:r>
-        <w:t>Software</w:t>
-      </w:r>
-      <w:bookmarkEnd w:id="7"/>
     </w:p>
     <w:p>
       <w:r>
@@ -3001,11 +2999,11 @@
       <w:pPr>
         <w:pStyle w:val="Heading2"/>
       </w:pPr>
-      <w:bookmarkStart w:id="8" w:name="_Toc462239527"/>
+      <w:bookmarkStart w:id="7" w:name="_Toc462239527"/>
       <w:r>
         <w:t>Login rollen</w:t>
       </w:r>
-      <w:bookmarkEnd w:id="8"/>
+      <w:bookmarkEnd w:id="7"/>
     </w:p>
     <w:p>
       <w:pPr>
@@ -3060,7 +3058,7 @@
       <w:pPr>
         <w:pStyle w:val="Heading2"/>
       </w:pPr>
-      <w:bookmarkStart w:id="9" w:name="_Toc462239528"/>
+      <w:bookmarkStart w:id="8" w:name="_Toc462239528"/>
       <w:r>
         <w:lastRenderedPageBreak/>
         <w:t xml:space="preserve">The </w:t>
@@ -3073,7 +3071,7 @@
       <w:r>
         <w:t xml:space="preserve"> criteria</w:t>
       </w:r>
-      <w:bookmarkEnd w:id="9"/>
+      <w:bookmarkEnd w:id="8"/>
     </w:p>
     <w:p>
       <w:pPr>
@@ -3140,14 +3138,14 @@
       <w:pPr>
         <w:pStyle w:val="Heading3"/>
       </w:pPr>
-      <w:bookmarkStart w:id="10" w:name="_Toc462239529"/>
+      <w:bookmarkStart w:id="9" w:name="_Toc462239529"/>
       <w:r>
         <w:rPr>
           <w:rStyle w:val="Heading3Char"/>
         </w:rPr>
         <w:t>Snelheid</w:t>
       </w:r>
-      <w:bookmarkEnd w:id="10"/>
+      <w:bookmarkEnd w:id="9"/>
     </w:p>
     <w:p>
       <w:pPr>
@@ -3207,51 +3205,51 @@
       <w:pPr>
         <w:pStyle w:val="Heading3"/>
       </w:pPr>
-      <w:bookmarkStart w:id="11" w:name="_Toc462239530"/>
+      <w:bookmarkStart w:id="10" w:name="_Toc462239530"/>
       <w:r>
         <w:t>Uiterlijk (GUI)</w:t>
       </w:r>
+      <w:bookmarkEnd w:id="10"/>
+    </w:p>
+    <w:p>
+      <w:pPr>
+        <w:pStyle w:val="ListParagraph"/>
+        <w:numPr>
+          <w:ilvl w:val="0"/>
+          <w:numId w:val="1"/>
+        </w:numPr>
+      </w:pPr>
+      <w:r>
+        <w:t xml:space="preserve">Het moet duidelijk </w:t>
+      </w:r>
+      <w:r>
+        <w:t>te lezen en overzichtelijk te zijn.</w:t>
+      </w:r>
+    </w:p>
+    <w:p>
+      <w:pPr>
+        <w:pStyle w:val="ListParagraph"/>
+        <w:numPr>
+          <w:ilvl w:val="0"/>
+          <w:numId w:val="1"/>
+        </w:numPr>
+      </w:pPr>
+      <w:r>
+        <w:t>Moet binnen een paar klikken bereikbaar zijn.</w:t>
+      </w:r>
+    </w:p>
+    <w:p>
+      <w:pPr>
+        <w:pStyle w:val="Heading3"/>
+      </w:pPr>
+      <w:bookmarkStart w:id="11" w:name="_Toc462239531"/>
+      <w:r>
+        <w:t>Test</w:t>
+      </w:r>
+      <w:r>
+        <w:t>s</w:t>
+      </w:r>
       <w:bookmarkEnd w:id="11"/>
-    </w:p>
-    <w:p>
-      <w:pPr>
-        <w:pStyle w:val="ListParagraph"/>
-        <w:numPr>
-          <w:ilvl w:val="0"/>
-          <w:numId w:val="1"/>
-        </w:numPr>
-      </w:pPr>
-      <w:r>
-        <w:t xml:space="preserve">Het moet duidelijk </w:t>
-      </w:r>
-      <w:r>
-        <w:t>te lezen en overzichtelijk te zijn.</w:t>
-      </w:r>
-    </w:p>
-    <w:p>
-      <w:pPr>
-        <w:pStyle w:val="ListParagraph"/>
-        <w:numPr>
-          <w:ilvl w:val="0"/>
-          <w:numId w:val="1"/>
-        </w:numPr>
-      </w:pPr>
-      <w:r>
-        <w:t>Moet binnen een paar klikken bereikbaar zijn.</w:t>
-      </w:r>
-    </w:p>
-    <w:p>
-      <w:pPr>
-        <w:pStyle w:val="Heading3"/>
-      </w:pPr>
-      <w:bookmarkStart w:id="12" w:name="_Toc462239531"/>
-      <w:r>
-        <w:t>Test</w:t>
-      </w:r>
-      <w:r>
-        <w:t>s</w:t>
-      </w:r>
-      <w:bookmarkEnd w:id="12"/>
     </w:p>
     <w:p>
       <w:pPr>
@@ -3334,14 +3332,14 @@
       <w:pPr>
         <w:pStyle w:val="Heading3"/>
       </w:pPr>
-      <w:bookmarkStart w:id="13" w:name="_Toc462239532"/>
+      <w:bookmarkStart w:id="12" w:name="_Toc462239532"/>
       <w:r>
         <w:rPr>
           <w:rStyle w:val="Heading3Char"/>
         </w:rPr>
         <w:t>Code leesbaarheid</w:t>
       </w:r>
-      <w:bookmarkEnd w:id="13"/>
+      <w:bookmarkEnd w:id="12"/>
     </w:p>
     <w:p>
       <w:pPr>
@@ -3432,7 +3430,7 @@
       <w:pPr>
         <w:pStyle w:val="Heading2"/>
       </w:pPr>
-      <w:bookmarkStart w:id="14" w:name="_Toc462239533"/>
+      <w:bookmarkStart w:id="13" w:name="_Toc462239533"/>
       <w:r>
         <w:lastRenderedPageBreak/>
         <w:t>User s</w:t>
@@ -3443,7 +3441,7 @@
       <w:r>
         <w:t>/Requirements</w:t>
       </w:r>
-      <w:bookmarkEnd w:id="14"/>
+      <w:bookmarkEnd w:id="13"/>
       <w:r>
         <w:t xml:space="preserve"> </w:t>
       </w:r>
@@ -4310,8 +4308,31 @@
         <w:spacing w:line="256" w:lineRule="auto"/>
       </w:pPr>
       <w:r>
-        <w:t>De input moet worden weggeschreven naar de json file</w:t>
-      </w:r>
+        <w:t xml:space="preserve">De input moet worden weggeschreven naar de </w:t>
+      </w:r>
+      <w:proofErr w:type="spellStart"/>
+      <w:r>
+        <w:t>json</w:t>
+      </w:r>
+      <w:proofErr w:type="spellEnd"/>
+      <w:r>
+        <w:t xml:space="preserve"> file</w:t>
+      </w:r>
+    </w:p>
+    <w:p>
+      <w:pPr>
+        <w:pStyle w:val="ListParagraph"/>
+        <w:numPr>
+          <w:ilvl w:val="2"/>
+          <w:numId w:val="11"/>
+        </w:numPr>
+        <w:spacing w:line="256" w:lineRule="auto"/>
+      </w:pPr>
+      <w:r>
+        <w:t>Datum toegevoegd.</w:t>
+      </w:r>
+      <w:bookmarkStart w:id="14" w:name="_GoBack"/>
+      <w:bookmarkEnd w:id="14"/>
     </w:p>
     <w:p>
       <w:pPr>
@@ -4394,7 +4415,33 @@
         <w:spacing w:line="256" w:lineRule="auto"/>
       </w:pPr>
       <w:r>
-        <w:t>De input moet de eerdere vertaling vervangen in de json file</w:t>
+        <w:t xml:space="preserve">De input moet de eerdere vertaling vervangen in de </w:t>
+      </w:r>
+      <w:proofErr w:type="spellStart"/>
+      <w:r>
+        <w:t>json</w:t>
+      </w:r>
+      <w:proofErr w:type="spellEnd"/>
+      <w:r>
+        <w:t xml:space="preserve"> file</w:t>
+      </w:r>
+    </w:p>
+    <w:p>
+      <w:pPr>
+        <w:pStyle w:val="ListParagraph"/>
+        <w:numPr>
+          <w:ilvl w:val="2"/>
+          <w:numId w:val="11"/>
+        </w:numPr>
+        <w:spacing w:line="256" w:lineRule="auto"/>
+      </w:pPr>
+      <w:proofErr w:type="spellStart"/>
+      <w:r>
+        <w:t>Edit</w:t>
+      </w:r>
+      <w:proofErr w:type="spellEnd"/>
+      <w:r>
+        <w:t xml:space="preserve"> datum</w:t>
       </w:r>
     </w:p>
     <w:p>
@@ -4705,7 +4752,6 @@
         </w:numPr>
       </w:pPr>
       <w:r>
-        <w:lastRenderedPageBreak/>
         <w:t>Als gebruiker wil ik meerdere groeperingen voor één label kunnen aanmaken, zodat hier in meervoud en enkelvoud van woorden gebruikt gemaakt kan worden.</w:t>
       </w:r>
     </w:p>
@@ -5008,24 +5054,6 @@
     <w:p>
       <w:pPr>
         <w:pStyle w:val="ListParagraph"/>
-        <w:ind w:left="1440"/>
-      </w:pPr>
-    </w:p>
-    <w:p>
-      <w:pPr>
-        <w:pStyle w:val="ListParagraph"/>
-        <w:numPr>
-          <w:ilvl w:val="0"/>
-          <w:numId w:val="11"/>
-        </w:numPr>
-      </w:pPr>
-      <w:r>
-        <w:t>Als gebruiker wil ik een label een opmaak meegeven, zodat ik geen 3 labels hoeft aan te maken voor 1 zin.</w:t>
-      </w:r>
-    </w:p>
-    <w:p>
-      <w:pPr>
-        <w:pStyle w:val="ListParagraph"/>
         <w:numPr>
           <w:ilvl w:val="1"/>
           <w:numId w:val="11"/>
@@ -5033,6 +5061,50 @@
         <w:spacing w:line="256" w:lineRule="auto"/>
       </w:pPr>
       <w:r>
+        <w:t>Datum aangemaakt.</w:t>
+      </w:r>
+    </w:p>
+    <w:p>
+      <w:pPr>
+        <w:pStyle w:val="ListParagraph"/>
+        <w:numPr>
+          <w:ilvl w:val="1"/>
+          <w:numId w:val="11"/>
+        </w:numPr>
+        <w:spacing w:line="256" w:lineRule="auto"/>
+      </w:pPr>
+      <w:r>
+        <w:t>Datum gewijzigd.</w:t>
+      </w:r>
+    </w:p>
+    <w:p>
+      <w:pPr>
+        <w:pStyle w:val="ListParagraph"/>
+        <w:ind w:left="1440"/>
+      </w:pPr>
+    </w:p>
+    <w:p>
+      <w:pPr>
+        <w:pStyle w:val="ListParagraph"/>
+        <w:numPr>
+          <w:ilvl w:val="0"/>
+          <w:numId w:val="11"/>
+        </w:numPr>
+      </w:pPr>
+      <w:r>
+        <w:t>Als gebruiker wil ik een label een opmaak meegeven, zodat ik geen 3 labels hoeft aan te maken voor 1 zin.</w:t>
+      </w:r>
+    </w:p>
+    <w:p>
+      <w:pPr>
+        <w:pStyle w:val="ListParagraph"/>
+        <w:numPr>
+          <w:ilvl w:val="1"/>
+          <w:numId w:val="11"/>
+        </w:numPr>
+        <w:spacing w:line="256" w:lineRule="auto"/>
+      </w:pPr>
+      <w:r>
         <w:t>Het systeem maakt het mogelijk om markdown te gebruiken bij de vertaling.</w:t>
       </w:r>
     </w:p>
@@ -5097,6 +5169,7 @@
         <w:spacing w:line="256" w:lineRule="auto"/>
       </w:pPr>
       <w:r>
+        <w:lastRenderedPageBreak/>
         <w:t>Er wordt in een veld laten zien hoe het label er met opmaak eruit komt te zien.</w:t>
       </w:r>
     </w:p>
@@ -5116,7 +5189,6 @@
         </w:numPr>
       </w:pPr>
       <w:r>
-        <w:lastRenderedPageBreak/>
         <w:t>Als gebruiker wil ik de naam van een label veranderen, zodat ik een betere naam aan het label kan geven.</w:t>
       </w:r>
     </w:p>
@@ -6077,6 +6149,7 @@
         <w:rPr>
           <w:b/>
         </w:rPr>
+        <w:lastRenderedPageBreak/>
         <w:t>Schrijf naar een</w:t>
       </w:r>
       <w:r>
@@ -6124,7 +6197,6 @@
         <w:rPr>
           <w:lang w:val="en-US"/>
         </w:rPr>
-        <w:lastRenderedPageBreak/>
         <w:t>Charts</w:t>
       </w:r>
       <w:bookmarkEnd w:id="19"/>
@@ -6687,6 +6759,7 @@
         </w:numPr>
       </w:pPr>
       <w:r>
+        <w:lastRenderedPageBreak/>
         <w:t>Planning</w:t>
       </w:r>
     </w:p>
@@ -7514,7 +7587,7 @@
                 <w:rPr>
                   <w:noProof/>
                 </w:rPr>
-                <w:t>15</w:t>
+                <w:t>8</w:t>
               </w:r>
               <w:r>
                 <w:fldChar w:fldCharType="end"/>
@@ -9647,7 +9720,7 @@
 </file>
 
 <file path=customXml/itemProps1.xml><?xml version="1.0" encoding="utf-8"?>
-<ds:datastoreItem xmlns:ds="http://schemas.openxmlformats.org/officeDocument/2006/customXml" ds:itemID="{47748EE6-78B1-41D0-A4E0-445C5184792D}">
+<ds:datastoreItem xmlns:ds="http://schemas.openxmlformats.org/officeDocument/2006/customXml" ds:itemID="{0C361F94-B7C6-4312-8759-5E455E8129D4}">
   <ds:schemaRefs>
     <ds:schemaRef ds:uri="http://schemas.openxmlformats.org/officeDocument/2006/bibliography"/>
   </ds:schemaRefs>

</xml_diff>

<commit_message>
new links for country
</commit_message>
<xml_diff>
--- a/Cases/Cases.docx
+++ b/Cases/Cases.docx
@@ -6515,21 +6515,7 @@
             <w:rStyle w:val="Hyperlink"/>
             <w:lang w:val="en-US"/>
           </w:rPr>
-          <w:t>http://data.okfn.org/data/core/c</w:t>
-        </w:r>
-        <w:r>
-          <w:rPr>
-            <w:rStyle w:val="Hyperlink"/>
-            <w:lang w:val="en-US"/>
-          </w:rPr>
-          <w:t>o</w:t>
-        </w:r>
-        <w:r>
-          <w:rPr>
-            <w:rStyle w:val="Hyperlink"/>
-            <w:lang w:val="en-US"/>
-          </w:rPr>
-          <w:t>untry-list</w:t>
+          <w:t>http://data.okfn.org/data/core/country-list</w:t>
         </w:r>
       </w:hyperlink>
       <w:r>
@@ -6575,6 +6561,50 @@
         </w:rPr>
         <w:t xml:space="preserve"> </w:t>
       </w:r>
+    </w:p>
+    <w:p>
+      <w:pPr>
+        <w:rPr>
+          <w:lang w:val="en-US"/>
+        </w:rPr>
+      </w:pPr>
+      <w:hyperlink r:id="rId24" w:history="1">
+        <w:r>
+          <w:rPr>
+            <w:rStyle w:val="Hyperlink"/>
+            <w:lang w:val="en-US"/>
+          </w:rPr>
+          <w:t>http://timtrott.co.uk/culture-codes/</w:t>
+        </w:r>
+      </w:hyperlink>
+      <w:r>
+        <w:rPr>
+          <w:lang w:val="en-US"/>
+        </w:rPr>
+        <w:t xml:space="preserve"> </w:t>
+      </w:r>
+    </w:p>
+    <w:p>
+      <w:pPr>
+        <w:rPr>
+          <w:lang w:val="en-US"/>
+        </w:rPr>
+      </w:pPr>
+      <w:hyperlink r:id="rId25" w:history="1">
+        <w:r>
+          <w:rPr>
+            <w:rStyle w:val="Hyperlink"/>
+            <w:lang w:val="en-US"/>
+          </w:rPr>
+          <w:t>https://msdn.microsoft.com/en-us/library/ee825488(v=cs.20).aspx</w:t>
+        </w:r>
+      </w:hyperlink>
+      <w:r>
+        <w:rPr>
+          <w:lang w:val="en-US"/>
+        </w:rPr>
+        <w:t xml:space="preserve"> </w:t>
+      </w:r>
       <w:bookmarkStart w:id="22" w:name="_GoBack"/>
       <w:bookmarkEnd w:id="22"/>
     </w:p>
@@ -6594,10 +6624,28 @@
     </w:p>
     <w:p>
       <w:pPr>
+        <w:rPr>
+          <w:rFonts w:asciiTheme="majorHAnsi" w:eastAsiaTheme="majorEastAsia" w:hAnsiTheme="majorHAnsi" w:cstheme="majorBidi"/>
+          <w:color w:val="2E74B5" w:themeColor="accent1" w:themeShade="BF"/>
+          <w:sz w:val="26"/>
+          <w:szCs w:val="26"/>
+          <w:lang w:val="en-US"/>
+        </w:rPr>
+      </w:pPr>
+      <w:bookmarkStart w:id="23" w:name="_Toc462239542"/>
+      <w:r>
+        <w:rPr>
+          <w:lang w:val="en-US"/>
+        </w:rPr>
+        <w:br w:type="page"/>
+      </w:r>
+    </w:p>
+    <w:p>
+      <w:pPr>
         <w:pStyle w:val="Heading2"/>
       </w:pPr>
-      <w:bookmarkStart w:id="23" w:name="_Toc462239542"/>
-      <w:r>
+      <w:r>
+        <w:lastRenderedPageBreak/>
         <w:t>Implementatie</w:t>
       </w:r>
       <w:bookmarkEnd w:id="23"/>
@@ -6760,7 +6808,6 @@
         </w:numPr>
       </w:pPr>
       <w:r>
-        <w:lastRenderedPageBreak/>
         <w:t>Grafieken of getallen</w:t>
       </w:r>
       <w:r>
@@ -7568,8 +7615,8 @@
       </w:r>
     </w:p>
     <w:sectPr>
-      <w:headerReference w:type="default" r:id="rId24"/>
-      <w:footerReference w:type="default" r:id="rId25"/>
+      <w:headerReference w:type="default" r:id="rId26"/>
+      <w:footerReference w:type="default" r:id="rId27"/>
       <w:pgSz w:w="11906" w:h="16838"/>
       <w:pgMar w:top="1417" w:right="1417" w:bottom="1417" w:left="1417" w:header="708" w:footer="708" w:gutter="0"/>
       <w:cols w:space="708"/>
@@ -7696,7 +7743,7 @@
                 <w:rPr>
                   <w:noProof/>
                 </w:rPr>
-                <w:t>15</w:t>
+                <w:t>12</w:t>
               </w:r>
               <w:r>
                 <w:fldChar w:fldCharType="end"/>
@@ -9829,7 +9876,7 @@
 </file>
 
 <file path=customXml/itemProps1.xml><?xml version="1.0" encoding="utf-8"?>
-<ds:datastoreItem xmlns:ds="http://schemas.openxmlformats.org/officeDocument/2006/customXml" ds:itemID="{294DB7C3-2995-46F9-819B-EC0C101003B4}">
+<ds:datastoreItem xmlns:ds="http://schemas.openxmlformats.org/officeDocument/2006/customXml" ds:itemID="{C0C2316F-29C2-4F06-8BBC-1E8E0148C46D}">
   <ds:schemaRefs>
     <ds:schemaRef ds:uri="http://schemas.openxmlformats.org/officeDocument/2006/bibliography"/>
   </ds:schemaRefs>

</xml_diff>